<commit_message>
add image to article
</commit_message>
<xml_diff>
--- a/Article.docx
+++ b/Article.docx
@@ -34,13 +34,21 @@
         <w:pStyle w:val="DOI"/>
       </w:pPr>
       <w:r>
-        <w:t>Digital Object Identifier 10.1109/ACCESS.20</w:t>
+        <w:t>Digital Object Identifier 10.1109/</w:t>
+      </w:r>
+      <w:proofErr w:type="gramStart"/>
+      <w:r>
+        <w:t>ACCESS.20</w:t>
       </w:r>
       <w:r>
         <w:t>23</w:t>
       </w:r>
       <w:r>
-        <w:t>.Doi Number</w:t>
+        <w:t>.Doi</w:t>
+      </w:r>
+      <w:proofErr w:type="gramEnd"/>
+      <w:r>
+        <w:t xml:space="preserve"> Number</w:t>
       </w:r>
     </w:p>
     <w:p>
@@ -446,29 +454,674 @@
       </w:r>
       <w:bookmarkEnd w:id="8"/>
       <w:r>
+        <w:t xml:space="preserve"> if they are attributed a certain level of confidentiality, they will only be able to check until that level</w:t>
+      </w:r>
+      <w:r>
+        <w:t>.</w:t>
+      </w:r>
+    </w:p>
+    <w:p>
+      <w:pPr>
+        <w:pStyle w:val="PARA"/>
+      </w:pPr>
+    </w:p>
+    <w:p>
+      <w:pPr>
+        <w:pStyle w:val="H1ListNoSpace"/>
+      </w:pPr>
+      <w:r>
+        <w:t>GOALS</w:t>
+      </w:r>
+      <w:r>
         <w:t xml:space="preserve"> </w:t>
       </w:r>
-      <w:r>
+    </w:p>
+    <w:p>
+      <w:pPr>
+        <w:jc w:val="both"/>
+        <w:rPr>
+          <w:rStyle w:val="Emphasis"/>
+          <w:i w:val="0"/>
+          <w:iCs w:val="0"/>
+          <w:szCs w:val="20"/>
+        </w:rPr>
+      </w:pPr>
+      <w:r>
+        <w:rPr>
+          <w:rStyle w:val="Emphasis"/>
+          <w:i w:val="0"/>
+          <w:iCs w:val="0"/>
+          <w:szCs w:val="20"/>
+        </w:rPr>
+        <w:t xml:space="preserve">To secure the authenticity on documents it’s two methods </w:t>
+      </w:r>
+      <w:r>
+        <w:rPr>
+          <w:rStyle w:val="Emphasis"/>
+          <w:i w:val="0"/>
+          <w:iCs w:val="0"/>
+          <w:szCs w:val="20"/>
+        </w:rPr>
+        <w:t>are proposed</w:t>
+      </w:r>
+      <w:r>
+        <w:rPr>
+          <w:rStyle w:val="Emphasis"/>
+          <w:i w:val="0"/>
+          <w:iCs w:val="0"/>
+          <w:szCs w:val="20"/>
+        </w:rPr>
+        <w:t xml:space="preserve">. </w:t>
+      </w:r>
+    </w:p>
+    <w:p>
+      <w:pPr>
+        <w:jc w:val="both"/>
+        <w:rPr>
+          <w:rStyle w:val="Emphasis"/>
+          <w:i w:val="0"/>
+          <w:iCs w:val="0"/>
+          <w:szCs w:val="20"/>
+        </w:rPr>
+      </w:pPr>
+      <w:r>
+        <w:rPr>
+          <w:rStyle w:val="Emphasis"/>
+          <w:i w:val="0"/>
+          <w:iCs w:val="0"/>
+          <w:szCs w:val="20"/>
+        </w:rPr>
+        <w:t xml:space="preserve">The first is creating a barcode that </w:t>
+      </w:r>
+      <w:r>
+        <w:rPr>
+          <w:rStyle w:val="Emphasis"/>
+          <w:i w:val="0"/>
+          <w:iCs w:val="0"/>
+          <w:szCs w:val="20"/>
+        </w:rPr>
+        <w:t>grants</w:t>
+      </w:r>
+      <w:r>
+        <w:rPr>
+          <w:rStyle w:val="Emphasis"/>
+          <w:i w:val="0"/>
+          <w:iCs w:val="0"/>
+          <w:szCs w:val="20"/>
+        </w:rPr>
+        <w:t xml:space="preserve"> validation in an explicit way if a document had origin in the system where </w:t>
+      </w:r>
+      <w:r>
+        <w:rPr>
+          <w:rStyle w:val="Emphasis"/>
+          <w:i w:val="0"/>
+          <w:iCs w:val="0"/>
+          <w:szCs w:val="20"/>
+        </w:rPr>
+        <w:t xml:space="preserve">the </w:t>
+      </w:r>
+      <w:r>
+        <w:rPr>
+          <w:rStyle w:val="Emphasis"/>
+          <w:i w:val="0"/>
+          <w:iCs w:val="0"/>
+          <w:szCs w:val="20"/>
+        </w:rPr>
+        <w:t>metadata of the document</w:t>
+      </w:r>
+      <w:r>
+        <w:rPr>
+          <w:rStyle w:val="Emphasis"/>
+          <w:i w:val="0"/>
+          <w:iCs w:val="0"/>
+          <w:szCs w:val="20"/>
+        </w:rPr>
+        <w:t xml:space="preserve"> is located</w:t>
+      </w:r>
+      <w:r>
+        <w:rPr>
+          <w:rStyle w:val="Emphasis"/>
+          <w:i w:val="0"/>
+          <w:iCs w:val="0"/>
+          <w:szCs w:val="20"/>
+        </w:rPr>
+        <w:t xml:space="preserve">. The idea is passing a barcode reader and comparing the information on the barcode if is </w:t>
+      </w:r>
+      <w:r>
+        <w:rPr>
+          <w:rStyle w:val="Emphasis"/>
+          <w:i w:val="0"/>
+          <w:iCs w:val="0"/>
+          <w:szCs w:val="20"/>
+        </w:rPr>
+        <w:t xml:space="preserve">the same as </w:t>
+      </w:r>
+      <w:r>
+        <w:rPr>
+          <w:rStyle w:val="Emphasis"/>
+          <w:i w:val="0"/>
+          <w:iCs w:val="0"/>
+          <w:szCs w:val="20"/>
+        </w:rPr>
+        <w:t>the document, using database with ids.</w:t>
+      </w:r>
+    </w:p>
+    <w:p>
+      <w:pPr>
+        <w:jc w:val="both"/>
+        <w:rPr>
+          <w:rStyle w:val="Emphasis"/>
+          <w:i w:val="0"/>
+          <w:iCs w:val="0"/>
+          <w:szCs w:val="20"/>
+        </w:rPr>
+      </w:pPr>
+      <w:r>
+        <w:rPr>
+          <w:rStyle w:val="Emphasis"/>
+          <w:i w:val="0"/>
+          <w:iCs w:val="0"/>
+          <w:szCs w:val="20"/>
+        </w:rPr>
+        <w:t xml:space="preserve">The last one is generating a unique watermark, that has the information of text of a document, for instance the words or certain characters. </w:t>
+      </w:r>
+    </w:p>
+    <w:p>
+      <w:pPr>
+        <w:jc w:val="both"/>
+        <w:rPr>
+          <w:rStyle w:val="Emphasis"/>
+          <w:i w:val="0"/>
+          <w:iCs w:val="0"/>
+          <w:szCs w:val="20"/>
+        </w:rPr>
+      </w:pPr>
+    </w:p>
+    <w:p>
+      <w:pPr>
+        <w:pStyle w:val="H1ListNoSpace"/>
+        <w:rPr>
+          <w:rStyle w:val="Emphasis"/>
+          <w:i w:val="0"/>
+          <w:iCs w:val="0"/>
+          <w:szCs w:val="20"/>
+        </w:rPr>
+      </w:pPr>
+      <w:r>
+        <w:rPr>
+          <w:rStyle w:val="Emphasis"/>
+          <w:i w:val="0"/>
+          <w:iCs w:val="0"/>
+          <w:szCs w:val="20"/>
+        </w:rPr>
+        <w:t>PROPOSE SOLUTION</w:t>
+      </w:r>
+    </w:p>
+    <w:p>
+      <w:pPr>
+        <w:jc w:val="both"/>
+        <w:rPr>
+          <w:rStyle w:val="Emphasis"/>
+          <w:i w:val="0"/>
+          <w:iCs w:val="0"/>
+          <w:szCs w:val="20"/>
+        </w:rPr>
+      </w:pPr>
+      <w:r>
+        <w:rPr>
+          <w:rStyle w:val="Emphasis"/>
+          <w:i w:val="0"/>
+          <w:iCs w:val="0"/>
+          <w:szCs w:val="20"/>
+        </w:rPr>
+        <w:t xml:space="preserve">The </w:t>
+      </w:r>
+      <w:r>
+        <w:rPr>
+          <w:rStyle w:val="Emphasis"/>
+          <w:i w:val="0"/>
+          <w:iCs w:val="0"/>
+          <w:szCs w:val="20"/>
+        </w:rPr>
+        <w:t>proposed</w:t>
+      </w:r>
+      <w:r>
+        <w:rPr>
+          <w:rStyle w:val="Emphasis"/>
+          <w:i w:val="0"/>
+          <w:iCs w:val="0"/>
+          <w:szCs w:val="20"/>
+        </w:rPr>
+        <w:t xml:space="preserve"> solution is divided into two different actions</w:t>
+      </w:r>
+      <w:r>
+        <w:rPr>
+          <w:rStyle w:val="Emphasis"/>
+          <w:i w:val="0"/>
+          <w:iCs w:val="0"/>
+          <w:szCs w:val="20"/>
+        </w:rPr>
+        <w:t>,</w:t>
+      </w:r>
+      <w:r>
+        <w:rPr>
+          <w:rStyle w:val="Emphasis"/>
+          <w:i w:val="0"/>
+          <w:iCs w:val="0"/>
+          <w:szCs w:val="20"/>
+        </w:rPr>
+        <w:t xml:space="preserve"> </w:t>
+      </w:r>
+      <w:proofErr w:type="gramStart"/>
+      <w:r>
+        <w:rPr>
+          <w:rStyle w:val="Emphasis"/>
+          <w:i w:val="0"/>
+          <w:iCs w:val="0"/>
+          <w:szCs w:val="20"/>
+        </w:rPr>
+        <w:t>process</w:t>
+      </w:r>
+      <w:proofErr w:type="gramEnd"/>
+      <w:r>
+        <w:rPr>
+          <w:rStyle w:val="Emphasis"/>
+          <w:i w:val="0"/>
+          <w:iCs w:val="0"/>
+          <w:szCs w:val="20"/>
+        </w:rPr>
+        <w:t xml:space="preserve"> </w:t>
+      </w:r>
+      <w:r>
+        <w:rPr>
+          <w:rStyle w:val="Emphasis"/>
+          <w:i w:val="0"/>
+          <w:iCs w:val="0"/>
+          <w:szCs w:val="20"/>
+        </w:rPr>
+        <w:t>a</w:t>
+      </w:r>
+      <w:r>
+        <w:rPr>
+          <w:rStyle w:val="Emphasis"/>
+          <w:i w:val="0"/>
+          <w:iCs w:val="0"/>
+          <w:szCs w:val="20"/>
+        </w:rPr>
+        <w:t>nd</w:t>
+      </w:r>
+      <w:r>
+        <w:rPr>
+          <w:rStyle w:val="Emphasis"/>
+          <w:i w:val="0"/>
+          <w:iCs w:val="0"/>
+          <w:szCs w:val="20"/>
+        </w:rPr>
+        <w:t xml:space="preserve"> rectification of document. </w:t>
+      </w:r>
+    </w:p>
+    <w:p>
+      <w:pPr>
+        <w:jc w:val="both"/>
+        <w:rPr>
+          <w:rStyle w:val="Emphasis"/>
+          <w:i w:val="0"/>
+          <w:iCs w:val="0"/>
+          <w:szCs w:val="20"/>
+        </w:rPr>
+      </w:pPr>
+      <w:r>
+        <w:rPr>
+          <w:rStyle w:val="Emphasis"/>
+          <w:i w:val="0"/>
+          <w:iCs w:val="0"/>
+          <w:szCs w:val="20"/>
+        </w:rPr>
+        <w:t xml:space="preserve">In </w:t>
+      </w:r>
+      <w:r>
+        <w:rPr>
+          <w:rStyle w:val="Emphasis"/>
+          <w:i w:val="0"/>
+          <w:iCs w:val="0"/>
+          <w:szCs w:val="20"/>
+        </w:rPr>
+        <w:t xml:space="preserve">the </w:t>
+      </w:r>
+      <w:r>
+        <w:rPr>
+          <w:rStyle w:val="Emphasis"/>
+          <w:i w:val="0"/>
+          <w:iCs w:val="0"/>
+          <w:szCs w:val="20"/>
+        </w:rPr>
+        <w:t xml:space="preserve">process option, the </w:t>
+      </w:r>
+      <w:r>
+        <w:rPr>
+          <w:rStyle w:val="Emphasis"/>
+          <w:i w:val="0"/>
+          <w:iCs w:val="0"/>
+          <w:szCs w:val="20"/>
+        </w:rPr>
+        <w:t>goal</w:t>
+      </w:r>
+      <w:r>
+        <w:rPr>
+          <w:rStyle w:val="Emphasis"/>
+          <w:i w:val="0"/>
+          <w:iCs w:val="0"/>
+          <w:szCs w:val="20"/>
+        </w:rPr>
+        <w:t xml:space="preserve"> is to put a watermark in the file that contains information about</w:t>
+      </w:r>
+      <w:r>
+        <w:rPr>
+          <w:rStyle w:val="Emphasis"/>
+          <w:i w:val="0"/>
+          <w:iCs w:val="0"/>
+          <w:szCs w:val="20"/>
+        </w:rPr>
+        <w:t xml:space="preserve"> metadata or text, for that a barcode 128</w:t>
+      </w:r>
+      <w:r>
+        <w:rPr>
+          <w:rStyle w:val="Emphasis"/>
+          <w:i w:val="0"/>
+          <w:iCs w:val="0"/>
+          <w:szCs w:val="20"/>
+        </w:rPr>
+        <w:t xml:space="preserve"> is used in order to </w:t>
+      </w:r>
+      <w:r>
+        <w:rPr>
+          <w:rStyle w:val="Emphasis"/>
+          <w:i w:val="0"/>
+          <w:iCs w:val="0"/>
+          <w:szCs w:val="20"/>
+        </w:rPr>
+        <w:t xml:space="preserve">achieve the information about a file that has </w:t>
+      </w:r>
+      <w:proofErr w:type="gramStart"/>
+      <w:r>
+        <w:rPr>
+          <w:rStyle w:val="Emphasis"/>
+          <w:i w:val="0"/>
+          <w:iCs w:val="0"/>
+          <w:szCs w:val="20"/>
+        </w:rPr>
+        <w:t>a</w:t>
+      </w:r>
+      <w:proofErr w:type="gramEnd"/>
+      <w:r>
+        <w:rPr>
+          <w:rStyle w:val="Emphasis"/>
+          <w:i w:val="0"/>
+          <w:iCs w:val="0"/>
+          <w:szCs w:val="20"/>
+        </w:rPr>
+        <w:t xml:space="preserve"> id linking to a database.</w:t>
+      </w:r>
+    </w:p>
+    <w:p>
+      <w:pPr>
+        <w:jc w:val="both"/>
+        <w:rPr>
+          <w:rStyle w:val="Emphasis"/>
+          <w:i w:val="0"/>
+          <w:iCs w:val="0"/>
+          <w:szCs w:val="20"/>
+        </w:rPr>
+      </w:pPr>
+      <w:r>
+        <w:rPr>
+          <w:rStyle w:val="Emphasis"/>
+          <w:i w:val="0"/>
+          <w:iCs w:val="0"/>
+          <w:szCs w:val="20"/>
+        </w:rPr>
+        <w:t>R</w:t>
+      </w:r>
+      <w:r>
+        <w:rPr>
+          <w:rStyle w:val="Emphasis"/>
+          <w:i w:val="0"/>
+          <w:iCs w:val="0"/>
+          <w:szCs w:val="20"/>
+        </w:rPr>
+        <w:t xml:space="preserve">ectification is a process </w:t>
+      </w:r>
+      <w:r>
+        <w:rPr>
+          <w:rStyle w:val="Emphasis"/>
+          <w:i w:val="0"/>
+          <w:iCs w:val="0"/>
+          <w:szCs w:val="20"/>
+        </w:rPr>
+        <w:t>that compares</w:t>
+      </w:r>
+      <w:r>
+        <w:rPr>
+          <w:rStyle w:val="Emphasis"/>
+          <w:i w:val="0"/>
+          <w:iCs w:val="0"/>
+          <w:szCs w:val="20"/>
+        </w:rPr>
+        <w:t xml:space="preserve"> the information obtained by the barcode and the document</w:t>
+      </w:r>
+      <w:r>
+        <w:rPr>
+          <w:rStyle w:val="Emphasis"/>
+          <w:i w:val="0"/>
+          <w:iCs w:val="0"/>
+          <w:szCs w:val="20"/>
+        </w:rPr>
+        <w:t>.</w:t>
+      </w:r>
+      <w:r>
+        <w:rPr>
+          <w:rStyle w:val="Emphasis"/>
+          <w:i w:val="0"/>
+          <w:iCs w:val="0"/>
+          <w:szCs w:val="20"/>
+        </w:rPr>
+        <w:t xml:space="preserve"> </w:t>
+      </w:r>
+      <w:r>
+        <w:rPr>
+          <w:rStyle w:val="Emphasis"/>
+          <w:i w:val="0"/>
+          <w:iCs w:val="0"/>
+          <w:szCs w:val="20"/>
+        </w:rPr>
+        <w:t>F</w:t>
+      </w:r>
+      <w:r>
+        <w:rPr>
+          <w:rStyle w:val="Emphasis"/>
+          <w:i w:val="0"/>
+          <w:iCs w:val="0"/>
+          <w:szCs w:val="20"/>
+        </w:rPr>
+        <w:t>or instance, if the barcode</w:t>
+      </w:r>
+      <w:r>
+        <w:rPr>
+          <w:rStyle w:val="Emphasis"/>
+          <w:i w:val="0"/>
+          <w:iCs w:val="0"/>
+          <w:szCs w:val="20"/>
+        </w:rPr>
+        <w:t xml:space="preserve"> that</w:t>
+      </w:r>
+      <w:r>
+        <w:rPr>
+          <w:rStyle w:val="Emphasis"/>
+          <w:i w:val="0"/>
+          <w:iCs w:val="0"/>
+          <w:szCs w:val="20"/>
+        </w:rPr>
+        <w:t xml:space="preserve"> decodes the information about a document is assigned by user, and the file </w:t>
+      </w:r>
+      <w:r>
+        <w:rPr>
+          <w:rStyle w:val="Emphasis"/>
+          <w:i w:val="0"/>
+          <w:iCs w:val="0"/>
+          <w:szCs w:val="20"/>
+        </w:rPr>
+        <w:t xml:space="preserve">being read </w:t>
+      </w:r>
+      <w:r>
+        <w:rPr>
+          <w:rStyle w:val="Emphasis"/>
+          <w:i w:val="0"/>
+          <w:iCs w:val="0"/>
+          <w:szCs w:val="20"/>
+        </w:rPr>
+        <w:t xml:space="preserve">has another user associated that means </w:t>
+      </w:r>
+      <w:r>
+        <w:rPr>
+          <w:rStyle w:val="Emphasis"/>
+          <w:i w:val="0"/>
+          <w:iCs w:val="0"/>
+          <w:szCs w:val="20"/>
+        </w:rPr>
         <w:t>if they are attributed a certain level of confidentiality, they will only be able to check until that level</w:t>
       </w:r>
       <w:r>
+        <w:rPr>
+          <w:rStyle w:val="Emphasis"/>
+          <w:i w:val="0"/>
+          <w:iCs w:val="0"/>
+          <w:szCs w:val="20"/>
+        </w:rPr>
         <w:t>.</w:t>
       </w:r>
     </w:p>
     <w:p>
       <w:pPr>
-        <w:pStyle w:val="PARA"/>
+        <w:jc w:val="both"/>
+        <w:rPr>
+          <w:rStyle w:val="Emphasis"/>
+          <w:i w:val="0"/>
+          <w:iCs w:val="0"/>
+          <w:szCs w:val="20"/>
+        </w:rPr>
+      </w:pPr>
+      <w:r>
+        <w:rPr>
+          <w:rStyle w:val="Emphasis"/>
+          <w:i w:val="0"/>
+          <w:iCs w:val="0"/>
+          <w:szCs w:val="20"/>
+        </w:rPr>
+        <w:t>The proposed algorithm handles 3 types of documents, original, with watermark, and scan file with watermark.</w:t>
+      </w:r>
+    </w:p>
+    <w:p>
+      <w:pPr>
+        <w:jc w:val="both"/>
+        <w:rPr>
+          <w:rStyle w:val="Emphasis"/>
+          <w:i w:val="0"/>
+          <w:iCs w:val="0"/>
+          <w:szCs w:val="20"/>
+        </w:rPr>
+      </w:pPr>
+      <w:r>
+        <w:rPr>
+          <w:rStyle w:val="Emphasis"/>
+          <w:i w:val="0"/>
+          <w:iCs w:val="0"/>
+          <w:szCs w:val="20"/>
+        </w:rPr>
+        <w:t xml:space="preserve">The user is responsible for choosing the action required (process and rectification), accept or reject the document with </w:t>
+      </w:r>
+      <w:r>
+        <w:rPr>
+          <w:rStyle w:val="Emphasis"/>
+          <w:i w:val="0"/>
+          <w:iCs w:val="0"/>
+          <w:szCs w:val="20"/>
+        </w:rPr>
+        <w:t xml:space="preserve">a </w:t>
+      </w:r>
+      <w:r>
+        <w:rPr>
+          <w:rStyle w:val="Emphasis"/>
+          <w:i w:val="0"/>
+          <w:iCs w:val="0"/>
+          <w:szCs w:val="20"/>
+        </w:rPr>
+        <w:t>watermark that was generated, compare the information in the document with the information in the barcode, and check the document integrity</w:t>
+      </w:r>
+      <w:r>
+        <w:rPr>
+          <w:rStyle w:val="Emphasis"/>
+          <w:i w:val="0"/>
+          <w:iCs w:val="0"/>
+          <w:szCs w:val="20"/>
+        </w:rPr>
+        <w:t xml:space="preserve"> (</w:t>
+      </w:r>
+      <w:r>
+        <w:rPr>
+          <w:rStyle w:val="Emphasis"/>
+          <w:i w:val="0"/>
+          <w:iCs w:val="0"/>
+          <w:szCs w:val="20"/>
+        </w:rPr>
+        <w:t>by comparing characters in the database with the document integrity</w:t>
+      </w:r>
+      <w:r>
+        <w:rPr>
+          <w:rStyle w:val="Emphasis"/>
+          <w:i w:val="0"/>
+          <w:iCs w:val="0"/>
+          <w:szCs w:val="20"/>
+        </w:rPr>
+        <w:t>)</w:t>
+      </w:r>
+      <w:r>
+        <w:rPr>
+          <w:rStyle w:val="Emphasis"/>
+          <w:i w:val="0"/>
+          <w:iCs w:val="0"/>
+          <w:szCs w:val="20"/>
+        </w:rPr>
+        <w:t>.</w:t>
+      </w:r>
+    </w:p>
+    <w:p>
+      <w:pPr>
+        <w:rPr>
+          <w:rStyle w:val="Emphasis"/>
+          <w:i w:val="0"/>
+          <w:iCs w:val="0"/>
+          <w:szCs w:val="20"/>
+        </w:rPr>
       </w:pPr>
     </w:p>
     <w:p>
       <w:pPr>
         <w:pStyle w:val="H1ListNoSpace"/>
-      </w:pPr>
-      <w:r>
-        <w:t>GOALS</w:t>
-      </w:r>
-      <w:r>
-        <w:t xml:space="preserve"> </w:t>
+        <w:rPr>
+          <w:rStyle w:val="Emphasis"/>
+          <w:i w:val="0"/>
+          <w:iCs w:val="0"/>
+          <w:szCs w:val="20"/>
+        </w:rPr>
+      </w:pPr>
+      <w:r>
+        <w:rPr>
+          <w:rStyle w:val="Emphasis"/>
+          <w:i w:val="0"/>
+          <w:iCs w:val="0"/>
+          <w:szCs w:val="20"/>
+        </w:rPr>
+        <w:t>Process</w:t>
       </w:r>
     </w:p>
     <w:p>
@@ -488,17 +1141,164 @@
           <w:iCs w:val="0"/>
           <w:szCs w:val="20"/>
         </w:rPr>
-        <w:t xml:space="preserve">To secure the authenticity on documents it’s two methods </w:t>
-      </w:r>
-      <w:r>
-        <w:rPr>
-          <w:rStyle w:val="Emphasis"/>
-          <w:i w:val="0"/>
-          <w:iCs w:val="0"/>
-          <w:szCs w:val="20"/>
-        </w:rPr>
-        <w:t>are proposed</w:t>
-      </w:r>
+        <w:t>Process</w:t>
+      </w:r>
+      <w:r>
+        <w:rPr>
+          <w:rStyle w:val="Emphasis"/>
+          <w:i w:val="0"/>
+          <w:iCs w:val="0"/>
+          <w:szCs w:val="20"/>
+        </w:rPr>
+        <w:t>ing</w:t>
+      </w:r>
+      <w:r>
+        <w:rPr>
+          <w:rStyle w:val="Emphasis"/>
+          <w:i w:val="0"/>
+          <w:iCs w:val="0"/>
+          <w:szCs w:val="20"/>
+        </w:rPr>
+        <w:t xml:space="preserve"> a file consist</w:t>
+      </w:r>
+      <w:r>
+        <w:rPr>
+          <w:rStyle w:val="Emphasis"/>
+          <w:i w:val="0"/>
+          <w:iCs w:val="0"/>
+          <w:szCs w:val="20"/>
+        </w:rPr>
+        <w:t>s</w:t>
+      </w:r>
+      <w:r>
+        <w:rPr>
+          <w:rStyle w:val="Emphasis"/>
+          <w:i w:val="0"/>
+          <w:iCs w:val="0"/>
+          <w:szCs w:val="20"/>
+        </w:rPr>
+        <w:t xml:space="preserve"> in read</w:t>
+      </w:r>
+      <w:r>
+        <w:rPr>
+          <w:rStyle w:val="Emphasis"/>
+          <w:i w:val="0"/>
+          <w:iCs w:val="0"/>
+          <w:szCs w:val="20"/>
+        </w:rPr>
+        <w:t>ing</w:t>
+      </w:r>
+      <w:r>
+        <w:rPr>
+          <w:rStyle w:val="Emphasis"/>
+          <w:i w:val="0"/>
+          <w:iCs w:val="0"/>
+          <w:szCs w:val="20"/>
+        </w:rPr>
+        <w:t xml:space="preserve"> metadata and</w:t>
+      </w:r>
+      <w:r>
+        <w:rPr>
+          <w:rStyle w:val="Emphasis"/>
+          <w:i w:val="0"/>
+          <w:iCs w:val="0"/>
+          <w:szCs w:val="20"/>
+        </w:rPr>
+        <w:t xml:space="preserve"> the</w:t>
+      </w:r>
+      <w:r>
+        <w:rPr>
+          <w:rStyle w:val="Emphasis"/>
+          <w:i w:val="0"/>
+          <w:iCs w:val="0"/>
+          <w:szCs w:val="20"/>
+        </w:rPr>
+        <w:t xml:space="preserve"> content of the file, where metadata </w:t>
+      </w:r>
+      <w:r>
+        <w:rPr>
+          <w:rStyle w:val="Emphasis"/>
+          <w:i w:val="0"/>
+          <w:iCs w:val="0"/>
+          <w:szCs w:val="20"/>
+        </w:rPr>
+        <w:t xml:space="preserve">represents </w:t>
+      </w:r>
+      <w:r>
+        <w:rPr>
+          <w:rStyle w:val="Emphasis"/>
+          <w:i w:val="0"/>
+          <w:iCs w:val="0"/>
+          <w:szCs w:val="20"/>
+        </w:rPr>
+        <w:t>characteristics of a document like register number, exemplar number, number of copies, classification, state of the document, format, user and date of operation, and content is the text inside</w:t>
+      </w:r>
+      <w:r>
+        <w:rPr>
+          <w:rStyle w:val="Emphasis"/>
+          <w:i w:val="0"/>
+          <w:iCs w:val="0"/>
+          <w:szCs w:val="20"/>
+        </w:rPr>
+        <w:t xml:space="preserve"> of </w:t>
+      </w:r>
+      <w:r>
+        <w:rPr>
+          <w:rStyle w:val="Emphasis"/>
+          <w:i w:val="0"/>
+          <w:iCs w:val="0"/>
+          <w:szCs w:val="20"/>
+        </w:rPr>
+        <w:t>the document.</w:t>
+      </w:r>
+    </w:p>
+    <w:p>
+      <w:pPr>
+        <w:jc w:val="both"/>
+        <w:rPr>
+          <w:rStyle w:val="Emphasis"/>
+          <w:i w:val="0"/>
+          <w:iCs w:val="0"/>
+          <w:szCs w:val="20"/>
+        </w:rPr>
+      </w:pPr>
+      <w:r>
+        <w:rPr>
+          <w:rStyle w:val="Emphasis"/>
+          <w:i w:val="0"/>
+          <w:iCs w:val="0"/>
+          <w:szCs w:val="20"/>
+        </w:rPr>
+        <w:t xml:space="preserve">Based on this information the barcodes 128 and 39 are generated and inserted in footer and header respectively. </w:t>
+      </w:r>
+    </w:p>
+    <w:p>
+      <w:pPr>
+        <w:jc w:val="both"/>
+        <w:rPr>
+          <w:szCs w:val="20"/>
+        </w:rPr>
+      </w:pPr>
+      <w:r>
+        <w:rPr>
+          <w:rStyle w:val="Emphasis"/>
+          <w:i w:val="0"/>
+          <w:iCs w:val="0"/>
+          <w:szCs w:val="20"/>
+        </w:rPr>
+        <w:t xml:space="preserve">When the user approves the new document with watermark, the information is inserted to the database for rectification </w:t>
+      </w:r>
+      <w:proofErr w:type="gramStart"/>
+      <w:r>
+        <w:rPr>
+          <w:rStyle w:val="Emphasis"/>
+          <w:i w:val="0"/>
+          <w:iCs w:val="0"/>
+          <w:szCs w:val="20"/>
+        </w:rPr>
+        <w:t>proposes</w:t>
+      </w:r>
+      <w:proofErr w:type="gramEnd"/>
       <w:r>
         <w:rPr>
           <w:rStyle w:val="Emphasis"/>
@@ -508,752 +1308,6 @@
         </w:rPr>
         <w:t xml:space="preserve">. </w:t>
       </w:r>
-    </w:p>
-    <w:p>
-      <w:pPr>
-        <w:jc w:val="both"/>
-        <w:rPr>
-          <w:rStyle w:val="Emphasis"/>
-          <w:i w:val="0"/>
-          <w:iCs w:val="0"/>
-          <w:szCs w:val="20"/>
-        </w:rPr>
-      </w:pPr>
-      <w:r>
-        <w:rPr>
-          <w:rStyle w:val="Emphasis"/>
-          <w:i w:val="0"/>
-          <w:iCs w:val="0"/>
-          <w:szCs w:val="20"/>
-        </w:rPr>
-        <w:t xml:space="preserve">The first is creating a barcode that </w:t>
-      </w:r>
-      <w:r>
-        <w:rPr>
-          <w:rStyle w:val="Emphasis"/>
-          <w:i w:val="0"/>
-          <w:iCs w:val="0"/>
-          <w:szCs w:val="20"/>
-        </w:rPr>
-        <w:t>grants</w:t>
-      </w:r>
-      <w:r>
-        <w:rPr>
-          <w:rStyle w:val="Emphasis"/>
-          <w:i w:val="0"/>
-          <w:iCs w:val="0"/>
-          <w:szCs w:val="20"/>
-        </w:rPr>
-        <w:t xml:space="preserve"> validation in an explicit way if a document had origin in the system where </w:t>
-      </w:r>
-      <w:r>
-        <w:rPr>
-          <w:rStyle w:val="Emphasis"/>
-          <w:i w:val="0"/>
-          <w:iCs w:val="0"/>
-          <w:szCs w:val="20"/>
-        </w:rPr>
-        <w:t xml:space="preserve">the </w:t>
-      </w:r>
-      <w:r>
-        <w:rPr>
-          <w:rStyle w:val="Emphasis"/>
-          <w:i w:val="0"/>
-          <w:iCs w:val="0"/>
-          <w:szCs w:val="20"/>
-        </w:rPr>
-        <w:t>metadata of the document</w:t>
-      </w:r>
-      <w:r>
-        <w:rPr>
-          <w:rStyle w:val="Emphasis"/>
-          <w:i w:val="0"/>
-          <w:iCs w:val="0"/>
-          <w:szCs w:val="20"/>
-        </w:rPr>
-        <w:t xml:space="preserve"> is located</w:t>
-      </w:r>
-      <w:r>
-        <w:rPr>
-          <w:rStyle w:val="Emphasis"/>
-          <w:i w:val="0"/>
-          <w:iCs w:val="0"/>
-          <w:szCs w:val="20"/>
-        </w:rPr>
-        <w:t xml:space="preserve">. The idea is passing a barcode reader and comparing the information on the barcode if is </w:t>
-      </w:r>
-      <w:r>
-        <w:rPr>
-          <w:rStyle w:val="Emphasis"/>
-          <w:i w:val="0"/>
-          <w:iCs w:val="0"/>
-          <w:szCs w:val="20"/>
-        </w:rPr>
-        <w:t xml:space="preserve">the same as </w:t>
-      </w:r>
-      <w:r>
-        <w:rPr>
-          <w:rStyle w:val="Emphasis"/>
-          <w:i w:val="0"/>
-          <w:iCs w:val="0"/>
-          <w:szCs w:val="20"/>
-        </w:rPr>
-        <w:t>the document, using database with ids.</w:t>
-      </w:r>
-    </w:p>
-    <w:p>
-      <w:pPr>
-        <w:jc w:val="both"/>
-        <w:rPr>
-          <w:rStyle w:val="Emphasis"/>
-          <w:i w:val="0"/>
-          <w:iCs w:val="0"/>
-          <w:szCs w:val="20"/>
-        </w:rPr>
-      </w:pPr>
-      <w:r>
-        <w:rPr>
-          <w:rStyle w:val="Emphasis"/>
-          <w:i w:val="0"/>
-          <w:iCs w:val="0"/>
-          <w:szCs w:val="20"/>
-        </w:rPr>
-        <w:t xml:space="preserve">The last one is generating a unique watermark, that has the information of text of a document, for instance the words or certain characters. </w:t>
-      </w:r>
-    </w:p>
-    <w:p>
-      <w:pPr>
-        <w:jc w:val="both"/>
-        <w:rPr>
-          <w:rStyle w:val="Emphasis"/>
-          <w:i w:val="0"/>
-          <w:iCs w:val="0"/>
-          <w:szCs w:val="20"/>
-        </w:rPr>
-      </w:pPr>
-    </w:p>
-    <w:p>
-      <w:pPr>
-        <w:pStyle w:val="H1ListNoSpace"/>
-        <w:rPr>
-          <w:rStyle w:val="Emphasis"/>
-          <w:i w:val="0"/>
-          <w:iCs w:val="0"/>
-          <w:szCs w:val="20"/>
-        </w:rPr>
-      </w:pPr>
-      <w:r>
-        <w:rPr>
-          <w:rStyle w:val="Emphasis"/>
-          <w:i w:val="0"/>
-          <w:iCs w:val="0"/>
-          <w:szCs w:val="20"/>
-        </w:rPr>
-        <w:t>PROPOSE SOLUTION</w:t>
-      </w:r>
-    </w:p>
-    <w:p>
-      <w:pPr>
-        <w:jc w:val="both"/>
-        <w:rPr>
-          <w:rStyle w:val="Emphasis"/>
-          <w:i w:val="0"/>
-          <w:iCs w:val="0"/>
-          <w:szCs w:val="20"/>
-        </w:rPr>
-      </w:pPr>
-      <w:r>
-        <w:rPr>
-          <w:rStyle w:val="Emphasis"/>
-          <w:i w:val="0"/>
-          <w:iCs w:val="0"/>
-          <w:szCs w:val="20"/>
-        </w:rPr>
-        <w:t xml:space="preserve">The </w:t>
-      </w:r>
-      <w:r>
-        <w:rPr>
-          <w:rStyle w:val="Emphasis"/>
-          <w:i w:val="0"/>
-          <w:iCs w:val="0"/>
-          <w:szCs w:val="20"/>
-        </w:rPr>
-        <w:t>proposed</w:t>
-      </w:r>
-      <w:r>
-        <w:rPr>
-          <w:rStyle w:val="Emphasis"/>
-          <w:i w:val="0"/>
-          <w:iCs w:val="0"/>
-          <w:szCs w:val="20"/>
-        </w:rPr>
-        <w:t xml:space="preserve"> solution is divided into two different actions</w:t>
-      </w:r>
-      <w:r>
-        <w:rPr>
-          <w:rStyle w:val="Emphasis"/>
-          <w:i w:val="0"/>
-          <w:iCs w:val="0"/>
-          <w:szCs w:val="20"/>
-        </w:rPr>
-        <w:t>,</w:t>
-      </w:r>
-      <w:r>
-        <w:rPr>
-          <w:rStyle w:val="Emphasis"/>
-          <w:i w:val="0"/>
-          <w:iCs w:val="0"/>
-          <w:szCs w:val="20"/>
-        </w:rPr>
-        <w:t xml:space="preserve"> process </w:t>
-      </w:r>
-      <w:r>
-        <w:rPr>
-          <w:rStyle w:val="Emphasis"/>
-          <w:i w:val="0"/>
-          <w:iCs w:val="0"/>
-          <w:szCs w:val="20"/>
-        </w:rPr>
-        <w:t>a</w:t>
-      </w:r>
-      <w:r>
-        <w:rPr>
-          <w:rStyle w:val="Emphasis"/>
-          <w:i w:val="0"/>
-          <w:iCs w:val="0"/>
-          <w:szCs w:val="20"/>
-        </w:rPr>
-        <w:t>nd</w:t>
-      </w:r>
-      <w:r>
-        <w:rPr>
-          <w:rStyle w:val="Emphasis"/>
-          <w:i w:val="0"/>
-          <w:iCs w:val="0"/>
-          <w:szCs w:val="20"/>
-        </w:rPr>
-        <w:t xml:space="preserve"> rectification of document. </w:t>
-      </w:r>
-    </w:p>
-    <w:p>
-      <w:pPr>
-        <w:jc w:val="both"/>
-        <w:rPr>
-          <w:rStyle w:val="Emphasis"/>
-          <w:i w:val="0"/>
-          <w:iCs w:val="0"/>
-          <w:szCs w:val="20"/>
-        </w:rPr>
-      </w:pPr>
-      <w:r>
-        <w:rPr>
-          <w:rStyle w:val="Emphasis"/>
-          <w:i w:val="0"/>
-          <w:iCs w:val="0"/>
-          <w:szCs w:val="20"/>
-        </w:rPr>
-        <w:t xml:space="preserve">In </w:t>
-      </w:r>
-      <w:r>
-        <w:rPr>
-          <w:rStyle w:val="Emphasis"/>
-          <w:i w:val="0"/>
-          <w:iCs w:val="0"/>
-          <w:szCs w:val="20"/>
-        </w:rPr>
-        <w:t xml:space="preserve">the </w:t>
-      </w:r>
-      <w:r>
-        <w:rPr>
-          <w:rStyle w:val="Emphasis"/>
-          <w:i w:val="0"/>
-          <w:iCs w:val="0"/>
-          <w:szCs w:val="20"/>
-        </w:rPr>
-        <w:t xml:space="preserve">process option, the </w:t>
-      </w:r>
-      <w:r>
-        <w:rPr>
-          <w:rStyle w:val="Emphasis"/>
-          <w:i w:val="0"/>
-          <w:iCs w:val="0"/>
-          <w:szCs w:val="20"/>
-        </w:rPr>
-        <w:t>goal</w:t>
-      </w:r>
-      <w:r>
-        <w:rPr>
-          <w:rStyle w:val="Emphasis"/>
-          <w:i w:val="0"/>
-          <w:iCs w:val="0"/>
-          <w:szCs w:val="20"/>
-        </w:rPr>
-        <w:t xml:space="preserve"> is to put a watermark in the file that contains information about</w:t>
-      </w:r>
-      <w:r>
-        <w:rPr>
-          <w:rStyle w:val="Emphasis"/>
-          <w:i w:val="0"/>
-          <w:iCs w:val="0"/>
-          <w:szCs w:val="20"/>
-        </w:rPr>
-        <w:t xml:space="preserve"> metadata or text, for that a barcode 128</w:t>
-      </w:r>
-      <w:r>
-        <w:rPr>
-          <w:rStyle w:val="Emphasis"/>
-          <w:i w:val="0"/>
-          <w:iCs w:val="0"/>
-          <w:szCs w:val="20"/>
-        </w:rPr>
-        <w:t xml:space="preserve"> is used in order to </w:t>
-      </w:r>
-      <w:r>
-        <w:rPr>
-          <w:rStyle w:val="Emphasis"/>
-          <w:i w:val="0"/>
-          <w:iCs w:val="0"/>
-          <w:szCs w:val="20"/>
-        </w:rPr>
-        <w:t>achieve the information about a file that has a id linking to a database.</w:t>
-      </w:r>
-    </w:p>
-    <w:p>
-      <w:pPr>
-        <w:jc w:val="both"/>
-        <w:rPr>
-          <w:rStyle w:val="Emphasis"/>
-          <w:i w:val="0"/>
-          <w:iCs w:val="0"/>
-          <w:szCs w:val="20"/>
-        </w:rPr>
-      </w:pPr>
-      <w:r>
-        <w:rPr>
-          <w:rStyle w:val="Emphasis"/>
-          <w:i w:val="0"/>
-          <w:iCs w:val="0"/>
-          <w:szCs w:val="20"/>
-        </w:rPr>
-        <w:t>R</w:t>
-      </w:r>
-      <w:r>
-        <w:rPr>
-          <w:rStyle w:val="Emphasis"/>
-          <w:i w:val="0"/>
-          <w:iCs w:val="0"/>
-          <w:szCs w:val="20"/>
-        </w:rPr>
-        <w:t xml:space="preserve">ectification is a process </w:t>
-      </w:r>
-      <w:r>
-        <w:rPr>
-          <w:rStyle w:val="Emphasis"/>
-          <w:i w:val="0"/>
-          <w:iCs w:val="0"/>
-          <w:szCs w:val="20"/>
-        </w:rPr>
-        <w:t>that compares</w:t>
-      </w:r>
-      <w:r>
-        <w:rPr>
-          <w:rStyle w:val="Emphasis"/>
-          <w:i w:val="0"/>
-          <w:iCs w:val="0"/>
-          <w:szCs w:val="20"/>
-        </w:rPr>
-        <w:t xml:space="preserve"> the information obtained by the barcode and the document</w:t>
-      </w:r>
-      <w:r>
-        <w:rPr>
-          <w:rStyle w:val="Emphasis"/>
-          <w:i w:val="0"/>
-          <w:iCs w:val="0"/>
-          <w:szCs w:val="20"/>
-        </w:rPr>
-        <w:t>.</w:t>
-      </w:r>
-      <w:r>
-        <w:rPr>
-          <w:rStyle w:val="Emphasis"/>
-          <w:i w:val="0"/>
-          <w:iCs w:val="0"/>
-          <w:szCs w:val="20"/>
-        </w:rPr>
-        <w:t xml:space="preserve"> </w:t>
-      </w:r>
-      <w:r>
-        <w:rPr>
-          <w:rStyle w:val="Emphasis"/>
-          <w:i w:val="0"/>
-          <w:iCs w:val="0"/>
-          <w:szCs w:val="20"/>
-        </w:rPr>
-        <w:t>F</w:t>
-      </w:r>
-      <w:r>
-        <w:rPr>
-          <w:rStyle w:val="Emphasis"/>
-          <w:i w:val="0"/>
-          <w:iCs w:val="0"/>
-          <w:szCs w:val="20"/>
-        </w:rPr>
-        <w:t>or instance, if the barcode</w:t>
-      </w:r>
-      <w:r>
-        <w:rPr>
-          <w:rStyle w:val="Emphasis"/>
-          <w:i w:val="0"/>
-          <w:iCs w:val="0"/>
-          <w:szCs w:val="20"/>
-        </w:rPr>
-        <w:t xml:space="preserve"> that</w:t>
-      </w:r>
-      <w:r>
-        <w:rPr>
-          <w:rStyle w:val="Emphasis"/>
-          <w:i w:val="0"/>
-          <w:iCs w:val="0"/>
-          <w:szCs w:val="20"/>
-        </w:rPr>
-        <w:t xml:space="preserve"> decodes the information about a document is assigned by user, and the file </w:t>
-      </w:r>
-      <w:r>
-        <w:rPr>
-          <w:rStyle w:val="Emphasis"/>
-          <w:i w:val="0"/>
-          <w:iCs w:val="0"/>
-          <w:szCs w:val="20"/>
-        </w:rPr>
-        <w:t xml:space="preserve">being read </w:t>
-      </w:r>
-      <w:r>
-        <w:rPr>
-          <w:rStyle w:val="Emphasis"/>
-          <w:i w:val="0"/>
-          <w:iCs w:val="0"/>
-          <w:szCs w:val="20"/>
-        </w:rPr>
-        <w:t xml:space="preserve">has another user associated that means </w:t>
-      </w:r>
-      <w:r>
-        <w:rPr>
-          <w:rStyle w:val="Emphasis"/>
-          <w:i w:val="0"/>
-          <w:iCs w:val="0"/>
-          <w:szCs w:val="20"/>
-        </w:rPr>
-        <w:t>if they are attributed a certain level of confidentiality, they will only be able to check until that level</w:t>
-      </w:r>
-      <w:r>
-        <w:rPr>
-          <w:rStyle w:val="Emphasis"/>
-          <w:i w:val="0"/>
-          <w:iCs w:val="0"/>
-          <w:szCs w:val="20"/>
-        </w:rPr>
-        <w:t>.</w:t>
-      </w:r>
-    </w:p>
-    <w:p>
-      <w:pPr>
-        <w:jc w:val="both"/>
-        <w:rPr>
-          <w:rStyle w:val="Emphasis"/>
-          <w:i w:val="0"/>
-          <w:iCs w:val="0"/>
-          <w:szCs w:val="20"/>
-        </w:rPr>
-      </w:pPr>
-      <w:r>
-        <w:rPr>
-          <w:rStyle w:val="Emphasis"/>
-          <w:i w:val="0"/>
-          <w:iCs w:val="0"/>
-          <w:szCs w:val="20"/>
-        </w:rPr>
-        <w:t>The proposed algorithm handles 3 types of documents, original, with watermark, and scan file with watermark.</w:t>
-      </w:r>
-    </w:p>
-    <w:p>
-      <w:pPr>
-        <w:jc w:val="both"/>
-        <w:rPr>
-          <w:rStyle w:val="Emphasis"/>
-          <w:i w:val="0"/>
-          <w:iCs w:val="0"/>
-          <w:szCs w:val="20"/>
-        </w:rPr>
-      </w:pPr>
-      <w:r>
-        <w:rPr>
-          <w:rStyle w:val="Emphasis"/>
-          <w:i w:val="0"/>
-          <w:iCs w:val="0"/>
-          <w:szCs w:val="20"/>
-        </w:rPr>
-        <w:t xml:space="preserve">The user is responsible for choosing the action required (process and rectification), accept or reject the document with </w:t>
-      </w:r>
-      <w:r>
-        <w:rPr>
-          <w:rStyle w:val="Emphasis"/>
-          <w:i w:val="0"/>
-          <w:iCs w:val="0"/>
-          <w:szCs w:val="20"/>
-        </w:rPr>
-        <w:t xml:space="preserve">a </w:t>
-      </w:r>
-      <w:r>
-        <w:rPr>
-          <w:rStyle w:val="Emphasis"/>
-          <w:i w:val="0"/>
-          <w:iCs w:val="0"/>
-          <w:szCs w:val="20"/>
-        </w:rPr>
-        <w:t>watermark that was generated, compare the information in the document with the information in the barcode, and check the document integrity</w:t>
-      </w:r>
-      <w:r>
-        <w:rPr>
-          <w:rStyle w:val="Emphasis"/>
-          <w:i w:val="0"/>
-          <w:iCs w:val="0"/>
-          <w:szCs w:val="20"/>
-        </w:rPr>
-        <w:t xml:space="preserve"> (</w:t>
-      </w:r>
-      <w:r>
-        <w:rPr>
-          <w:rStyle w:val="Emphasis"/>
-          <w:i w:val="0"/>
-          <w:iCs w:val="0"/>
-          <w:szCs w:val="20"/>
-        </w:rPr>
-        <w:t>by comparing characters in the database with the document integrity</w:t>
-      </w:r>
-      <w:r>
-        <w:rPr>
-          <w:rStyle w:val="Emphasis"/>
-          <w:i w:val="0"/>
-          <w:iCs w:val="0"/>
-          <w:szCs w:val="20"/>
-        </w:rPr>
-        <w:t>)</w:t>
-      </w:r>
-      <w:r>
-        <w:rPr>
-          <w:rStyle w:val="Emphasis"/>
-          <w:i w:val="0"/>
-          <w:iCs w:val="0"/>
-          <w:szCs w:val="20"/>
-        </w:rPr>
-        <w:t>.</w:t>
-      </w:r>
-    </w:p>
-    <w:p>
-      <w:pPr>
-        <w:rPr>
-          <w:rStyle w:val="Emphasis"/>
-          <w:i w:val="0"/>
-          <w:iCs w:val="0"/>
-          <w:szCs w:val="20"/>
-        </w:rPr>
-      </w:pPr>
-    </w:p>
-    <w:p>
-      <w:pPr>
-        <w:pStyle w:val="H1ListNoSpace"/>
-        <w:rPr>
-          <w:rStyle w:val="Emphasis"/>
-          <w:i w:val="0"/>
-          <w:iCs w:val="0"/>
-          <w:szCs w:val="20"/>
-        </w:rPr>
-      </w:pPr>
-      <w:r>
-        <w:rPr>
-          <w:rStyle w:val="Emphasis"/>
-          <w:i w:val="0"/>
-          <w:iCs w:val="0"/>
-          <w:szCs w:val="20"/>
-        </w:rPr>
-        <w:t>Process</w:t>
-      </w:r>
-    </w:p>
-    <w:p>
-      <w:pPr>
-        <w:jc w:val="both"/>
-        <w:rPr>
-          <w:rStyle w:val="Emphasis"/>
-          <w:i w:val="0"/>
-          <w:iCs w:val="0"/>
-          <w:szCs w:val="20"/>
-        </w:rPr>
-      </w:pPr>
-      <w:r>
-        <w:rPr>
-          <w:rStyle w:val="Emphasis"/>
-          <w:i w:val="0"/>
-          <w:iCs w:val="0"/>
-          <w:szCs w:val="20"/>
-        </w:rPr>
-        <w:t>Process</w:t>
-      </w:r>
-      <w:r>
-        <w:rPr>
-          <w:rStyle w:val="Emphasis"/>
-          <w:i w:val="0"/>
-          <w:iCs w:val="0"/>
-          <w:szCs w:val="20"/>
-        </w:rPr>
-        <w:t>ing</w:t>
-      </w:r>
-      <w:r>
-        <w:rPr>
-          <w:rStyle w:val="Emphasis"/>
-          <w:i w:val="0"/>
-          <w:iCs w:val="0"/>
-          <w:szCs w:val="20"/>
-        </w:rPr>
-        <w:t xml:space="preserve"> a file consist</w:t>
-      </w:r>
-      <w:r>
-        <w:rPr>
-          <w:rStyle w:val="Emphasis"/>
-          <w:i w:val="0"/>
-          <w:iCs w:val="0"/>
-          <w:szCs w:val="20"/>
-        </w:rPr>
-        <w:t>s</w:t>
-      </w:r>
-      <w:r>
-        <w:rPr>
-          <w:rStyle w:val="Emphasis"/>
-          <w:i w:val="0"/>
-          <w:iCs w:val="0"/>
-          <w:szCs w:val="20"/>
-        </w:rPr>
-        <w:t xml:space="preserve"> in read</w:t>
-      </w:r>
-      <w:r>
-        <w:rPr>
-          <w:rStyle w:val="Emphasis"/>
-          <w:i w:val="0"/>
-          <w:iCs w:val="0"/>
-          <w:szCs w:val="20"/>
-        </w:rPr>
-        <w:t>ing</w:t>
-      </w:r>
-      <w:r>
-        <w:rPr>
-          <w:rStyle w:val="Emphasis"/>
-          <w:i w:val="0"/>
-          <w:iCs w:val="0"/>
-          <w:szCs w:val="20"/>
-        </w:rPr>
-        <w:t xml:space="preserve"> metadata and</w:t>
-      </w:r>
-      <w:r>
-        <w:rPr>
-          <w:rStyle w:val="Emphasis"/>
-          <w:i w:val="0"/>
-          <w:iCs w:val="0"/>
-          <w:szCs w:val="20"/>
-        </w:rPr>
-        <w:t xml:space="preserve"> the </w:t>
-      </w:r>
-      <w:r>
-        <w:rPr>
-          <w:rStyle w:val="Emphasis"/>
-          <w:i w:val="0"/>
-          <w:iCs w:val="0"/>
-          <w:szCs w:val="20"/>
-        </w:rPr>
-        <w:t xml:space="preserve"> content of the file, where metadata </w:t>
-      </w:r>
-      <w:r>
-        <w:rPr>
-          <w:rStyle w:val="Emphasis"/>
-          <w:i w:val="0"/>
-          <w:iCs w:val="0"/>
-          <w:szCs w:val="20"/>
-        </w:rPr>
-        <w:t xml:space="preserve">represents </w:t>
-      </w:r>
-      <w:r>
-        <w:rPr>
-          <w:rStyle w:val="Emphasis"/>
-          <w:i w:val="0"/>
-          <w:iCs w:val="0"/>
-          <w:szCs w:val="20"/>
-        </w:rPr>
-        <w:t>characteristics of a document like register number, exemplar number, number of copies, classification, state of the document, format, user and date of operation, and content is the text inside</w:t>
-      </w:r>
-      <w:r>
-        <w:rPr>
-          <w:rStyle w:val="Emphasis"/>
-          <w:i w:val="0"/>
-          <w:iCs w:val="0"/>
-          <w:szCs w:val="20"/>
-        </w:rPr>
-        <w:t xml:space="preserve"> of </w:t>
-      </w:r>
-      <w:r>
-        <w:rPr>
-          <w:rStyle w:val="Emphasis"/>
-          <w:i w:val="0"/>
-          <w:iCs w:val="0"/>
-          <w:szCs w:val="20"/>
-        </w:rPr>
-        <w:t>the document.</w:t>
-      </w:r>
-    </w:p>
-    <w:p>
-      <w:pPr>
-        <w:jc w:val="both"/>
-        <w:rPr>
-          <w:rStyle w:val="Emphasis"/>
-          <w:i w:val="0"/>
-          <w:iCs w:val="0"/>
-          <w:szCs w:val="20"/>
-        </w:rPr>
-      </w:pPr>
-      <w:r>
-        <w:rPr>
-          <w:rStyle w:val="Emphasis"/>
-          <w:i w:val="0"/>
-          <w:iCs w:val="0"/>
-          <w:szCs w:val="20"/>
-        </w:rPr>
-        <w:t xml:space="preserve">Based on this information the barcodes 128 and 39 are generated and inserted in footer and header respectively. </w:t>
-      </w:r>
-    </w:p>
-    <w:p>
-      <w:pPr>
-        <w:jc w:val="both"/>
-        <w:rPr>
-          <w:rStyle w:val="Emphasis"/>
-          <w:i w:val="0"/>
-          <w:iCs w:val="0"/>
-          <w:szCs w:val="20"/>
-        </w:rPr>
-      </w:pPr>
-      <w:r>
-        <w:rPr>
-          <w:rStyle w:val="Emphasis"/>
-          <w:i w:val="0"/>
-          <w:iCs w:val="0"/>
-          <w:szCs w:val="20"/>
-        </w:rPr>
-        <w:t xml:space="preserve">When the user approves the new document with watermark, the information is inserted to the database for rectification proposes. </w:t>
-      </w:r>
-    </w:p>
-    <w:p>
-      <w:pPr>
-        <w:pStyle w:val="PARA"/>
-        <w:rPr>
-          <w:lang w:val="en-GB"/>
-        </w:rPr>
-      </w:pPr>
     </w:p>
     <w:p>
       <w:pPr>
@@ -1275,6 +1329,7 @@
         <w:pStyle w:val="H1ListNoSpace"/>
       </w:pPr>
       <w:r>
+        <w:lastRenderedPageBreak/>
         <w:t>Rectification</w:t>
       </w:r>
     </w:p>
@@ -1303,8 +1358,13 @@
       <w:r>
         <w:t xml:space="preserve">a </w:t>
       </w:r>
-      <w:r>
-        <w:t xml:space="preserve">watermark and these are in the database. </w:t>
+      <w:proofErr w:type="gramStart"/>
+      <w:r>
+        <w:t>watermark</w:t>
+      </w:r>
+      <w:proofErr w:type="gramEnd"/>
+      <w:r>
+        <w:t xml:space="preserve"> and these are in the database. </w:t>
       </w:r>
     </w:p>
     <w:p>
@@ -1341,10 +1401,10 @@
         <w:jc w:val="both"/>
       </w:pPr>
       <w:r>
-        <w:t>If the information doesn’t appear to be equal, then the user can click to the verif</w:t>
-      </w:r>
-      <w:r>
-        <w:t>y</w:t>
+        <w:t xml:space="preserve">If the information doesn’t appear to be equal, then the user can click to </w:t>
+      </w:r>
+      <w:r>
+        <w:t>verify</w:t>
       </w:r>
       <w:r>
         <w:t xml:space="preserve"> the integrity.</w:t>
@@ -1361,9 +1421,9 @@
           <w:noProof/>
         </w:rPr>
         <w:drawing>
-          <wp:inline distT="0" distB="0" distL="0" distR="0" wp14:anchorId="76ECD1DE" wp14:editId="26593086">
-            <wp:extent cx="3060700" cy="1754026"/>
-            <wp:effectExtent l="19050" t="19050" r="25400" b="17780"/>
+          <wp:inline distT="0" distB="0" distL="0" distR="0" wp14:anchorId="76ECD1DE" wp14:editId="46A71412">
+            <wp:extent cx="2598644" cy="1489231"/>
+            <wp:effectExtent l="19050" t="19050" r="11430" b="15875"/>
             <wp:docPr id="66" name="Picture 66" descr="Graphical user interface, text, email&#10;&#10;Description automatically generated"/>
             <wp:cNvGraphicFramePr>
               <a:graphicFrameLocks xmlns:a="http://schemas.openxmlformats.org/drawingml/2006/main" noChangeAspect="1"/>
@@ -1384,7 +1444,7 @@
                   <pic:spPr>
                     <a:xfrm>
                       <a:off x="0" y="0"/>
-                      <a:ext cx="3060700" cy="1754026"/>
+                      <a:ext cx="2620055" cy="1501501"/>
                     </a:xfrm>
                     <a:prstGeom prst="rect">
                       <a:avLst/>
@@ -1511,7 +1571,15 @@
         <w:t>ing</w:t>
       </w:r>
       <w:r>
-        <w:t xml:space="preserve"> the position of barcode 128 in the footer and calculate 9 positions on the documents, where in these 9, 3 are going to be added randomly</w:t>
+        <w:t xml:space="preserve"> the position of barcode 128 in the footer and </w:t>
+      </w:r>
+      <w:proofErr w:type="gramStart"/>
+      <w:r>
+        <w:t>calculate</w:t>
+      </w:r>
+      <w:proofErr w:type="gramEnd"/>
+      <w:r>
+        <w:t xml:space="preserve"> 9 positions on the documents, where in these 9, 3 are going to be added randomly</w:t>
       </w:r>
       <w:r>
         <w:t xml:space="preserve">. </w:t>
@@ -1584,7 +1652,15 @@
         <w:t xml:space="preserve"> a random document</w:t>
       </w:r>
       <w:r>
-        <w:t xml:space="preserve"> is created with the following text (figure 2). The algorithm processes the document inserting the barcode 39 (header) and barcode 128 (footer), due to the dimensions of the file, it </w:t>
+        <w:t xml:space="preserve"> is created with the following text (figure 2). The algorithm processes the </w:t>
+      </w:r>
+      <w:proofErr w:type="gramStart"/>
+      <w:r>
+        <w:t>document</w:t>
+      </w:r>
+      <w:proofErr w:type="gramEnd"/>
+      <w:r>
+        <w:t xml:space="preserve"> inserting the barcode 39 (header) and barcode 128 (footer), due to the dimensions of the file, it </w:t>
       </w:r>
       <w:r>
         <w:t>can’t</w:t>
@@ -1599,7 +1675,15 @@
         <w:ind w:firstLine="0"/>
       </w:pPr>
       <w:r>
-        <w:t xml:space="preserve">A possibility of the integrity resulted by the process is shown in figure 3. The text is in Portuguese but </w:t>
+        <w:t xml:space="preserve">A possibility of the integrity resulted by the process is shown in figure 3. The text is in </w:t>
+      </w:r>
+      <w:proofErr w:type="gramStart"/>
+      <w:r>
+        <w:t>Portuguese</w:t>
+      </w:r>
+      <w:proofErr w:type="gramEnd"/>
+      <w:r>
+        <w:t xml:space="preserve"> but </w:t>
       </w:r>
       <w:r>
         <w:t xml:space="preserve">it also works </w:t>
@@ -1699,9 +1783,9 @@
           <w:noProof/>
         </w:rPr>
         <w:drawing>
-          <wp:inline distT="0" distB="0" distL="0" distR="0" wp14:anchorId="3C9FFED5" wp14:editId="1AD72EF1">
-            <wp:extent cx="2567933" cy="1348964"/>
-            <wp:effectExtent l="19050" t="19050" r="23495" b="22860"/>
+          <wp:inline distT="0" distB="0" distL="0" distR="0" wp14:anchorId="3C9FFED5" wp14:editId="54CEEF47">
+            <wp:extent cx="2335842" cy="1227044"/>
+            <wp:effectExtent l="19050" t="19050" r="26670" b="11430"/>
             <wp:docPr id="1025379078" name="Picture 1" descr="A close-up of a document&#10;&#10;Description automatically generated with low confidence"/>
             <wp:cNvGraphicFramePr>
               <a:graphicFrameLocks xmlns:a="http://schemas.openxmlformats.org/drawingml/2006/main" noChangeAspect="1"/>
@@ -1722,7 +1806,7 @@
                   <pic:spPr>
                     <a:xfrm>
                       <a:off x="0" y="0"/>
-                      <a:ext cx="2576585" cy="1353509"/>
+                      <a:ext cx="2353724" cy="1236438"/>
                     </a:xfrm>
                     <a:prstGeom prst="rect">
                       <a:avLst/>
@@ -1778,9 +1862,9 @@
           <w:noProof/>
         </w:rPr>
         <w:drawing>
-          <wp:inline distT="0" distB="0" distL="0" distR="0" wp14:anchorId="3B6F9CBB" wp14:editId="6663A83D">
-            <wp:extent cx="2565662" cy="1289797"/>
-            <wp:effectExtent l="19050" t="19050" r="25400" b="24765"/>
+          <wp:inline distT="0" distB="0" distL="0" distR="0" wp14:anchorId="3B6F9CBB" wp14:editId="5E1065D6">
+            <wp:extent cx="2262509" cy="1137397"/>
+            <wp:effectExtent l="19050" t="19050" r="23495" b="24765"/>
             <wp:docPr id="10969009" name="Picture 1"/>
             <wp:cNvGraphicFramePr>
               <a:graphicFrameLocks xmlns:a="http://schemas.openxmlformats.org/drawingml/2006/main" noChangeAspect="1"/>
@@ -1810,7 +1894,7 @@
                   <pic:spPr bwMode="auto">
                     <a:xfrm>
                       <a:off x="0" y="0"/>
-                      <a:ext cx="2586648" cy="1300347"/>
+                      <a:ext cx="2306423" cy="1159473"/>
                     </a:xfrm>
                     <a:prstGeom prst="rect">
                       <a:avLst/>
@@ -1867,9 +1951,9 @@
           <w:noProof/>
         </w:rPr>
         <w:drawing>
-          <wp:inline distT="0" distB="0" distL="0" distR="0" wp14:anchorId="4356E56B" wp14:editId="4E902601">
-            <wp:extent cx="2567945" cy="1312209"/>
-            <wp:effectExtent l="19050" t="19050" r="22860" b="21590"/>
+          <wp:inline distT="0" distB="0" distL="0" distR="0" wp14:anchorId="4356E56B" wp14:editId="56B152BC">
+            <wp:extent cx="2278477" cy="1164291"/>
+            <wp:effectExtent l="19050" t="19050" r="26670" b="17145"/>
             <wp:docPr id="712382144" name="Picture 1"/>
             <wp:cNvGraphicFramePr>
               <a:graphicFrameLocks xmlns:a="http://schemas.openxmlformats.org/drawingml/2006/main" noChangeAspect="1"/>
@@ -1890,7 +1974,7 @@
                   <pic:spPr>
                     <a:xfrm>
                       <a:off x="0" y="0"/>
-                      <a:ext cx="2591436" cy="1324213"/>
+                      <a:ext cx="2336064" cy="1193717"/>
                     </a:xfrm>
                     <a:prstGeom prst="rect">
                       <a:avLst/>
@@ -1934,8 +2018,13 @@
         <w:fldChar w:fldCharType="end"/>
       </w:r>
       <w:r>
-        <w:t xml:space="preserve"> - Replace word</w:t>
-      </w:r>
+        <w:t xml:space="preserve"> - Replace </w:t>
+      </w:r>
+      <w:proofErr w:type="gramStart"/>
+      <w:r>
+        <w:t>word</w:t>
+      </w:r>
+      <w:proofErr w:type="gramEnd"/>
     </w:p>
     <w:p>
       <w:pPr>
@@ -1946,9 +2035,9 @@
           <w:noProof/>
         </w:rPr>
         <w:drawing>
-          <wp:inline distT="0" distB="0" distL="0" distR="0" wp14:anchorId="756E591D" wp14:editId="555BAC4D">
-            <wp:extent cx="2587604" cy="1231527"/>
-            <wp:effectExtent l="19050" t="19050" r="22860" b="26035"/>
+          <wp:inline distT="0" distB="0" distL="0" distR="0" wp14:anchorId="756E591D" wp14:editId="71849E6B">
+            <wp:extent cx="2295645" cy="1092574"/>
+            <wp:effectExtent l="19050" t="19050" r="9525" b="12700"/>
             <wp:docPr id="6571545" name="Picture 1" descr="A close-up of a document&#10;&#10;Description automatically generated with low confidence"/>
             <wp:cNvGraphicFramePr>
               <a:graphicFrameLocks xmlns:a="http://schemas.openxmlformats.org/drawingml/2006/main" noChangeAspect="1"/>
@@ -1969,7 +2058,7 @@
                   <pic:spPr>
                     <a:xfrm>
                       <a:off x="0" y="0"/>
-                      <a:ext cx="2605562" cy="1240074"/>
+                      <a:ext cx="2357889" cy="1122198"/>
                     </a:xfrm>
                     <a:prstGeom prst="rect">
                       <a:avLst/>
@@ -2013,7 +2102,20 @@
         <w:fldChar w:fldCharType="end"/>
       </w:r>
       <w:r>
-        <w:t xml:space="preserve"> - Remove paragraph</w:t>
+        <w:t xml:space="preserve"> - Remove </w:t>
+      </w:r>
+      <w:proofErr w:type="gramStart"/>
+      <w:r>
+        <w:t>paragraph</w:t>
+      </w:r>
+      <w:proofErr w:type="gramEnd"/>
+    </w:p>
+    <w:p>
+      <w:pPr>
+        <w:pStyle w:val="H1ListNoSpace"/>
+      </w:pPr>
+      <w:r>
+        <w:t>Conclusion</w:t>
       </w:r>
     </w:p>
     <w:p>
@@ -2021,20 +2123,6 @@
         <w:pStyle w:val="PARAIndent"/>
         <w:ind w:firstLine="0"/>
       </w:pPr>
-    </w:p>
-    <w:p>
-      <w:pPr>
-        <w:pStyle w:val="H1ListNoSpace"/>
-      </w:pPr>
-      <w:r>
-        <w:t>Conclusion</w:t>
-      </w:r>
-    </w:p>
-    <w:p>
-      <w:pPr>
-        <w:pStyle w:val="PARAIndent"/>
-        <w:ind w:firstLine="0"/>
-      </w:pPr>
       <w:r>
         <w:t xml:space="preserve">The algorithm developed satisfies the initial objectives of the creation of a barcode to </w:t>
       </w:r>
@@ -2059,51 +2147,28 @@
     </w:p>
     <w:p>
       <w:pPr>
-        <w:pStyle w:val="PARAIndent"/>
-        <w:ind w:firstLine="0"/>
-      </w:pPr>
-    </w:p>
-    <w:p>
-      <w:pPr>
-        <w:pStyle w:val="PARAIndent"/>
-        <w:ind w:firstLine="0"/>
-        <w:sectPr>
-          <w:footerReference w:type="default" r:id="rId16"/>
-          <w:type w:val="continuous"/>
-          <w:pgSz w:w="11520" w:h="15660" w:code="1"/>
-          <w:pgMar w:top="1300" w:right="740" w:bottom="1040" w:left="740" w:header="360" w:footer="640" w:gutter="0"/>
-          <w:cols w:num="2" w:space="400"/>
-          <w:docGrid w:linePitch="360"/>
-        </w:sectPr>
-      </w:pPr>
-    </w:p>
-    <w:p>
-      <w:pPr>
-        <w:pStyle w:val="H2AfterH1"/>
-      </w:pPr>
-    </w:p>
-    <w:p>
-      <w:pPr>
         <w:pStyle w:val="AUBios"/>
+        <w:rPr>
+          <w:lang w:val="en-GB"/>
+        </w:rPr>
       </w:pPr>
       <w:r>
         <w:rPr>
           <w:noProof/>
-          <w:lang w:val="en-IN" w:eastAsia="en-IN"/>
         </w:rPr>
         <w:drawing>
-          <wp:anchor distT="0" distB="0" distL="114300" distR="114300" simplePos="0" relativeHeight="251656704" behindDoc="0" locked="0" layoutInCell="1" allowOverlap="1" wp14:anchorId="18EB654E" wp14:editId="199A2D77">
+          <wp:anchor distT="0" distB="0" distL="114300" distR="114300" simplePos="0" relativeHeight="251658240" behindDoc="0" locked="0" layoutInCell="1" allowOverlap="1" wp14:anchorId="1178267E" wp14:editId="6C371958">
             <wp:simplePos x="0" y="0"/>
             <wp:positionH relativeFrom="column">
-              <wp:posOffset>-9525</wp:posOffset>
+              <wp:align>left</wp:align>
             </wp:positionH>
             <wp:positionV relativeFrom="paragraph">
-              <wp:posOffset>859790</wp:posOffset>
+              <wp:posOffset>480695</wp:posOffset>
             </wp:positionV>
-            <wp:extent cx="914400" cy="1174750"/>
-            <wp:effectExtent l="0" t="0" r="0" b="6350"/>
+            <wp:extent cx="648970" cy="667385"/>
+            <wp:effectExtent l="0" t="0" r="0" b="0"/>
             <wp:wrapSquare wrapText="bothSides"/>
-            <wp:docPr id="31" name="Picture 1"/>
+            <wp:docPr id="550017966" name="Picture 3" descr="António Ramos"/>
             <wp:cNvGraphicFramePr>
               <a:graphicFrameLocks xmlns:a="http://schemas.openxmlformats.org/drawingml/2006/main" noChangeAspect="1"/>
             </wp:cNvGraphicFramePr>
@@ -2111,13 +2176,13 @@
               <a:graphicData uri="http://schemas.openxmlformats.org/drawingml/2006/picture">
                 <pic:pic xmlns:pic="http://schemas.openxmlformats.org/drawingml/2006/picture">
                   <pic:nvPicPr>
-                    <pic:cNvPr id="0" name="Picture 1"/>
+                    <pic:cNvPr id="0" name="Picture 11" descr="António Ramos"/>
                     <pic:cNvPicPr>
                       <a:picLocks noChangeAspect="1" noChangeArrowheads="1"/>
                     </pic:cNvPicPr>
                   </pic:nvPicPr>
                   <pic:blipFill>
-                    <a:blip r:embed="rId17" cstate="print">
+                    <a:blip r:embed="rId16" cstate="print">
                       <a:extLst>
                         <a:ext uri="{28A0092B-C50C-407E-A947-70E740481C1C}">
                           <a14:useLocalDpi xmlns:a14="http://schemas.microsoft.com/office/drawing/2010/main" val="0"/>
@@ -2130,9 +2195,9 @@
                     </a:stretch>
                   </pic:blipFill>
                   <pic:spPr bwMode="auto">
-                    <a:xfrm>
+                    <a:xfrm flipH="1">
                       <a:off x="0" y="0"/>
-                      <a:ext cx="914400" cy="1174750"/>
+                      <a:ext cx="652209" cy="670693"/>
                     </a:xfrm>
                     <a:prstGeom prst="rect">
                       <a:avLst/>
@@ -2145,10 +2210,10 @@
                 </pic:pic>
               </a:graphicData>
             </a:graphic>
-            <wp14:sizeRelH relativeFrom="page">
+            <wp14:sizeRelH relativeFrom="margin">
               <wp14:pctWidth>0</wp14:pctWidth>
             </wp14:sizeRelH>
-            <wp14:sizeRelV relativeFrom="page">
+            <wp14:sizeRelV relativeFrom="margin">
               <wp14:pctHeight>0</wp14:pctHeight>
             </wp14:sizeRelV>
           </wp:anchor>
@@ -2157,44 +2222,37 @@
       <w:r>
         <w:rPr>
           <w:rStyle w:val="AUBiosbd"/>
-        </w:rPr>
-        <w:t>FIRST A. AUTHOR</w:t>
-      </w:r>
-      <w:r>
-        <w:rPr>
-          <w:rFonts w:cs="FormataOTFMd"/>
-        </w:rPr>
-        <w:t xml:space="preserve"> </w:t>
-      </w:r>
-      <w:r>
-        <w:t>(M’76–SM’81–F’87) and all authors may include biographies. Biographies are often not included in conference-related papers. This author became a Member (M) of IEEE in 1976, a Senior Member (SM) in 1981, and a Fellow (F) in 1987.</w:t>
-      </w:r>
-      <w:r>
-        <w:t xml:space="preserve"> </w:t>
-      </w:r>
-      <w:r>
-        <w:t>The first paragraph may contain a place and/or date of birth (list place, then date). Next, the author’s educational background is listed. The degrees should be listed with type of degree in what field, which institution, city, state, and country, and year the degree was earned. The author’s major field of study should be lower-cased.</w:t>
-      </w:r>
-    </w:p>
-    <w:p>
-      <w:pPr>
-        <w:pStyle w:val="AUBiosNoSpace"/>
-        <w:rPr>
-          <w:rFonts w:ascii="Times-Roman" w:hAnsi="Times-Roman" w:cs="Times-Roman"/>
-        </w:rPr>
-      </w:pPr>
-      <w:r>
-        <w:t xml:space="preserve">The second paragraph uses the pronoun of the person (he or she) and not the author’s last name. It lists military and work experience, including </w:t>
-      </w:r>
-    </w:p>
-    <w:p>
-      <w:pPr>
-        <w:pStyle w:val="AUBiosNoSpace"/>
-        <w:ind w:firstLine="0"/>
-      </w:pPr>
+          <w:lang w:val="pt-BR"/>
+        </w:rPr>
+        <w:t>ANTÓNIO RAMOS</w:t>
+      </w:r>
+      <w:r>
+        <w:rPr>
+          <w:lang w:val="pt-BR"/>
+        </w:rPr>
+        <w:t xml:space="preserve"> was born in Viseu, Por</w:t>
+      </w:r>
+      <w:r>
+        <w:rPr>
+          <w:lang w:val="pt-BR"/>
+        </w:rPr>
+        <w:t xml:space="preserve">tugal. </w:t>
+      </w:r>
+      <w:r>
+        <w:rPr>
+          <w:lang w:val="en-GB"/>
+        </w:rPr>
+        <w:t>In 2020 graduated in Computer Science a</w:t>
+      </w:r>
+      <w:r>
+        <w:rPr>
+          <w:lang w:val="en-GB"/>
+        </w:rPr>
+        <w:t>t IPV, Viseu, Portugal. From 2020 to 2023 – master’s degree on computer science</w:t>
+      </w:r>
     </w:p>
     <w:sectPr>
-      <w:footerReference w:type="default" r:id="rId18"/>
+      <w:footerReference w:type="default" r:id="rId17"/>
       <w:type w:val="continuous"/>
       <w:pgSz w:w="11520" w:h="15660" w:code="1"/>
       <w:pgMar w:top="1300" w:right="740" w:bottom="1040" w:left="740" w:header="360" w:footer="640" w:gutter="0"/>
@@ -2246,7 +2304,15 @@
         <w:sz w:val="12"/>
         <w:szCs w:val="12"/>
       </w:rPr>
-      <w:t>VOLUME XX, 2017</w:t>
+      <w:t>VOLUME XX, 20</w:t>
+    </w:r>
+    <w:r>
+      <w:rPr>
+        <w:rFonts w:ascii="Helvetica" w:hAnsi="Helvetica" w:cs="FormataOTF-Reg"/>
+        <w:sz w:val="12"/>
+        <w:szCs w:val="12"/>
+      </w:rPr>
+      <w:t>23</w:t>
     </w:r>
     <w:r>
       <w:rPr>
@@ -2282,7 +2348,15 @@
         <w:sz w:val="12"/>
         <w:szCs w:val="12"/>
       </w:rPr>
-      <w:t>VOLUME XX, 2017</w:t>
+      <w:t>VOLUME XX, 20</w:t>
+    </w:r>
+    <w:r>
+      <w:rPr>
+        <w:rFonts w:ascii="Helvetica" w:hAnsi="Helvetica" w:cs="FormataOTF-Reg"/>
+        <w:sz w:val="12"/>
+        <w:szCs w:val="12"/>
+      </w:rPr>
+      <w:t>23</w:t>
     </w:r>
     <w:r>
       <w:rPr>
@@ -2298,50 +2372,7 @@
         <w:sz w:val="12"/>
         <w:szCs w:val="14"/>
       </w:rPr>
-      <w:t>3</w:t>
-    </w:r>
-  </w:p>
-</w:ftr>
-</file>
-
-<file path=word/footer3.xml><?xml version="1.0" encoding="utf-8"?>
-<w:ftr xmlns:wpc="http://schemas.microsoft.com/office/word/2010/wordprocessingCanvas" xmlns:cx="http://schemas.microsoft.com/office/drawing/2014/chartex" xmlns:cx1="http://schemas.microsoft.com/office/drawing/2015/9/8/chartex" xmlns:cx2="http://schemas.microsoft.com/office/drawing/2015/10/21/chartex" xmlns:cx3="http://schemas.microsoft.com/office/drawing/2016/5/9/chartex" xmlns:cx4="http://schemas.microsoft.com/office/drawing/2016/5/10/chartex" xmlns:cx5="http://schemas.microsoft.com/office/drawing/2016/5/11/chartex" xmlns:cx6="http://schemas.microsoft.com/office/drawing/2016/5/12/chartex" xmlns:cx7="http://schemas.microsoft.com/office/drawing/2016/5/13/chartex" xmlns:cx8="http://schemas.microsoft.com/office/drawing/2016/5/14/chartex" xmlns:mc="http://schemas.openxmlformats.org/markup-compatibility/2006" xmlns:aink="http://schemas.microsoft.com/office/drawing/2016/ink" xmlns:am3d="http://schemas.microsoft.com/office/drawing/2017/model3d" xmlns:o="urn:schemas-microsoft-com:office:office" xmlns:oel="http://schemas.microsoft.com/office/2019/extlst" xmlns:r="http://schemas.openxmlformats.org/officeDocument/2006/relationships" xmlns:m="http://schemas.openxmlformats.org/officeDocument/2006/math" xmlns:v="urn:schemas-microsoft-com:vml" xmlns:wp14="http://schemas.microsoft.com/office/word/2010/wordprocessingDrawing" xmlns:wp="http://schemas.openxmlformats.org/drawingml/2006/wordprocessingDrawing" xmlns:w10="urn:schemas-microsoft-com:office:word" xmlns:w="http://schemas.openxmlformats.org/wordprocessingml/2006/main" xmlns:w14="http://schemas.microsoft.com/office/word/2010/wordml" xmlns:w15="http://schemas.microsoft.com/office/word/2012/wordml" xmlns:w16cex="http://schemas.microsoft.com/office/word/2018/wordml/cex" xmlns:w16cid="http://schemas.microsoft.com/office/word/2016/wordml/cid" xmlns:w16="http://schemas.microsoft.com/office/word/2018/wordml" xmlns:w16du="http://schemas.microsoft.com/office/word/2023/wordml/word16du" xmlns:w16sdtdh="http://schemas.microsoft.com/office/word/2020/wordml/sdtdatahash" xmlns:w16se="http://schemas.microsoft.com/office/word/2015/wordml/symex" xmlns:wpg="http://schemas.microsoft.com/office/word/2010/wordprocessingGroup" xmlns:wpi="http://schemas.microsoft.com/office/word/2010/wordprocessingInk" xmlns:wne="http://schemas.microsoft.com/office/word/2006/wordml" xmlns:wps="http://schemas.microsoft.com/office/word/2010/wordprocessingShape" mc:Ignorable="w14 w15 w16se w16cid w16 w16cex w16sdtdh wp14">
-  <w:p>
-    <w:pPr>
-      <w:pStyle w:val="Footer"/>
-      <w:tabs>
-        <w:tab w:val="clear" w:pos="4320"/>
-        <w:tab w:val="clear" w:pos="8640"/>
-        <w:tab w:val="center" w:pos="9996"/>
-      </w:tabs>
-      <w:rPr>
-        <w:rFonts w:ascii="Helvetica" w:hAnsi="Helvetica"/>
-        <w:sz w:val="12"/>
-      </w:rPr>
-    </w:pPr>
-    <w:r>
-      <w:rPr>
-        <w:rFonts w:ascii="Helvetica" w:hAnsi="Helvetica" w:cs="FormataOTF-Reg"/>
-        <w:sz w:val="12"/>
-        <w:szCs w:val="12"/>
-      </w:rPr>
-      <w:t>VOLUME XX, 2017</w:t>
-    </w:r>
-    <w:r>
-      <w:rPr>
-        <w:rFonts w:ascii="Helvetica" w:hAnsi="Helvetica" w:cs="FormataOTF-Reg"/>
-        <w:sz w:val="12"/>
-        <w:szCs w:val="14"/>
-      </w:rPr>
-      <w:tab/>
-    </w:r>
-    <w:r>
-      <w:rPr>
-        <w:rFonts w:ascii="Helvetica" w:hAnsi="Helvetica" w:cs="FormataOTF-Reg"/>
-        <w:sz w:val="12"/>
-        <w:szCs w:val="14"/>
-      </w:rPr>
-      <w:t>9</w:t>
+      <w:t>2</w:t>
     </w:r>
   </w:p>
 </w:ftr>
@@ -2376,15 +2407,64 @@
       </w:pBdr>
       <w:tabs>
         <w:tab w:val="clear" w:pos="4320"/>
-        <w:tab w:val="left" w:pos="5532"/>
+        <w:tab w:val="left" w:pos="5472"/>
       </w:tabs>
-      <w:jc w:val="right"/>
+      <w:rPr>
+        <w:rFonts w:ascii="Helvetica" w:hAnsi="Helvetica" w:cs="FormataOTF-Reg"/>
+        <w:sz w:val="12"/>
+        <w:szCs w:val="12"/>
+      </w:rPr>
+    </w:pPr>
+    <w:r>
       <w:rPr>
         <w:rFonts w:ascii="Formata OTF" w:hAnsi="Formata OTF"/>
         <w:sz w:val="14"/>
         <w:szCs w:val="14"/>
       </w:rPr>
+      <w:tab/>
+    </w:r>
+    <w:r>
+      <w:rPr>
+        <w:rFonts w:ascii="Helvetica" w:hAnsi="Helvetica" w:cs="FormataOTF-Reg"/>
+        <w:sz w:val="12"/>
+        <w:szCs w:val="12"/>
+      </w:rPr>
+      <w:t>António Ramos</w:t>
+    </w:r>
+    <w:r>
+      <w:rPr>
+        <w:rFonts w:ascii="Helvetica" w:hAnsi="Helvetica" w:cs="FormataOTF-Reg"/>
+        <w:sz w:val="12"/>
+        <w:szCs w:val="12"/>
+      </w:rPr>
+      <w:t>: Validation of the authenticity of printed documents (May 2023)</w:t>
+    </w:r>
+  </w:p>
+  <w:p>
+    <w:pPr>
+      <w:pStyle w:val="Header"/>
+      <w:pBdr>
+        <w:bottom w:val="single" w:sz="4" w:space="3" w:color="auto"/>
+      </w:pBdr>
+      <w:tabs>
+        <w:tab w:val="clear" w:pos="4320"/>
+        <w:tab w:val="left" w:pos="5532"/>
+        <w:tab w:val="left" w:pos="7489"/>
+      </w:tabs>
+      <w:rPr>
+        <w:rFonts w:ascii="Formata OTF" w:hAnsi="Formata OTF"/>
+        <w:sz w:val="14"/>
+        <w:szCs w:val="14"/>
+      </w:rPr>
     </w:pPr>
+    <w:r>
+      <w:rPr>
+        <w:rFonts w:ascii="Formata OTF" w:hAnsi="Formata OTF"/>
+        <w:sz w:val="14"/>
+        <w:szCs w:val="14"/>
+      </w:rPr>
+      <w:tab/>
+    </w:r>
   </w:p>
 </w:hdr>
 </file>

</xml_diff>

<commit_message>
improve thesis, add presentation
</commit_message>
<xml_diff>
--- a/Article.docx
+++ b/Article.docx
@@ -4,55 +4,6 @@
   <w:body>
     <w:p>
       <w:pPr>
-        <w:pStyle w:val="DOP"/>
-        <w:tabs>
-          <w:tab w:val="left" w:pos="180"/>
-        </w:tabs>
-      </w:pPr>
-      <w:r>
-        <w:t xml:space="preserve">Date of publication </w:t>
-      </w:r>
-      <w:proofErr w:type="spellStart"/>
-      <w:r>
-        <w:t>xxxx</w:t>
-      </w:r>
-      <w:proofErr w:type="spellEnd"/>
-      <w:r>
-        <w:t xml:space="preserve"> 00, 0000, date of current version </w:t>
-      </w:r>
-      <w:proofErr w:type="spellStart"/>
-      <w:r>
-        <w:t>xxxx</w:t>
-      </w:r>
-      <w:proofErr w:type="spellEnd"/>
-      <w:r>
-        <w:t xml:space="preserve"> 00, 0000.</w:t>
-      </w:r>
-    </w:p>
-    <w:p>
-      <w:pPr>
-        <w:pStyle w:val="DOI"/>
-      </w:pPr>
-      <w:r>
-        <w:t>Digital Object Identifier 10.1109/</w:t>
-      </w:r>
-      <w:proofErr w:type="gramStart"/>
-      <w:r>
-        <w:t>ACCESS.20</w:t>
-      </w:r>
-      <w:r>
-        <w:t>23</w:t>
-      </w:r>
-      <w:r>
-        <w:t>.Doi</w:t>
-      </w:r>
-      <w:proofErr w:type="gramEnd"/>
-      <w:r>
-        <w:t xml:space="preserve"> Number</w:t>
-      </w:r>
-    </w:p>
-    <w:p>
-      <w:pPr>
         <w:pStyle w:val="PaperTitle"/>
       </w:pPr>
       <w:bookmarkStart w:id="0" w:name="_Hlk134798110"/>
@@ -65,7 +16,7 @@
         <w:t>(</w:t>
       </w:r>
       <w:r>
-        <w:t>May</w:t>
+        <w:t>June</w:t>
       </w:r>
       <w:r>
         <w:t xml:space="preserve"> 20</w:t>
@@ -148,19 +99,64 @@
         <w:pStyle w:val="PI"/>
         <w:spacing w:before="100" w:after="100"/>
         <w:ind w:right="1598" w:firstLine="0"/>
-      </w:pPr>
-      <w:r>
-        <w:t xml:space="preserve">Corresponding author: First A. Author (e-mail: </w:t>
-      </w:r>
-      <w:hyperlink r:id="rId8" w:history="1">
-        <w:r>
-          <w:rPr>
-            <w:rStyle w:val="Hyperlink"/>
-          </w:rPr>
-          <w:t>ajframos@ua.pt</w:t>
-        </w:r>
-      </w:hyperlink>
-      <w:r>
+        <w:rPr>
+          <w:lang w:val="pt-BR"/>
+        </w:rPr>
+      </w:pPr>
+      <w:r>
+        <w:rPr>
+          <w:lang w:val="pt-BR"/>
+        </w:rPr>
+        <w:t xml:space="preserve">Corresponding author: </w:t>
+      </w:r>
+      <w:r>
+        <w:rPr>
+          <w:lang w:val="pt-BR"/>
+        </w:rPr>
+        <w:t xml:space="preserve">António </w:t>
+      </w:r>
+      <w:r>
+        <w:rPr>
+          <w:lang w:val="pt-BR"/>
+        </w:rPr>
+        <w:t xml:space="preserve">Ramos </w:t>
+      </w:r>
+      <w:r>
+        <w:rPr>
+          <w:lang w:val="pt-BR"/>
+        </w:rPr>
+        <w:t xml:space="preserve"> (e-mail: </w:t>
+      </w:r>
+      <w:r>
+        <w:fldChar w:fldCharType="begin"/>
+      </w:r>
+      <w:r>
+        <w:rPr>
+          <w:lang w:val="pt-BR"/>
+        </w:rPr>
+        <w:instrText>HYPERLINK "mailto:ajframos@ua.pt"</w:instrText>
+      </w:r>
+      <w:r>
+        <w:fldChar w:fldCharType="separate"/>
+      </w:r>
+      <w:r>
+        <w:rPr>
+          <w:rStyle w:val="Hyperlink"/>
+          <w:lang w:val="pt-BR"/>
+        </w:rPr>
+        <w:t>ajframos@ua.pt</w:t>
+      </w:r>
+      <w:r>
+        <w:rPr>
+          <w:rStyle w:val="Hyperlink"/>
+          <w:lang w:val="pt-BR"/>
+        </w:rPr>
+        <w:fldChar w:fldCharType="end"/>
+      </w:r>
+      <w:r>
+        <w:rPr>
+          <w:lang w:val="pt-BR"/>
+        </w:rPr>
         <w:t>).</w:t>
       </w:r>
     </w:p>
@@ -169,6 +165,9 @@
         <w:pStyle w:val="PI"/>
         <w:spacing w:before="100" w:after="100"/>
         <w:ind w:right="1598" w:firstLine="0"/>
+        <w:rPr>
+          <w:lang w:val="pt-BR"/>
+        </w:rPr>
       </w:pPr>
     </w:p>
     <w:p>
@@ -186,13 +185,25 @@
       </w:r>
       <w:bookmarkStart w:id="4" w:name="_Hlk134875030"/>
       <w:r>
-        <w:t xml:space="preserve">Nowadays, there's a need to protect certain digital documents to avoid information leaks. One of the ways that can be managed is by using a watermark. A watermark inputs information, either in a visible way or not, on a document to guarantee its originality and authenticity. In this dissertation, methods will be approached and analyzed and one developed and implemented for a </w:t>
-      </w:r>
-      <w:r>
-        <w:t>company.</w:t>
-      </w:r>
-      <w:bookmarkEnd w:id="4"/>
-    </w:p>
+        <w:t>Increasingly, security key has become to protect documents in any format, leading to a constant search for new methods. One approach is watermarking, which enables document protection by adding something visible or invisible to it.</w:t>
+      </w:r>
+      <w:r>
+        <w:t xml:space="preserve"> </w:t>
+      </w:r>
+      <w:r>
+        <w:t>In this article, methods and the development of a watermarking method will be addressed. In this case, it will serve to verify the integrity of a document through visual detection of letters. This process involves creating lines and calculating intersections, identifying the letters within a specific range.</w:t>
+      </w:r>
+      <w:r>
+        <w:t xml:space="preserve"> </w:t>
+      </w:r>
+      <w:r>
+        <w:t>Additionally, to detect the watermark, a barcode is created containing information about the document, which will be inserted in the header and footer of a copy of the original document</w:t>
+      </w:r>
+      <w:r>
+        <w:t>.</w:t>
+      </w:r>
+    </w:p>
+    <w:bookmarkEnd w:id="4"/>
     <w:p>
       <w:pPr>
         <w:pStyle w:val="IT"/>
@@ -241,8 +252,8 @@
           <w:lang w:val="en-GB"/>
         </w:rPr>
         <w:sectPr>
-          <w:headerReference w:type="default" r:id="rId9"/>
-          <w:footerReference w:type="default" r:id="rId10"/>
+          <w:headerReference w:type="default" r:id="rId8"/>
+          <w:footerReference w:type="default" r:id="rId9"/>
           <w:pgSz w:w="11520" w:h="15660" w:code="1"/>
           <w:pgMar w:top="1280" w:right="740" w:bottom="1040" w:left="740" w:header="360" w:footer="500" w:gutter="0"/>
           <w:cols w:space="720"/>
@@ -1231,7 +1242,17 @@
           <w:iCs w:val="0"/>
           <w:szCs w:val="20"/>
         </w:rPr>
-        <w:t>characteristics of a document like register number, exemplar number, number of copies, classification, state of the document, format, user and date of operation, and content is the text inside</w:t>
+        <w:t xml:space="preserve">characteristics of a document like register number, exemplar number, number of copies, classification, state of the document, format, user and </w:t>
+      </w:r>
+      <w:r>
+        <w:rPr>
+          <w:rStyle w:val="Emphasis"/>
+          <w:i w:val="0"/>
+          <w:iCs w:val="0"/>
+          <w:szCs w:val="20"/>
+        </w:rPr>
+        <w:lastRenderedPageBreak/>
+        <w:t>date of operation, and content is the text inside</w:t>
       </w:r>
       <w:r>
         <w:rPr>
@@ -1286,27 +1307,7 @@
           <w:iCs w:val="0"/>
           <w:szCs w:val="20"/>
         </w:rPr>
-        <w:t xml:space="preserve">When the user approves the new document with watermark, the information is inserted to the database for rectification </w:t>
-      </w:r>
-      <w:proofErr w:type="gramStart"/>
-      <w:r>
-        <w:rPr>
-          <w:rStyle w:val="Emphasis"/>
-          <w:i w:val="0"/>
-          <w:iCs w:val="0"/>
-          <w:szCs w:val="20"/>
-        </w:rPr>
-        <w:t>proposes</w:t>
-      </w:r>
-      <w:proofErr w:type="gramEnd"/>
-      <w:r>
-        <w:rPr>
-          <w:rStyle w:val="Emphasis"/>
-          <w:i w:val="0"/>
-          <w:iCs w:val="0"/>
-          <w:szCs w:val="20"/>
-        </w:rPr>
-        <w:t xml:space="preserve">. </w:t>
+        <w:t xml:space="preserve">When the user approves the new document with watermark, the information is inserted to the database for rectification proposes. </w:t>
       </w:r>
     </w:p>
     <w:p>
@@ -1327,9 +1328,18 @@
     <w:p>
       <w:pPr>
         <w:pStyle w:val="H1ListNoSpace"/>
-      </w:pPr>
-      <w:r>
-        <w:lastRenderedPageBreak/>
+        <w:numPr>
+          <w:ilvl w:val="0"/>
+          <w:numId w:val="0"/>
+        </w:numPr>
+        <w:ind w:left="360"/>
+      </w:pPr>
+    </w:p>
+    <w:p>
+      <w:pPr>
+        <w:pStyle w:val="H1ListNoSpace"/>
+      </w:pPr>
+      <w:r>
         <w:t>Rectification</w:t>
       </w:r>
     </w:p>
@@ -1436,7 +1446,7 @@
                     <pic:cNvPicPr/>
                   </pic:nvPicPr>
                   <pic:blipFill>
-                    <a:blip r:embed="rId11"/>
+                    <a:blip r:embed="rId10"/>
                     <a:stretch>
                       <a:fillRect/>
                     </a:stretch>
@@ -1571,15 +1581,7 @@
         <w:t>ing</w:t>
       </w:r>
       <w:r>
-        <w:t xml:space="preserve"> the position of barcode 128 in the footer and </w:t>
-      </w:r>
-      <w:proofErr w:type="gramStart"/>
-      <w:r>
-        <w:t>calculate</w:t>
-      </w:r>
-      <w:proofErr w:type="gramEnd"/>
-      <w:r>
-        <w:t xml:space="preserve"> 9 positions on the documents, where in these 9, 3 are going to be added randomly</w:t>
+        <w:t xml:space="preserve"> the position of barcode 128 in the footer and calculate 9 positions on the documents, where in these 9, 3 are going to be added randomly</w:t>
       </w:r>
       <w:r>
         <w:t xml:space="preserve">. </w:t>
@@ -1652,15 +1654,7 @@
         <w:t xml:space="preserve"> a random document</w:t>
       </w:r>
       <w:r>
-        <w:t xml:space="preserve"> is created with the following text (figure 2). The algorithm processes the </w:t>
-      </w:r>
-      <w:proofErr w:type="gramStart"/>
-      <w:r>
-        <w:t>document</w:t>
-      </w:r>
-      <w:proofErr w:type="gramEnd"/>
-      <w:r>
-        <w:t xml:space="preserve"> inserting the barcode 39 (header) and barcode 128 (footer), due to the dimensions of the file, it </w:t>
+        <w:t xml:space="preserve"> is created with the following text (figure 2). The algorithm processes the document inserting the barcode 39 (header) and barcode 128 (footer), due to the dimensions of the file, it </w:t>
       </w:r>
       <w:r>
         <w:t>can’t</w:t>
@@ -1798,7 +1792,7 @@
                     <pic:cNvPicPr/>
                   </pic:nvPicPr>
                   <pic:blipFill>
-                    <a:blip r:embed="rId12"/>
+                    <a:blip r:embed="rId11"/>
                     <a:stretch>
                       <a:fillRect/>
                     </a:stretch>
@@ -1862,9 +1856,9 @@
           <w:noProof/>
         </w:rPr>
         <w:drawing>
-          <wp:inline distT="0" distB="0" distL="0" distR="0" wp14:anchorId="3B6F9CBB" wp14:editId="5E1065D6">
-            <wp:extent cx="2262509" cy="1137397"/>
-            <wp:effectExtent l="19050" t="19050" r="23495" b="24765"/>
+          <wp:inline distT="0" distB="0" distL="0" distR="0" wp14:anchorId="3B6F9CBB" wp14:editId="0A7E3829">
+            <wp:extent cx="2340699" cy="1176704"/>
+            <wp:effectExtent l="19050" t="19050" r="21590" b="23495"/>
             <wp:docPr id="10969009" name="Picture 1"/>
             <wp:cNvGraphicFramePr>
               <a:graphicFrameLocks xmlns:a="http://schemas.openxmlformats.org/drawingml/2006/main" noChangeAspect="1"/>
@@ -1879,7 +1873,7 @@
                     </pic:cNvPicPr>
                   </pic:nvPicPr>
                   <pic:blipFill>
-                    <a:blip r:embed="rId13">
+                    <a:blip r:embed="rId12">
                       <a:extLst>
                         <a:ext uri="{28A0092B-C50C-407E-A947-70E740481C1C}">
                           <a14:useLocalDpi xmlns:a14="http://schemas.microsoft.com/office/drawing/2010/main" val="0"/>
@@ -1894,7 +1888,7 @@
                   <pic:spPr bwMode="auto">
                     <a:xfrm>
                       <a:off x="0" y="0"/>
-                      <a:ext cx="2306423" cy="1159473"/>
+                      <a:ext cx="2398510" cy="1205766"/>
                     </a:xfrm>
                     <a:prstGeom prst="rect">
                       <a:avLst/>
@@ -1951,9 +1945,9 @@
           <w:noProof/>
         </w:rPr>
         <w:drawing>
-          <wp:inline distT="0" distB="0" distL="0" distR="0" wp14:anchorId="4356E56B" wp14:editId="56B152BC">
-            <wp:extent cx="2278477" cy="1164291"/>
-            <wp:effectExtent l="19050" t="19050" r="26670" b="17145"/>
+          <wp:inline distT="0" distB="0" distL="0" distR="0" wp14:anchorId="4356E56B" wp14:editId="092A2F06">
+            <wp:extent cx="2337182" cy="1194288"/>
+            <wp:effectExtent l="19050" t="19050" r="25400" b="25400"/>
             <wp:docPr id="712382144" name="Picture 1"/>
             <wp:cNvGraphicFramePr>
               <a:graphicFrameLocks xmlns:a="http://schemas.openxmlformats.org/drawingml/2006/main" noChangeAspect="1"/>
@@ -1966,7 +1960,7 @@
                     <pic:cNvPicPr/>
                   </pic:nvPicPr>
                   <pic:blipFill>
-                    <a:blip r:embed="rId14"/>
+                    <a:blip r:embed="rId13"/>
                     <a:stretch>
                       <a:fillRect/>
                     </a:stretch>
@@ -1974,7 +1968,7 @@
                   <pic:spPr>
                     <a:xfrm>
                       <a:off x="0" y="0"/>
-                      <a:ext cx="2336064" cy="1193717"/>
+                      <a:ext cx="2404151" cy="1228509"/>
                     </a:xfrm>
                     <a:prstGeom prst="rect">
                       <a:avLst/>
@@ -2035,9 +2029,9 @@
           <w:noProof/>
         </w:rPr>
         <w:drawing>
-          <wp:inline distT="0" distB="0" distL="0" distR="0" wp14:anchorId="756E591D" wp14:editId="71849E6B">
-            <wp:extent cx="2295645" cy="1092574"/>
-            <wp:effectExtent l="19050" t="19050" r="9525" b="12700"/>
+          <wp:inline distT="0" distB="0" distL="0" distR="0" wp14:anchorId="756E591D" wp14:editId="7C6EDDDC">
+            <wp:extent cx="2340610" cy="1113975"/>
+            <wp:effectExtent l="19050" t="19050" r="21590" b="10160"/>
             <wp:docPr id="6571545" name="Picture 1" descr="A close-up of a document&#10;&#10;Description automatically generated with low confidence"/>
             <wp:cNvGraphicFramePr>
               <a:graphicFrameLocks xmlns:a="http://schemas.openxmlformats.org/drawingml/2006/main" noChangeAspect="1"/>
@@ -2050,7 +2044,7 @@
                     <pic:cNvPicPr/>
                   </pic:nvPicPr>
                   <pic:blipFill>
-                    <a:blip r:embed="rId15"/>
+                    <a:blip r:embed="rId14"/>
                     <a:stretch>
                       <a:fillRect/>
                     </a:stretch>
@@ -2058,7 +2052,7 @@
                   <pic:spPr>
                     <a:xfrm>
                       <a:off x="0" y="0"/>
-                      <a:ext cx="2357889" cy="1122198"/>
+                      <a:ext cx="2456114" cy="1168947"/>
                     </a:xfrm>
                     <a:prstGeom prst="rect">
                       <a:avLst/>
@@ -2156,6 +2150,7 @@
         <w:rPr>
           <w:noProof/>
         </w:rPr>
+        <w:lastRenderedPageBreak/>
         <w:drawing>
           <wp:anchor distT="0" distB="0" distL="114300" distR="114300" simplePos="0" relativeHeight="251658240" behindDoc="0" locked="0" layoutInCell="1" allowOverlap="1" wp14:anchorId="1178267E" wp14:editId="6C371958">
             <wp:simplePos x="0" y="0"/>
@@ -2182,7 +2177,7 @@
                     </pic:cNvPicPr>
                   </pic:nvPicPr>
                   <pic:blipFill>
-                    <a:blip r:embed="rId16" cstate="print">
+                    <a:blip r:embed="rId15" cstate="print">
                       <a:extLst>
                         <a:ext uri="{28A0092B-C50C-407E-A947-70E740481C1C}">
                           <a14:useLocalDpi xmlns:a14="http://schemas.microsoft.com/office/drawing/2010/main" val="0"/>
@@ -2248,11 +2243,41 @@
         <w:rPr>
           <w:lang w:val="en-GB"/>
         </w:rPr>
-        <w:t>t IPV, Viseu, Portugal. From 2020 to 2023 – master’s degree on computer science</w:t>
+        <w:t xml:space="preserve">t IPV, Viseu, Portugal. From 2020 to 2023 – master’s degree on </w:t>
+      </w:r>
+      <w:r>
+        <w:rPr>
+          <w:lang w:val="en-GB"/>
+        </w:rPr>
+        <w:t>C</w:t>
+      </w:r>
+      <w:r>
+        <w:rPr>
+          <w:lang w:val="en-GB"/>
+        </w:rPr>
+        <w:t>omputer</w:t>
+      </w:r>
+      <w:r>
+        <w:rPr>
+          <w:lang w:val="en-GB"/>
+        </w:rPr>
+        <w:t xml:space="preserve"> S</w:t>
+      </w:r>
+      <w:r>
+        <w:rPr>
+          <w:lang w:val="en-GB"/>
+        </w:rPr>
+        <w:t>cience</w:t>
+      </w:r>
+      <w:r>
+        <w:rPr>
+          <w:lang w:val="en-GB"/>
+        </w:rPr>
+        <w:t>.</w:t>
       </w:r>
     </w:p>
     <w:sectPr>
-      <w:footerReference w:type="default" r:id="rId17"/>
+      <w:footerReference w:type="default" r:id="rId16"/>
       <w:type w:val="continuous"/>
       <w:pgSz w:w="11520" w:h="15660" w:code="1"/>
       <w:pgMar w:top="1300" w:right="740" w:bottom="1040" w:left="740" w:header="360" w:footer="640" w:gutter="0"/>
@@ -2284,6 +2309,49 @@
 
 <file path=word/footer1.xml><?xml version="1.0" encoding="utf-8"?>
 <w:ftr xmlns:wpc="http://schemas.microsoft.com/office/word/2010/wordprocessingCanvas" xmlns:cx="http://schemas.microsoft.com/office/drawing/2014/chartex" xmlns:cx1="http://schemas.microsoft.com/office/drawing/2015/9/8/chartex" xmlns:cx2="http://schemas.microsoft.com/office/drawing/2015/10/21/chartex" xmlns:cx3="http://schemas.microsoft.com/office/drawing/2016/5/9/chartex" xmlns:cx4="http://schemas.microsoft.com/office/drawing/2016/5/10/chartex" xmlns:cx5="http://schemas.microsoft.com/office/drawing/2016/5/11/chartex" xmlns:cx6="http://schemas.microsoft.com/office/drawing/2016/5/12/chartex" xmlns:cx7="http://schemas.microsoft.com/office/drawing/2016/5/13/chartex" xmlns:cx8="http://schemas.microsoft.com/office/drawing/2016/5/14/chartex" xmlns:mc="http://schemas.openxmlformats.org/markup-compatibility/2006" xmlns:aink="http://schemas.microsoft.com/office/drawing/2016/ink" xmlns:am3d="http://schemas.microsoft.com/office/drawing/2017/model3d" xmlns:o="urn:schemas-microsoft-com:office:office" xmlns:oel="http://schemas.microsoft.com/office/2019/extlst" xmlns:r="http://schemas.openxmlformats.org/officeDocument/2006/relationships" xmlns:m="http://schemas.openxmlformats.org/officeDocument/2006/math" xmlns:v="urn:schemas-microsoft-com:vml" xmlns:wp14="http://schemas.microsoft.com/office/word/2010/wordprocessingDrawing" xmlns:wp="http://schemas.openxmlformats.org/drawingml/2006/wordprocessingDrawing" xmlns:w10="urn:schemas-microsoft-com:office:word" xmlns:w="http://schemas.openxmlformats.org/wordprocessingml/2006/main" xmlns:w14="http://schemas.microsoft.com/office/word/2010/wordml" xmlns:w15="http://schemas.microsoft.com/office/word/2012/wordml" xmlns:w16cex="http://schemas.microsoft.com/office/word/2018/wordml/cex" xmlns:w16cid="http://schemas.microsoft.com/office/word/2016/wordml/cid" xmlns:w16="http://schemas.microsoft.com/office/word/2018/wordml" xmlns:w16du="http://schemas.microsoft.com/office/word/2023/wordml/word16du" xmlns:w16sdtdh="http://schemas.microsoft.com/office/word/2020/wordml/sdtdatahash" xmlns:w16se="http://schemas.microsoft.com/office/word/2015/wordml/symex" xmlns:wpg="http://schemas.microsoft.com/office/word/2010/wordprocessingGroup" xmlns:wpi="http://schemas.microsoft.com/office/word/2010/wordprocessingInk" xmlns:wne="http://schemas.microsoft.com/office/word/2006/wordml" xmlns:wps="http://schemas.microsoft.com/office/word/2010/wordprocessingShape" mc:Ignorable="w14 w15 w16se w16cid w16 w16cex w16sdtdh wp14">
+  <w:sdt>
+    <w:sdtPr>
+      <w:id w:val="-1897963166"/>
+      <w:docPartObj>
+        <w:docPartGallery w:val="Page Numbers (Bottom of Page)"/>
+        <w:docPartUnique/>
+      </w:docPartObj>
+    </w:sdtPr>
+    <w:sdtEndPr>
+      <w:rPr>
+        <w:noProof/>
+      </w:rPr>
+    </w:sdtEndPr>
+    <w:sdtContent>
+      <w:p>
+        <w:pPr>
+          <w:pStyle w:val="Footer"/>
+          <w:jc w:val="right"/>
+        </w:pPr>
+        <w:r>
+          <w:fldChar w:fldCharType="begin"/>
+        </w:r>
+        <w:r>
+          <w:instrText xml:space="preserve"> PAGE   \* MERGEFORMAT </w:instrText>
+        </w:r>
+        <w:r>
+          <w:fldChar w:fldCharType="separate"/>
+        </w:r>
+        <w:r>
+          <w:rPr>
+            <w:noProof/>
+          </w:rPr>
+          <w:t>2</w:t>
+        </w:r>
+        <w:r>
+          <w:rPr>
+            <w:noProof/>
+          </w:rPr>
+          <w:fldChar w:fldCharType="end"/>
+        </w:r>
+      </w:p>
+    </w:sdtContent>
+  </w:sdt>
   <w:p>
     <w:pPr>
       <w:pStyle w:val="Footer"/>
@@ -2298,31 +2366,6 @@
         <w:szCs w:val="12"/>
       </w:rPr>
     </w:pPr>
-    <w:r>
-      <w:rPr>
-        <w:rFonts w:ascii="Helvetica" w:hAnsi="Helvetica" w:cs="FormataOTF-Reg"/>
-        <w:sz w:val="12"/>
-        <w:szCs w:val="12"/>
-      </w:rPr>
-      <w:t>VOLUME XX, 20</w:t>
-    </w:r>
-    <w:r>
-      <w:rPr>
-        <w:rFonts w:ascii="Helvetica" w:hAnsi="Helvetica" w:cs="FormataOTF-Reg"/>
-        <w:sz w:val="12"/>
-        <w:szCs w:val="12"/>
-      </w:rPr>
-      <w:t>23</w:t>
-    </w:r>
-    <w:r>
-      <w:rPr>
-        <w:rFonts w:ascii="Helvetica" w:hAnsi="Helvetica" w:cs="FormataOTF-Reg"/>
-        <w:sz w:val="12"/>
-        <w:szCs w:val="12"/>
-      </w:rPr>
-      <w:tab/>
-      <w:t>1</w:t>
-    </w:r>
   </w:p>
 </w:ftr>
 </file>
@@ -2429,7 +2472,7 @@
         <w:sz w:val="12"/>
         <w:szCs w:val="12"/>
       </w:rPr>
-      <w:t>António Ramos</w:t>
+      <w:t>António Ramos: Validation of the authenticity of printed documents (</w:t>
     </w:r>
     <w:r>
       <w:rPr>
@@ -2437,7 +2480,15 @@
         <w:sz w:val="12"/>
         <w:szCs w:val="12"/>
       </w:rPr>
-      <w:t>: Validation of the authenticity of printed documents (May 2023)</w:t>
+      <w:t>June</w:t>
+    </w:r>
+    <w:r>
+      <w:rPr>
+        <w:rFonts w:ascii="Helvetica" w:hAnsi="Helvetica" w:cs="FormataOTF-Reg"/>
+        <w:sz w:val="12"/>
+        <w:szCs w:val="12"/>
+      </w:rPr>
+      <w:t xml:space="preserve"> 2023)</w:t>
     </w:r>
   </w:p>
   <w:p>
@@ -4446,7 +4497,7 @@
     <w:lsdException w:name="footnote text" w:semiHidden="1" w:unhideWhenUsed="1"/>
     <w:lsdException w:name="annotation text" w:semiHidden="1" w:unhideWhenUsed="1"/>
     <w:lsdException w:name="header" w:semiHidden="1" w:unhideWhenUsed="1"/>
-    <w:lsdException w:name="footer" w:semiHidden="1" w:unhideWhenUsed="1"/>
+    <w:lsdException w:name="footer" w:semiHidden="1" w:uiPriority="99" w:unhideWhenUsed="1"/>
     <w:lsdException w:name="index heading" w:semiHidden="1" w:unhideWhenUsed="1"/>
     <w:lsdException w:name="caption" w:semiHidden="1" w:uiPriority="35" w:unhideWhenUsed="1" w:qFormat="1"/>
     <w:lsdException w:name="table of figures" w:semiHidden="1" w:unhideWhenUsed="1"/>
@@ -5411,6 +5462,8 @@
   <w:style w:type="paragraph" w:styleId="Footer">
     <w:name w:val="footer"/>
     <w:basedOn w:val="Normal"/>
+    <w:link w:val="FooterChar"/>
+    <w:uiPriority w:val="99"/>
     <w:rsid w:val="00E721A9"/>
     <w:pPr>
       <w:tabs>
@@ -5802,6 +5855,17 @@
     <w:rPr>
       <w:color w:val="605E5C"/>
       <w:shd w:val="clear" w:color="auto" w:fill="E1DFDD"/>
+    </w:rPr>
+  </w:style>
+  <w:style w:type="character" w:customStyle="1" w:styleId="FooterChar">
+    <w:name w:val="Footer Char"/>
+    <w:basedOn w:val="DefaultParagraphFont"/>
+    <w:link w:val="Footer"/>
+    <w:uiPriority w:val="99"/>
+    <w:rsid w:val="0056445C"/>
+    <w:rPr>
+      <w:szCs w:val="24"/>
+      <w:lang w:val="en-US" w:eastAsia="en-US"/>
     </w:rPr>
   </w:style>
 </w:styles>

</xml_diff>

<commit_message>
fix little erros on program, improve writting thesis
</commit_message>
<xml_diff>
--- a/Article.docx
+++ b/Article.docx
@@ -145,32 +145,15 @@
         </w:rPr>
         <w:t xml:space="preserve"> (e-mail: </w:t>
       </w:r>
-      <w:r>
-        <w:fldChar w:fldCharType="begin"/>
-      </w:r>
-      <w:r>
-        <w:rPr>
-          <w:lang w:val="pt-BR"/>
-        </w:rPr>
-        <w:instrText>HYPERLINK "mailto:ajframos@ua.pt"</w:instrText>
-      </w:r>
-      <w:r>
-        <w:fldChar w:fldCharType="separate"/>
-      </w:r>
-      <w:r>
-        <w:rPr>
-          <w:rStyle w:val="Hyperlink"/>
-          <w:lang w:val="pt-BR"/>
-        </w:rPr>
-        <w:t>ajframos@ua.pt</w:t>
-      </w:r>
-      <w:r>
-        <w:rPr>
-          <w:rStyle w:val="Hyperlink"/>
-          <w:lang w:val="pt-BR"/>
-        </w:rPr>
-        <w:fldChar w:fldCharType="end"/>
-      </w:r>
+      <w:hyperlink r:id="rId8" w:history="1">
+        <w:r>
+          <w:rPr>
+            <w:rStyle w:val="Hyperlink"/>
+            <w:lang w:val="pt-BR"/>
+          </w:rPr>
+          <w:t>ajframos@ua.pt</w:t>
+        </w:r>
+      </w:hyperlink>
       <w:r>
         <w:rPr>
           <w:lang w:val="pt-BR"/>
@@ -190,7 +173,12 @@
     </w:p>
     <w:p>
       <w:pPr>
-        <w:pStyle w:val="Abstract"/>
+        <w:pStyle w:val="textos-normais"/>
+        <w:spacing w:line="276" w:lineRule="auto"/>
+        <w:rPr>
+          <w:rFonts w:ascii="Times New Roman" w:hAnsi="Times New Roman"/>
+          <w:lang w:val="en-GB"/>
+        </w:rPr>
       </w:pPr>
       <w:r>
         <w:rPr>
@@ -199,33 +187,89 @@
         <w:t>ABSTRACT</w:t>
       </w:r>
       <w:r>
+        <w:rPr>
+          <w:lang w:val="en-GB"/>
+        </w:rPr>
         <w:t xml:space="preserve"> </w:t>
       </w:r>
       <w:bookmarkStart w:id="4" w:name="_Hlk134875030"/>
       <w:r>
-        <w:t xml:space="preserve">Increasingly, security has become </w:t>
-      </w:r>
-      <w:r>
-        <w:t xml:space="preserve">important </w:t>
-      </w:r>
-      <w:r>
-        <w:t>to protect documents in any format, leading to a constant search for new methods. One approach is watermarking, which enables document protection by adding something visible or invisible to it.</w:t>
-      </w:r>
-      <w:r>
+        <w:rPr>
+          <w:rFonts w:ascii="Times New Roman" w:hAnsi="Times New Roman"/>
+          <w:lang w:val="en-GB"/>
+        </w:rPr>
+        <w:t xml:space="preserve">Knowledge and information are essential for a country's well </w:t>
+      </w:r>
+      <w:proofErr w:type="gramStart"/>
+      <w:r>
+        <w:rPr>
+          <w:rFonts w:ascii="Times New Roman" w:hAnsi="Times New Roman"/>
+          <w:lang w:val="en-GB"/>
+        </w:rPr>
+        <w:t>functioning</w:t>
+      </w:r>
+      <w:proofErr w:type="gramEnd"/>
+      <w:r>
+        <w:rPr>
+          <w:rFonts w:ascii="Times New Roman" w:hAnsi="Times New Roman"/>
+          <w:lang w:val="en-GB"/>
+        </w:rPr>
+        <w:t xml:space="preserve"> and the information can be about politics, health, the military and nuclear. Being that, inevitably, there are enemies to any country logically these will try their best to gain access to the information that's classified. </w:t>
+      </w:r>
+      <w:proofErr w:type="gramStart"/>
+      <w:r>
+        <w:rPr>
+          <w:rFonts w:ascii="Times New Roman" w:hAnsi="Times New Roman"/>
+          <w:lang w:val="en-GB"/>
+        </w:rPr>
+        <w:t>In order to</w:t>
+      </w:r>
+      <w:proofErr w:type="gramEnd"/>
+      <w:r>
+        <w:rPr>
+          <w:rFonts w:ascii="Times New Roman" w:hAnsi="Times New Roman"/>
+          <w:lang w:val="en-GB"/>
+        </w:rPr>
         <w:t xml:space="preserve"> </w:t>
       </w:r>
       <w:r>
-        <w:t>In this article, methods and the development of a watermarking method will be addressed. In this case, it will serve to verify the integrity of a document through visual detection of letters. This process involves creating lines and calculating intersections, identifying the letters within a specific range.</w:t>
-      </w:r>
-      <w:r>
+        <w:rPr>
+          <w:rFonts w:ascii="Times New Roman" w:hAnsi="Times New Roman"/>
+          <w:lang w:val="en-GB"/>
+        </w:rPr>
+        <w:t>ensure</w:t>
+      </w:r>
+      <w:r>
+        <w:rPr>
+          <w:rFonts w:ascii="Times New Roman" w:hAnsi="Times New Roman"/>
+          <w:lang w:val="en-GB"/>
+        </w:rPr>
+        <w:t xml:space="preserve"> that the high-classified information is kept safe and doesn't fall into the wrong hands, there must be a method put in use to guarantee their safety.</w:t>
+      </w:r>
+      <w:r>
+        <w:rPr>
+          <w:rFonts w:ascii="Times New Roman" w:hAnsi="Times New Roman"/>
+          <w:lang w:val="en-GB"/>
+        </w:rPr>
         <w:t xml:space="preserve"> </w:t>
       </w:r>
       <w:r>
-        <w:t>Additionally, to detect the watermark, a barcode is created containing information about the document, which will be inserted in the header and footer of a copy of the original document</w:t>
-      </w:r>
-      <w:r>
-        <w:t>.</w:t>
-      </w:r>
+        <w:rPr>
+          <w:rFonts w:ascii="Times New Roman" w:hAnsi="Times New Roman"/>
+          <w:lang w:val="en-GB"/>
+        </w:rPr>
+        <w:t>The following thesis speaks on the issue and the potential solutions for classified documents that, after being printed and handed to a third party either credentialed or not allowed to see the document, lose their credibility therefore the veracity of the document cannot be proven.</w:t>
+      </w:r>
+    </w:p>
+    <w:p>
+      <w:pPr>
+        <w:pStyle w:val="textos-normais"/>
+        <w:spacing w:line="360" w:lineRule="auto"/>
+        <w:rPr>
+          <w:rFonts w:ascii="Times New Roman" w:hAnsi="Times New Roman"/>
+          <w:lang w:val="en-GB"/>
+        </w:rPr>
+      </w:pPr>
     </w:p>
     <w:bookmarkEnd w:id="4"/>
     <w:p>
@@ -253,19 +297,7 @@
         <w:rPr>
           <w:lang w:val="en-GB"/>
         </w:rPr>
-        <w:t>barcodes, digital documents, integrity, printed documents, securit</w:t>
-      </w:r>
-      <w:r>
-        <w:rPr>
-          <w:lang w:val="en-GB"/>
-        </w:rPr>
-        <w:t>y, watermar</w:t>
-      </w:r>
-      <w:r>
-        <w:rPr>
-          <w:lang w:val="en-GB"/>
-        </w:rPr>
-        <w:t>k</w:t>
+        <w:t>Authenticity, Barcodes, Digital Documents, Electronic Documents, Integrity, Line Segments, Printed documents, Security, Watermark</w:t>
       </w:r>
     </w:p>
     <w:bookmarkEnd w:id="5"/>
@@ -276,8 +308,8 @@
           <w:lang w:val="en-GB"/>
         </w:rPr>
         <w:sectPr>
-          <w:headerReference w:type="default" r:id="rId8"/>
-          <w:footerReference w:type="default" r:id="rId9"/>
+          <w:headerReference w:type="default" r:id="rId9"/>
+          <w:footerReference w:type="default" r:id="rId10"/>
           <w:pgSz w:w="11520" w:h="15660" w:code="1"/>
           <w:pgMar w:top="1280" w:right="740" w:bottom="1040" w:left="740" w:header="360" w:footer="500" w:gutter="0"/>
           <w:cols w:space="720"/>
@@ -295,220 +327,73 @@
     </w:p>
     <w:p>
       <w:pPr>
-        <w:pStyle w:val="PARA"/>
-        <w:rPr>
-          <w:spacing w:val="0"/>
-        </w:rPr>
-      </w:pPr>
-      <w:bookmarkStart w:id="6" w:name="_Hlk134875072"/>
-      <w:r>
-        <w:rPr>
-          <w:spacing w:val="0"/>
-        </w:rPr>
-        <w:t>As part of the Master</w:t>
-      </w:r>
-      <w:r>
-        <w:rPr>
-          <w:spacing w:val="0"/>
-        </w:rPr>
-        <w:t xml:space="preserve"> </w:t>
-      </w:r>
-      <w:r>
-        <w:rPr>
-          <w:spacing w:val="0"/>
-        </w:rPr>
-        <w:t>T</w:t>
-      </w:r>
-      <w:r>
-        <w:rPr>
-          <w:spacing w:val="0"/>
-        </w:rPr>
-        <w:t xml:space="preserve">hesis in Computer </w:t>
-      </w:r>
-      <w:r>
-        <w:rPr>
-          <w:spacing w:val="0"/>
-        </w:rPr>
-        <w:t xml:space="preserve">Science </w:t>
-      </w:r>
-      <w:r>
-        <w:rPr>
-          <w:spacing w:val="0"/>
-        </w:rPr>
-        <w:t xml:space="preserve">at the University of Aveiro, it is intended to develop an application module to </w:t>
-      </w:r>
-      <w:r>
-        <w:rPr>
-          <w:spacing w:val="0"/>
-        </w:rPr>
-        <w:t xml:space="preserve">be </w:t>
-      </w:r>
-      <w:r>
-        <w:rPr>
-          <w:spacing w:val="0"/>
-        </w:rPr>
-        <w:t>integrate</w:t>
-      </w:r>
-      <w:r>
-        <w:rPr>
-          <w:spacing w:val="0"/>
-        </w:rPr>
-        <w:t>d</w:t>
-      </w:r>
-      <w:r>
-        <w:rPr>
-          <w:spacing w:val="0"/>
-        </w:rPr>
-        <w:t xml:space="preserve"> with a classified information management solution developed by </w:t>
-      </w:r>
-      <w:proofErr w:type="spellStart"/>
-      <w:r>
-        <w:rPr>
-          <w:spacing w:val="0"/>
-        </w:rPr>
-        <w:t>iCreate</w:t>
-      </w:r>
-      <w:proofErr w:type="spellEnd"/>
-      <w:r>
-        <w:rPr>
-          <w:spacing w:val="0"/>
-        </w:rPr>
-        <w:t xml:space="preserve"> Consulting.</w:t>
+        <w:pStyle w:val="PARAIndent"/>
+        <w:ind w:firstLine="0"/>
+      </w:pPr>
+      <w:r>
+        <w:t xml:space="preserve">Each country has its own secrets and valuable information, such as military, political, or health-related, that they do not want to be disclosed to third parties or enemies. As Francis Bacon said, "Knowledge is power" [1], which demonstrates that there are people who have an insatiable desire to uncover the unknown about the enemy, hence the theft, destruction, and access to classified materials. Therefore, these materials require special protection to prevent leaks. This protection assumes that the organization responsible for ensuring the security of the country's classified materials has knowledge of the possession of the classified material, the geographical location of the material, where it should be located, and who has or had access to it. As mentioned earlier, it is necessary to prevent unauthorized access by third parties and enable the investigation of incidents or security breaches. </w:t>
+      </w:r>
+      <w:r>
+        <w:t>This article addresses the issue and possible solutions for classified documents that, after being printed at a control station, can be presented to inappropriate third parties or accredited third parties who have no way of validating the information in the document</w:t>
+      </w:r>
+      <w:r>
+        <w:t xml:space="preserve">. </w:t>
       </w:r>
     </w:p>
     <w:p>
       <w:pPr>
         <w:pStyle w:val="PARA"/>
         <w:rPr>
-          <w:spacing w:val="0"/>
-        </w:rPr>
-      </w:pPr>
-      <w:r>
-        <w:rPr>
-          <w:spacing w:val="0"/>
-        </w:rPr>
-        <w:t>This solution allows for the printing of classified documents, and mechanisms must be implemented to mark them to ensure their authenticity.</w:t>
-      </w:r>
-    </w:p>
-    <w:bookmarkEnd w:id="6"/>
-    <w:p>
-      <w:pPr>
-        <w:pStyle w:val="PARAIndent"/>
-      </w:pPr>
+          <w:lang w:val="en-GB"/>
+        </w:rPr>
+      </w:pPr>
+      <w:r>
+        <w:rPr>
+          <w:lang w:val="en-GB"/>
+        </w:rPr>
+        <w:t>To solve the problem of access by third parties, methods of visible and invisible watermarking have been studied to validate the integrity of the document. Additionally, a method of document validation based on metadata and document information has been chosen for development and testing.</w:t>
+      </w:r>
     </w:p>
     <w:p>
       <w:pPr>
-        <w:pStyle w:val="H1ListNoSpace"/>
-      </w:pPr>
-      <w:bookmarkStart w:id="7" w:name="_Hlk134875115"/>
-      <w:r>
-        <w:t xml:space="preserve">DESCRIPTION OF EXISTING SYSTEM </w:t>
+        <w:pStyle w:val="PARA"/>
+        <w:rPr>
+          <w:lang w:val="en-GB"/>
+        </w:rPr>
+      </w:pPr>
+      <w:r>
+        <w:rPr>
+          <w:lang w:val="en-GB"/>
+        </w:rPr>
+        <w:t>This model assumes that the original documents are in PDF format, containing letters at specific positions and not bitmaps (image format). Validation will only be possible after scanning without OCR.</w:t>
       </w:r>
     </w:p>
     <w:p>
       <w:pPr>
         <w:pStyle w:val="PARA"/>
-      </w:pPr>
-      <w:bookmarkStart w:id="8" w:name="_Hlk134875248"/>
-      <w:bookmarkEnd w:id="7"/>
-      <w:r>
-        <w:t xml:space="preserve">These documents are handled in a physical building with heavy security, where each employee must be </w:t>
-      </w:r>
-      <w:r>
-        <w:t>reputable</w:t>
-      </w:r>
-      <w:r>
-        <w:t xml:space="preserve">. The access to a classified document </w:t>
-      </w:r>
-      <w:r>
-        <w:t>must</w:t>
-      </w:r>
-      <w:r>
-        <w:t xml:space="preserve"> be revi</w:t>
-      </w:r>
-      <w:r>
-        <w:t>ewed periodically to ensure the position</w:t>
-      </w:r>
-      <w:r>
-        <w:t xml:space="preserve"> of the person. </w:t>
+        <w:rPr>
+          <w:lang w:val="en-GB"/>
+        </w:rPr>
+      </w:pPr>
+      <w:r>
+        <w:rPr>
+          <w:lang w:val="en-GB"/>
+        </w:rPr>
+        <w:t>The metadata or metadata of the document consists of a set of letters obtained at the intersection of various randomly drawn line segments invisibly on the first page of the original PDF. This information is stored in protected databases in access-controlled buildings, where the visualization of document verification is only possible if the application has access to the database.</w:t>
       </w:r>
     </w:p>
     <w:p>
       <w:pPr>
         <w:pStyle w:val="PARA"/>
-      </w:pPr>
-      <w:r>
-        <w:t>Each employee has access to a</w:t>
-      </w:r>
-      <w:r>
-        <w:t xml:space="preserve">n assigned </w:t>
-      </w:r>
-      <w:r>
-        <w:t>job location, and to the documents that</w:t>
-      </w:r>
-      <w:r>
-        <w:t xml:space="preserve"> are</w:t>
-      </w:r>
-      <w:r>
-        <w:t xml:space="preserve"> </w:t>
-      </w:r>
-      <w:r>
-        <w:t>available to the position</w:t>
-      </w:r>
-      <w:r>
-        <w:t>.</w:t>
-      </w:r>
-    </w:p>
-    <w:p>
-      <w:pPr>
-        <w:pStyle w:val="PARA"/>
-      </w:pPr>
-      <w:r>
-        <w:t>O</w:t>
-      </w:r>
-      <w:r>
-        <w:t xml:space="preserve">n </w:t>
-      </w:r>
-      <w:r>
-        <w:t xml:space="preserve">the </w:t>
-      </w:r>
-      <w:r>
-        <w:t>other hand, that user only</w:t>
-      </w:r>
-      <w:r>
-        <w:t xml:space="preserve"> has</w:t>
-      </w:r>
-      <w:r>
-        <w:t xml:space="preserve"> permission to see documents</w:t>
-      </w:r>
-      <w:r>
-        <w:t xml:space="preserve"> up to the</w:t>
-      </w:r>
-      <w:r>
-        <w:t xml:space="preserve"> level associated with, for instance,</w:t>
-      </w:r>
-      <w:bookmarkEnd w:id="8"/>
-      <w:r>
-        <w:t xml:space="preserve"> if they are attributed a certain level of confidentiality, they will only be able to check until that level</w:t>
-      </w:r>
-      <w:r>
-        <w:t>.</w:t>
-      </w:r>
-    </w:p>
-    <w:p>
-      <w:pPr>
-        <w:pStyle w:val="PARA"/>
-      </w:pPr>
-    </w:p>
-    <w:p>
-      <w:pPr>
-        <w:pStyle w:val="H1ListNoSpace"/>
-      </w:pPr>
-      <w:r>
-        <w:t>GOALS</w:t>
-      </w:r>
-      <w:r>
-        <w:t xml:space="preserve"> </w:t>
+        <w:rPr>
+          <w:lang w:val="en-GB"/>
+        </w:rPr>
+      </w:pPr>
+      <w:r>
+        <w:rPr>
+          <w:lang w:val="en-GB"/>
+        </w:rPr>
+        <w:t>If the application successfully accesses the visualization, it will display the letters mentioned in the metadata at the position of the scanned document, thus ensuring the validation of the document's authenticity.</w:t>
       </w:r>
     </w:p>
     <w:p>
@@ -521,15 +406,18 @@
           <w:szCs w:val="20"/>
         </w:rPr>
       </w:pPr>
-      <w:r>
+    </w:p>
+    <w:p>
+      <w:pPr>
+        <w:pStyle w:val="H1ListNoSpace"/>
+        <w:jc w:val="both"/>
         <w:rPr>
           <w:rStyle w:val="Emphasis"/>
           <w:i w:val="0"/>
           <w:iCs w:val="0"/>
           <w:szCs w:val="20"/>
         </w:rPr>
-        <w:t xml:space="preserve">To secure the authenticity on documents it’s two methods </w:t>
-      </w:r>
+      </w:pPr>
       <w:r>
         <w:rPr>
           <w:rStyle w:val="Emphasis"/>
@@ -537,28 +425,28 @@
           <w:iCs w:val="0"/>
           <w:szCs w:val="20"/>
         </w:rPr>
-        <w:t>are proposed</w:t>
-      </w:r>
-      <w:r>
+        <w:t>Algorithm for Marking and Analysis of Printed Documents</w:t>
+      </w:r>
+    </w:p>
+    <w:p>
+      <w:pPr>
+        <w:jc w:val="both"/>
         <w:rPr>
           <w:rStyle w:val="Emphasis"/>
           <w:i w:val="0"/>
           <w:iCs w:val="0"/>
           <w:szCs w:val="20"/>
         </w:rPr>
-        <w:t xml:space="preserve">. </w:t>
-      </w:r>
-    </w:p>
-    <w:p>
-      <w:pPr>
-        <w:jc w:val="both"/>
+      </w:pPr>
+      <w:r>
         <w:rPr>
           <w:rStyle w:val="Emphasis"/>
           <w:i w:val="0"/>
           <w:iCs w:val="0"/>
           <w:szCs w:val="20"/>
         </w:rPr>
-      </w:pPr>
+        <w:t xml:space="preserve">The proposed algorithm is divided into processing a document to generate and put the mark, and verifying the mark on document to analyze if the information is the same </w:t>
+      </w:r>
       <w:r>
         <w:rPr>
           <w:rStyle w:val="Emphasis"/>
@@ -566,7 +454,7 @@
           <w:iCs w:val="0"/>
           <w:szCs w:val="20"/>
         </w:rPr>
-        <w:t xml:space="preserve">The first is creating a barcode that </w:t>
+        <w:t>as</w:t>
       </w:r>
       <w:r>
         <w:rPr>
@@ -575,1194 +463,278 @@
           <w:iCs w:val="0"/>
           <w:szCs w:val="20"/>
         </w:rPr>
-        <w:t>grants</w:t>
-      </w:r>
-      <w:r>
+        <w:t xml:space="preserve"> the original. </w:t>
+      </w:r>
+    </w:p>
+    <w:p>
+      <w:pPr>
+        <w:pStyle w:val="H2First"/>
         <w:rPr>
           <w:rStyle w:val="Emphasis"/>
-          <w:i w:val="0"/>
+          <w:i/>
           <w:iCs w:val="0"/>
           <w:szCs w:val="20"/>
         </w:rPr>
-        <w:t xml:space="preserve"> validation in an explicit way if a document had origin in the system where </w:t>
-      </w:r>
+      </w:pPr>
       <w:r>
         <w:rPr>
           <w:rStyle w:val="Emphasis"/>
-          <w:i w:val="0"/>
           <w:iCs w:val="0"/>
           <w:szCs w:val="20"/>
         </w:rPr>
-        <w:t xml:space="preserve">the </w:t>
+        <w:t>Process</w:t>
       </w:r>
       <w:r>
         <w:rPr>
           <w:rStyle w:val="Emphasis"/>
-          <w:i w:val="0"/>
           <w:iCs w:val="0"/>
           <w:szCs w:val="20"/>
         </w:rPr>
-        <w:t>metadata of the document</w:t>
-      </w:r>
-      <w:r>
-        <w:rPr>
-          <w:rStyle w:val="Emphasis"/>
-          <w:i w:val="0"/>
-          <w:iCs w:val="0"/>
-          <w:szCs w:val="20"/>
-        </w:rPr>
-        <w:t xml:space="preserve"> is located</w:t>
-      </w:r>
-      <w:r>
-        <w:rPr>
-          <w:rStyle w:val="Emphasis"/>
-          <w:i w:val="0"/>
-          <w:iCs w:val="0"/>
-          <w:szCs w:val="20"/>
-        </w:rPr>
-        <w:t xml:space="preserve">. The idea is passing a barcode reader and comparing </w:t>
-      </w:r>
-      <w:r>
-        <w:rPr>
-          <w:rStyle w:val="Emphasis"/>
-          <w:i w:val="0"/>
-          <w:iCs w:val="0"/>
-          <w:szCs w:val="20"/>
-        </w:rPr>
-        <w:t xml:space="preserve">if </w:t>
-      </w:r>
-      <w:r>
-        <w:rPr>
-          <w:rStyle w:val="Emphasis"/>
-          <w:i w:val="0"/>
-          <w:iCs w:val="0"/>
-          <w:szCs w:val="20"/>
-        </w:rPr>
-        <w:t xml:space="preserve">the information on the barcode is </w:t>
-      </w:r>
-      <w:r>
-        <w:rPr>
-          <w:rStyle w:val="Emphasis"/>
-          <w:i w:val="0"/>
-          <w:iCs w:val="0"/>
-          <w:szCs w:val="20"/>
-        </w:rPr>
-        <w:t xml:space="preserve">the same as </w:t>
-      </w:r>
-      <w:r>
-        <w:rPr>
-          <w:rStyle w:val="Emphasis"/>
-          <w:i w:val="0"/>
-          <w:iCs w:val="0"/>
-          <w:szCs w:val="20"/>
-        </w:rPr>
-        <w:t>the document, using database with ids.</w:t>
+        <w:t>ing Documents</w:t>
       </w:r>
     </w:p>
     <w:p>
       <w:pPr>
-        <w:jc w:val="both"/>
-        <w:rPr>
-          <w:rStyle w:val="Emphasis"/>
-          <w:i w:val="0"/>
-          <w:iCs w:val="0"/>
-          <w:szCs w:val="20"/>
-        </w:rPr>
-      </w:pPr>
-      <w:r>
-        <w:rPr>
-          <w:rStyle w:val="Emphasis"/>
-          <w:i w:val="0"/>
-          <w:iCs w:val="0"/>
-          <w:szCs w:val="20"/>
-        </w:rPr>
-        <w:t xml:space="preserve">The last one is generating a unique watermark, that has the information of text of a document, for instance the words or certain characters. </w:t>
+        <w:pStyle w:val="PARA"/>
+        <w:rPr>
+          <w:lang w:val="en-GB"/>
+        </w:rPr>
+      </w:pPr>
+      <w:r>
+        <w:rPr>
+          <w:lang w:val="en-GB"/>
+        </w:rPr>
+        <w:t>The logic for processing a document is described below:</w:t>
       </w:r>
     </w:p>
     <w:p>
       <w:pPr>
+        <w:pStyle w:val="ListParagraph"/>
+        <w:numPr>
+          <w:ilvl w:val="0"/>
+          <w:numId w:val="38"/>
+        </w:numPr>
         <w:jc w:val="both"/>
         <w:rPr>
-          <w:rStyle w:val="Emphasis"/>
-          <w:i w:val="0"/>
-          <w:iCs w:val="0"/>
+          <w:rFonts w:cs="TimesLTStd-Roman"/>
+          <w:spacing w:val="-2"/>
           <w:szCs w:val="20"/>
-        </w:rPr>
-      </w:pPr>
+          <w:lang w:val="en-GB"/>
+        </w:rPr>
+      </w:pPr>
+      <w:r>
+        <w:rPr>
+          <w:rFonts w:cs="TimesLTStd-Roman"/>
+          <w:spacing w:val="-2"/>
+          <w:szCs w:val="20"/>
+          <w:lang w:val="en-GB"/>
+        </w:rPr>
+        <w:t>Choose the Document to process;</w:t>
+      </w:r>
     </w:p>
     <w:p>
       <w:pPr>
-        <w:pStyle w:val="H1ListNoSpace"/>
-        <w:rPr>
-          <w:rStyle w:val="Emphasis"/>
-          <w:i w:val="0"/>
-          <w:iCs w:val="0"/>
+        <w:pStyle w:val="ListParagraph"/>
+        <w:numPr>
+          <w:ilvl w:val="0"/>
+          <w:numId w:val="38"/>
+        </w:numPr>
+        <w:jc w:val="both"/>
+        <w:rPr>
+          <w:rFonts w:cs="TimesLTStd-Roman"/>
+          <w:spacing w:val="-2"/>
           <w:szCs w:val="20"/>
-        </w:rPr>
-      </w:pPr>
-      <w:r>
-        <w:rPr>
-          <w:rStyle w:val="Emphasis"/>
-          <w:i w:val="0"/>
-          <w:iCs w:val="0"/>
+          <w:lang w:val="en-GB"/>
+        </w:rPr>
+      </w:pPr>
+      <w:r>
+        <w:rPr>
+          <w:rFonts w:cs="TimesLTStd-Roman"/>
+          <w:spacing w:val="-2"/>
           <w:szCs w:val="20"/>
-        </w:rPr>
-        <w:t>PROPOSE SOLUTION</w:t>
+          <w:lang w:val="en-GB"/>
+        </w:rPr>
+        <w:t>Verify the chosen document. If it has been processed, it is necessary to choose another one. There is a distinction between processed and unprocessed files with an extension created based on the original file name "filename_watermark_dd_mm_yy_hh_m_ss". If it doesn't exist, proceed to insert the file's metadata into the database;</w:t>
       </w:r>
     </w:p>
     <w:p>
       <w:pPr>
-        <w:jc w:val="both"/>
-        <w:rPr>
-          <w:rStyle w:val="Emphasis"/>
-          <w:i w:val="0"/>
-          <w:iCs w:val="0"/>
-          <w:szCs w:val="20"/>
-        </w:rPr>
-      </w:pPr>
-      <w:r>
-        <w:rPr>
-          <w:rStyle w:val="Emphasis"/>
-          <w:i w:val="0"/>
-          <w:iCs w:val="0"/>
-          <w:szCs w:val="20"/>
-        </w:rPr>
-        <w:t xml:space="preserve">The </w:t>
-      </w:r>
-      <w:r>
-        <w:rPr>
-          <w:rStyle w:val="Emphasis"/>
-          <w:i w:val="0"/>
-          <w:iCs w:val="0"/>
-          <w:szCs w:val="20"/>
-        </w:rPr>
-        <w:t>proposed</w:t>
-      </w:r>
-      <w:r>
-        <w:rPr>
-          <w:rStyle w:val="Emphasis"/>
-          <w:i w:val="0"/>
-          <w:iCs w:val="0"/>
-          <w:szCs w:val="20"/>
-        </w:rPr>
-        <w:t xml:space="preserve"> solution is divided into two different </w:t>
-      </w:r>
-      <w:r>
-        <w:rPr>
-          <w:rStyle w:val="Emphasis"/>
-          <w:i w:val="0"/>
-          <w:iCs w:val="0"/>
-          <w:szCs w:val="20"/>
-        </w:rPr>
-        <w:t>steps</w:t>
-      </w:r>
-      <w:r>
-        <w:rPr>
-          <w:rStyle w:val="Emphasis"/>
-          <w:i w:val="0"/>
-          <w:iCs w:val="0"/>
-          <w:szCs w:val="20"/>
-        </w:rPr>
-        <w:t>,</w:t>
-      </w:r>
-      <w:r>
-        <w:rPr>
-          <w:rStyle w:val="Emphasis"/>
-          <w:i w:val="0"/>
-          <w:iCs w:val="0"/>
-          <w:szCs w:val="20"/>
-        </w:rPr>
-        <w:t xml:space="preserve"> </w:t>
-      </w:r>
-      <w:proofErr w:type="gramStart"/>
-      <w:r>
-        <w:rPr>
-          <w:rStyle w:val="Emphasis"/>
-          <w:i w:val="0"/>
-          <w:iCs w:val="0"/>
-          <w:szCs w:val="20"/>
-        </w:rPr>
-        <w:t>process</w:t>
-      </w:r>
-      <w:proofErr w:type="gramEnd"/>
-      <w:r>
-        <w:rPr>
-          <w:rStyle w:val="Emphasis"/>
-          <w:i w:val="0"/>
-          <w:iCs w:val="0"/>
-          <w:szCs w:val="20"/>
-        </w:rPr>
-        <w:t xml:space="preserve"> </w:t>
-      </w:r>
-      <w:r>
-        <w:rPr>
-          <w:rStyle w:val="Emphasis"/>
-          <w:i w:val="0"/>
-          <w:iCs w:val="0"/>
-          <w:szCs w:val="20"/>
-        </w:rPr>
-        <w:t>a</w:t>
-      </w:r>
-      <w:r>
-        <w:rPr>
-          <w:rStyle w:val="Emphasis"/>
-          <w:i w:val="0"/>
-          <w:iCs w:val="0"/>
-          <w:szCs w:val="20"/>
-        </w:rPr>
-        <w:t>nd</w:t>
-      </w:r>
-      <w:r>
-        <w:rPr>
-          <w:rStyle w:val="Emphasis"/>
-          <w:i w:val="0"/>
-          <w:iCs w:val="0"/>
-          <w:szCs w:val="20"/>
-        </w:rPr>
-        <w:t xml:space="preserve"> rectification of </w:t>
-      </w:r>
-      <w:proofErr w:type="gramStart"/>
-      <w:r>
-        <w:rPr>
-          <w:rStyle w:val="Emphasis"/>
-          <w:i w:val="0"/>
-          <w:iCs w:val="0"/>
-          <w:szCs w:val="20"/>
-        </w:rPr>
-        <w:t>document</w:t>
-      </w:r>
-      <w:proofErr w:type="gramEnd"/>
-      <w:r>
-        <w:rPr>
-          <w:rStyle w:val="Emphasis"/>
-          <w:i w:val="0"/>
-          <w:iCs w:val="0"/>
-          <w:szCs w:val="20"/>
-        </w:rPr>
-        <w:t xml:space="preserve">. </w:t>
+        <w:pStyle w:val="PARA"/>
+        <w:numPr>
+          <w:ilvl w:val="0"/>
+          <w:numId w:val="38"/>
+        </w:numPr>
+        <w:rPr>
+          <w:lang w:val="en-GB"/>
+        </w:rPr>
+      </w:pPr>
+      <w:r>
+        <w:rPr>
+          <w:lang w:val="en-GB"/>
+        </w:rPr>
+        <w:t xml:space="preserve">Obtain characters and positions from the Document. The algorithm will open a console to execute a Java </w:t>
+      </w:r>
+      <w:r>
+        <w:rPr>
+          <w:lang w:val="en-GB"/>
+        </w:rPr>
+        <w:lastRenderedPageBreak/>
+        <w:t>command to read the PDF file and extract its positions and characters</w:t>
+      </w:r>
+      <w:r>
+        <w:rPr>
+          <w:lang w:val="en-GB"/>
+        </w:rPr>
+        <w:t>;</w:t>
       </w:r>
     </w:p>
     <w:p>
       <w:pPr>
+        <w:pStyle w:val="ListParagraph"/>
+        <w:numPr>
+          <w:ilvl w:val="0"/>
+          <w:numId w:val="38"/>
+        </w:numPr>
         <w:jc w:val="both"/>
         <w:rPr>
-          <w:rStyle w:val="Emphasis"/>
-          <w:i w:val="0"/>
-          <w:iCs w:val="0"/>
+          <w:rFonts w:cs="TimesLTStd-Roman"/>
+          <w:spacing w:val="-2"/>
           <w:szCs w:val="20"/>
-        </w:rPr>
-      </w:pPr>
-      <w:r>
-        <w:rPr>
-          <w:rStyle w:val="Emphasis"/>
-          <w:i w:val="0"/>
-          <w:iCs w:val="0"/>
+          <w:lang w:val="en-GB"/>
+        </w:rPr>
+      </w:pPr>
+      <w:r>
+        <w:rPr>
+          <w:rFonts w:cs="TimesLTStd-Roman"/>
+          <w:spacing w:val="-2"/>
           <w:szCs w:val="20"/>
-        </w:rPr>
-        <w:t xml:space="preserve">In </w:t>
-      </w:r>
-      <w:r>
-        <w:rPr>
-          <w:rStyle w:val="Emphasis"/>
-          <w:i w:val="0"/>
-          <w:iCs w:val="0"/>
-          <w:szCs w:val="20"/>
-        </w:rPr>
-        <w:t xml:space="preserve">the </w:t>
-      </w:r>
-      <w:r>
-        <w:rPr>
-          <w:rStyle w:val="Emphasis"/>
-          <w:i w:val="0"/>
-          <w:iCs w:val="0"/>
-          <w:szCs w:val="20"/>
-        </w:rPr>
-        <w:t xml:space="preserve">process </w:t>
-      </w:r>
-      <w:r>
-        <w:rPr>
-          <w:rStyle w:val="Emphasis"/>
-          <w:i w:val="0"/>
-          <w:iCs w:val="0"/>
-          <w:szCs w:val="20"/>
-        </w:rPr>
-        <w:t>step</w:t>
-      </w:r>
-      <w:r>
-        <w:rPr>
-          <w:rStyle w:val="Emphasis"/>
-          <w:i w:val="0"/>
-          <w:iCs w:val="0"/>
-          <w:szCs w:val="20"/>
-        </w:rPr>
-        <w:t xml:space="preserve">, the </w:t>
-      </w:r>
-      <w:r>
-        <w:rPr>
-          <w:rStyle w:val="Emphasis"/>
-          <w:i w:val="0"/>
-          <w:iCs w:val="0"/>
-          <w:szCs w:val="20"/>
-        </w:rPr>
-        <w:t>goal</w:t>
-      </w:r>
-      <w:r>
-        <w:rPr>
-          <w:rStyle w:val="Emphasis"/>
-          <w:i w:val="0"/>
-          <w:iCs w:val="0"/>
-          <w:szCs w:val="20"/>
-        </w:rPr>
-        <w:t xml:space="preserve"> is to put a watermark in the file that contains information about</w:t>
-      </w:r>
-      <w:r>
-        <w:rPr>
-          <w:rStyle w:val="Emphasis"/>
-          <w:i w:val="0"/>
-          <w:iCs w:val="0"/>
-          <w:szCs w:val="20"/>
-        </w:rPr>
-        <w:t xml:space="preserve"> metadata or text, for that a barcode 128</w:t>
-      </w:r>
-      <w:r>
-        <w:rPr>
-          <w:rStyle w:val="Emphasis"/>
-          <w:i w:val="0"/>
-          <w:iCs w:val="0"/>
-          <w:szCs w:val="20"/>
-        </w:rPr>
-        <w:t xml:space="preserve"> is used in order to </w:t>
-      </w:r>
-      <w:r>
-        <w:rPr>
-          <w:rStyle w:val="Emphasis"/>
-          <w:i w:val="0"/>
-          <w:iCs w:val="0"/>
-          <w:szCs w:val="20"/>
-        </w:rPr>
-        <w:t xml:space="preserve">achieve the information about a file that has </w:t>
-      </w:r>
-      <w:proofErr w:type="gramStart"/>
-      <w:r>
-        <w:rPr>
-          <w:rStyle w:val="Emphasis"/>
-          <w:i w:val="0"/>
-          <w:iCs w:val="0"/>
-          <w:szCs w:val="20"/>
-        </w:rPr>
-        <w:t>a</w:t>
-      </w:r>
-      <w:proofErr w:type="gramEnd"/>
-      <w:r>
-        <w:rPr>
-          <w:rStyle w:val="Emphasis"/>
-          <w:i w:val="0"/>
-          <w:iCs w:val="0"/>
-          <w:szCs w:val="20"/>
-        </w:rPr>
-        <w:t xml:space="preserve"> id linking to a database.</w:t>
+          <w:lang w:val="en-GB"/>
+        </w:rPr>
+        <w:t>Create points for line segments and calculate the intersection point. Using the 9 predefined positions, calculate the 3 new positions (r, l, b) with a range of integer numbers, where each x and y value for each position will be randomly chosen;</w:t>
       </w:r>
     </w:p>
     <w:p>
       <w:pPr>
+        <w:pStyle w:val="ListParagraph"/>
+        <w:numPr>
+          <w:ilvl w:val="0"/>
+          <w:numId w:val="38"/>
+        </w:numPr>
         <w:jc w:val="both"/>
         <w:rPr>
-          <w:rStyle w:val="Emphasis"/>
-          <w:i w:val="0"/>
-          <w:iCs w:val="0"/>
+          <w:rFonts w:cs="TimesLTStd-Roman"/>
+          <w:spacing w:val="-2"/>
           <w:szCs w:val="20"/>
-        </w:rPr>
-      </w:pPr>
-      <w:r>
-        <w:rPr>
-          <w:rStyle w:val="Emphasis"/>
-          <w:i w:val="0"/>
-          <w:iCs w:val="0"/>
+          <w:lang w:val="en-GB"/>
+        </w:rPr>
+      </w:pPr>
+      <w:r>
+        <w:rPr>
+          <w:rFonts w:cs="TimesLTStd-Roman"/>
+          <w:spacing w:val="-2"/>
           <w:szCs w:val="20"/>
-        </w:rPr>
-        <w:t>R</w:t>
-      </w:r>
-      <w:r>
-        <w:rPr>
-          <w:rStyle w:val="Emphasis"/>
-          <w:i w:val="0"/>
-          <w:iCs w:val="0"/>
-          <w:szCs w:val="20"/>
-        </w:rPr>
-        <w:t xml:space="preserve">ectification is a process </w:t>
-      </w:r>
-      <w:r>
-        <w:rPr>
-          <w:rStyle w:val="Emphasis"/>
-          <w:i w:val="0"/>
-          <w:iCs w:val="0"/>
-          <w:szCs w:val="20"/>
-        </w:rPr>
-        <w:t>that compares</w:t>
-      </w:r>
-      <w:r>
-        <w:rPr>
-          <w:rStyle w:val="Emphasis"/>
-          <w:i w:val="0"/>
-          <w:iCs w:val="0"/>
-          <w:szCs w:val="20"/>
-        </w:rPr>
-        <w:t xml:space="preserve"> the information obtained by the barcode and the document</w:t>
-      </w:r>
-      <w:r>
-        <w:rPr>
-          <w:rStyle w:val="Emphasis"/>
-          <w:i w:val="0"/>
-          <w:iCs w:val="0"/>
-          <w:szCs w:val="20"/>
-        </w:rPr>
-        <w:t>.</w:t>
-      </w:r>
-      <w:r>
-        <w:rPr>
-          <w:rStyle w:val="Emphasis"/>
-          <w:i w:val="0"/>
-          <w:iCs w:val="0"/>
-          <w:szCs w:val="20"/>
-        </w:rPr>
-        <w:t xml:space="preserve"> </w:t>
-      </w:r>
-      <w:r>
-        <w:rPr>
-          <w:rStyle w:val="Emphasis"/>
-          <w:i w:val="0"/>
-          <w:iCs w:val="0"/>
-          <w:szCs w:val="20"/>
-        </w:rPr>
-        <w:t>F</w:t>
-      </w:r>
-      <w:r>
-        <w:rPr>
-          <w:rStyle w:val="Emphasis"/>
-          <w:i w:val="0"/>
-          <w:iCs w:val="0"/>
-          <w:szCs w:val="20"/>
-        </w:rPr>
-        <w:t>or instance, if the barcode</w:t>
-      </w:r>
-      <w:r>
-        <w:rPr>
-          <w:rStyle w:val="Emphasis"/>
-          <w:i w:val="0"/>
-          <w:iCs w:val="0"/>
-          <w:szCs w:val="20"/>
-        </w:rPr>
-        <w:t xml:space="preserve"> that</w:t>
-      </w:r>
-      <w:r>
-        <w:rPr>
-          <w:rStyle w:val="Emphasis"/>
-          <w:i w:val="0"/>
-          <w:iCs w:val="0"/>
-          <w:szCs w:val="20"/>
-        </w:rPr>
-        <w:t xml:space="preserve"> decodes the information about a document is assigned by user, and the file </w:t>
-      </w:r>
-      <w:r>
-        <w:rPr>
-          <w:rStyle w:val="Emphasis"/>
-          <w:i w:val="0"/>
-          <w:iCs w:val="0"/>
-          <w:szCs w:val="20"/>
-        </w:rPr>
-        <w:t xml:space="preserve">being read </w:t>
-      </w:r>
-      <w:r>
-        <w:rPr>
-          <w:rStyle w:val="Emphasis"/>
-          <w:i w:val="0"/>
-          <w:iCs w:val="0"/>
-          <w:szCs w:val="20"/>
-        </w:rPr>
-        <w:t xml:space="preserve">has another user associated that means </w:t>
-      </w:r>
-      <w:r>
-        <w:rPr>
-          <w:rStyle w:val="Emphasis"/>
-          <w:i w:val="0"/>
-          <w:iCs w:val="0"/>
-          <w:szCs w:val="20"/>
-        </w:rPr>
-        <w:t>if they are attributed a certain level of confidentiality, they will only be able to check until that level</w:t>
-      </w:r>
-      <w:r>
-        <w:rPr>
-          <w:rStyle w:val="Emphasis"/>
-          <w:i w:val="0"/>
-          <w:iCs w:val="0"/>
-          <w:szCs w:val="20"/>
-        </w:rPr>
-        <w:t>.</w:t>
+          <w:lang w:val="en-GB"/>
+        </w:rPr>
+        <w:t>Create the barcode containing an identifier of the document, which is inserted in an internal or external database;</w:t>
       </w:r>
     </w:p>
     <w:p>
       <w:pPr>
+        <w:pStyle w:val="ListParagraph"/>
+        <w:numPr>
+          <w:ilvl w:val="0"/>
+          <w:numId w:val="38"/>
+        </w:numPr>
         <w:jc w:val="both"/>
         <w:rPr>
-          <w:rStyle w:val="Emphasis"/>
-          <w:i w:val="0"/>
-          <w:iCs w:val="0"/>
+          <w:rFonts w:cs="TimesLTStd-Roman"/>
+          <w:spacing w:val="-2"/>
           <w:szCs w:val="20"/>
-        </w:rPr>
-      </w:pPr>
-      <w:r>
-        <w:rPr>
-          <w:rStyle w:val="Emphasis"/>
-          <w:i w:val="0"/>
-          <w:iCs w:val="0"/>
+          <w:lang w:val="en-GB"/>
+        </w:rPr>
+      </w:pPr>
+      <w:r>
+        <w:rPr>
+          <w:rFonts w:cs="TimesLTStd-Roman"/>
+          <w:spacing w:val="-2"/>
           <w:szCs w:val="20"/>
-        </w:rPr>
-        <w:t>The proposed algorithm handles 3 types of documents, original, with watermark, and scan file with watermark.</w:t>
+          <w:lang w:val="en-GB"/>
+        </w:rPr>
+        <w:t>Insert the barcode into the duplicated file of the original, resulting in a new file. This file must be accepted or rejected by a user.</w:t>
       </w:r>
     </w:p>
     <w:p>
       <w:pPr>
-        <w:jc w:val="both"/>
-        <w:rPr>
-          <w:rStyle w:val="Emphasis"/>
-          <w:i w:val="0"/>
-          <w:iCs w:val="0"/>
-          <w:szCs w:val="20"/>
-        </w:rPr>
-      </w:pPr>
-      <w:r>
-        <w:rPr>
-          <w:rStyle w:val="Emphasis"/>
-          <w:i w:val="0"/>
-          <w:iCs w:val="0"/>
-          <w:szCs w:val="20"/>
-        </w:rPr>
-        <w:t xml:space="preserve">The user is responsible for choosing the action required (process and rectification), accept or reject the document with </w:t>
-      </w:r>
-      <w:r>
-        <w:rPr>
-          <w:rStyle w:val="Emphasis"/>
-          <w:i w:val="0"/>
-          <w:iCs w:val="0"/>
-          <w:szCs w:val="20"/>
-        </w:rPr>
-        <w:t xml:space="preserve">a </w:t>
-      </w:r>
-      <w:r>
-        <w:rPr>
-          <w:rStyle w:val="Emphasis"/>
-          <w:i w:val="0"/>
-          <w:iCs w:val="0"/>
-          <w:szCs w:val="20"/>
-        </w:rPr>
-        <w:t>watermark that was generated, compare the information in the document with the information in the barcode, and check the document integrity</w:t>
-      </w:r>
-      <w:r>
-        <w:rPr>
-          <w:rStyle w:val="Emphasis"/>
-          <w:i w:val="0"/>
-          <w:iCs w:val="0"/>
-          <w:szCs w:val="20"/>
-        </w:rPr>
-        <w:t xml:space="preserve"> (</w:t>
-      </w:r>
-      <w:r>
-        <w:rPr>
-          <w:rStyle w:val="Emphasis"/>
-          <w:i w:val="0"/>
-          <w:iCs w:val="0"/>
-          <w:szCs w:val="20"/>
-        </w:rPr>
-        <w:t>by comparing characters in the database with the document integrity</w:t>
-      </w:r>
-      <w:r>
-        <w:rPr>
-          <w:rStyle w:val="Emphasis"/>
-          <w:i w:val="0"/>
-          <w:iCs w:val="0"/>
-          <w:szCs w:val="20"/>
-        </w:rPr>
-        <w:t>)</w:t>
-      </w:r>
-      <w:r>
-        <w:rPr>
-          <w:rStyle w:val="Emphasis"/>
-          <w:i w:val="0"/>
-          <w:iCs w:val="0"/>
-          <w:szCs w:val="20"/>
-        </w:rPr>
-        <w:t>.</w:t>
+        <w:pStyle w:val="H2First"/>
+      </w:pPr>
+      <w:r>
+        <w:t xml:space="preserve">Verification of Printed Documents </w:t>
       </w:r>
     </w:p>
     <w:p>
       <w:pPr>
-        <w:rPr>
-          <w:rStyle w:val="Emphasis"/>
-          <w:i w:val="0"/>
-          <w:iCs w:val="0"/>
-          <w:szCs w:val="20"/>
-        </w:rPr>
-      </w:pPr>
+        <w:jc w:val="both"/>
+      </w:pPr>
+      <w:r>
+        <w:t>The verification of printed documents consists at:</w:t>
+      </w:r>
     </w:p>
     <w:p>
       <w:pPr>
-        <w:pStyle w:val="H1ListNoSpace"/>
-        <w:rPr>
-          <w:rStyle w:val="Emphasis"/>
-          <w:i w:val="0"/>
-          <w:iCs w:val="0"/>
-          <w:szCs w:val="20"/>
-        </w:rPr>
-      </w:pPr>
-      <w:r>
-        <w:rPr>
-          <w:rStyle w:val="Emphasis"/>
-          <w:i w:val="0"/>
-          <w:iCs w:val="0"/>
-          <w:szCs w:val="20"/>
-        </w:rPr>
-        <w:t>Process</w:t>
-      </w:r>
+        <w:pStyle w:val="ListParagraph"/>
+        <w:numPr>
+          <w:ilvl w:val="0"/>
+          <w:numId w:val="39"/>
+        </w:numPr>
+        <w:jc w:val="both"/>
+      </w:pPr>
+      <w:r>
+        <w:t xml:space="preserve">Choose the file to examine, which can be in electronic or digital PDF format. In both cases, the document is converted into an image for the placement of the letters present in the </w:t>
+      </w:r>
+      <w:proofErr w:type="gramStart"/>
+      <w:r>
+        <w:t>database</w:t>
+      </w:r>
+      <w:r>
+        <w:t>;</w:t>
+      </w:r>
+      <w:proofErr w:type="gramEnd"/>
     </w:p>
     <w:p>
       <w:pPr>
+        <w:pStyle w:val="ListParagraph"/>
+        <w:numPr>
+          <w:ilvl w:val="0"/>
+          <w:numId w:val="39"/>
+        </w:numPr>
         <w:jc w:val="both"/>
-        <w:rPr>
-          <w:rStyle w:val="Emphasis"/>
-          <w:i w:val="0"/>
-          <w:iCs w:val="0"/>
-          <w:szCs w:val="20"/>
-        </w:rPr>
-      </w:pPr>
-      <w:r>
-        <w:rPr>
-          <w:rStyle w:val="Emphasis"/>
-          <w:i w:val="0"/>
-          <w:iCs w:val="0"/>
-          <w:szCs w:val="20"/>
-        </w:rPr>
-        <w:t>Process</w:t>
-      </w:r>
-      <w:r>
-        <w:rPr>
-          <w:rStyle w:val="Emphasis"/>
-          <w:i w:val="0"/>
-          <w:iCs w:val="0"/>
-          <w:szCs w:val="20"/>
-        </w:rPr>
-        <w:t>ing</w:t>
-      </w:r>
-      <w:r>
-        <w:rPr>
-          <w:rStyle w:val="Emphasis"/>
-          <w:i w:val="0"/>
-          <w:iCs w:val="0"/>
-          <w:szCs w:val="20"/>
-        </w:rPr>
-        <w:t xml:space="preserve"> a file consist</w:t>
-      </w:r>
-      <w:r>
-        <w:rPr>
-          <w:rStyle w:val="Emphasis"/>
-          <w:i w:val="0"/>
-          <w:iCs w:val="0"/>
-          <w:szCs w:val="20"/>
-        </w:rPr>
-        <w:t>s</w:t>
-      </w:r>
-      <w:r>
-        <w:rPr>
-          <w:rStyle w:val="Emphasis"/>
-          <w:i w:val="0"/>
-          <w:iCs w:val="0"/>
-          <w:szCs w:val="20"/>
-        </w:rPr>
-        <w:t xml:space="preserve"> in read</w:t>
-      </w:r>
-      <w:r>
-        <w:rPr>
-          <w:rStyle w:val="Emphasis"/>
-          <w:i w:val="0"/>
-          <w:iCs w:val="0"/>
-          <w:szCs w:val="20"/>
-        </w:rPr>
-        <w:t>ing</w:t>
-      </w:r>
-      <w:r>
-        <w:rPr>
-          <w:rStyle w:val="Emphasis"/>
-          <w:i w:val="0"/>
-          <w:iCs w:val="0"/>
-          <w:szCs w:val="20"/>
-        </w:rPr>
-        <w:t xml:space="preserve"> metadata and</w:t>
-      </w:r>
-      <w:r>
-        <w:rPr>
-          <w:rStyle w:val="Emphasis"/>
-          <w:i w:val="0"/>
-          <w:iCs w:val="0"/>
-          <w:szCs w:val="20"/>
-        </w:rPr>
-        <w:t xml:space="preserve"> the</w:t>
-      </w:r>
-      <w:r>
-        <w:rPr>
-          <w:rStyle w:val="Emphasis"/>
-          <w:i w:val="0"/>
-          <w:iCs w:val="0"/>
-          <w:szCs w:val="20"/>
-        </w:rPr>
-        <w:t xml:space="preserve"> content of the file, where metadata </w:t>
-      </w:r>
-      <w:r>
-        <w:rPr>
-          <w:rStyle w:val="Emphasis"/>
-          <w:i w:val="0"/>
-          <w:iCs w:val="0"/>
-          <w:szCs w:val="20"/>
-        </w:rPr>
-        <w:t xml:space="preserve">represents </w:t>
-      </w:r>
-      <w:r>
-        <w:rPr>
-          <w:rStyle w:val="Emphasis"/>
-          <w:i w:val="0"/>
-          <w:iCs w:val="0"/>
-          <w:szCs w:val="20"/>
-        </w:rPr>
-        <w:t>characteristics of a document like register number, exemplar number, number of copies, classification, state of the document, format, user and date of operation, and content is the text inside</w:t>
-      </w:r>
-      <w:r>
-        <w:rPr>
-          <w:rStyle w:val="Emphasis"/>
-          <w:i w:val="0"/>
-          <w:iCs w:val="0"/>
-          <w:szCs w:val="20"/>
-        </w:rPr>
-        <w:t xml:space="preserve"> of </w:t>
-      </w:r>
-      <w:r>
-        <w:rPr>
-          <w:rStyle w:val="Emphasis"/>
-          <w:i w:val="0"/>
-          <w:iCs w:val="0"/>
-          <w:szCs w:val="20"/>
-        </w:rPr>
-        <w:t>the document.</w:t>
-      </w:r>
+      </w:pPr>
+      <w:r>
+        <w:t xml:space="preserve">Read the barcode to decode the information contained within it. If the file's identifier (ID) is in the database and the watermark has been accepted or rejected, certain metadata is returned to the user. The user performs a quick verification of a set of information about the document, such as the user who printed it and the current </w:t>
+      </w:r>
+      <w:proofErr w:type="gramStart"/>
+      <w:r>
+        <w:t>status</w:t>
+      </w:r>
+      <w:r>
+        <w:t>;</w:t>
+      </w:r>
+      <w:proofErr w:type="gramEnd"/>
     </w:p>
     <w:p>
       <w:pPr>
-        <w:jc w:val="both"/>
-        <w:rPr>
-          <w:rStyle w:val="Emphasis"/>
-          <w:i w:val="0"/>
-          <w:iCs w:val="0"/>
-          <w:szCs w:val="20"/>
-        </w:rPr>
-      </w:pPr>
-      <w:r>
-        <w:rPr>
-          <w:rStyle w:val="Emphasis"/>
-          <w:i w:val="0"/>
-          <w:iCs w:val="0"/>
-          <w:szCs w:val="20"/>
-        </w:rPr>
-        <w:t xml:space="preserve">Based on this information the barcodes 128 and 39 are generated and inserted in footer and header respectively. </w:t>
-      </w:r>
-    </w:p>
-    <w:p>
-      <w:pPr>
-        <w:jc w:val="both"/>
-        <w:rPr>
-          <w:szCs w:val="20"/>
-        </w:rPr>
-      </w:pPr>
-      <w:r>
-        <w:rPr>
-          <w:rStyle w:val="Emphasis"/>
-          <w:i w:val="0"/>
-          <w:iCs w:val="0"/>
-          <w:szCs w:val="20"/>
-        </w:rPr>
-        <w:lastRenderedPageBreak/>
-        <w:t xml:space="preserve">When the user approves the new document with watermark, the information is inserted to the database for rectification proposes. </w:t>
-      </w:r>
-    </w:p>
-    <w:p>
-      <w:pPr>
-        <w:pStyle w:val="PARA"/>
-        <w:rPr>
-          <w:lang w:val="en-GB"/>
-        </w:rPr>
-        <w:sectPr>
-          <w:type w:val="continuous"/>
-          <w:pgSz w:w="11520" w:h="15660" w:code="1"/>
-          <w:pgMar w:top="1300" w:right="740" w:bottom="1040" w:left="740" w:header="360" w:footer="640" w:gutter="0"/>
-          <w:cols w:num="2" w:space="400"/>
-          <w:docGrid w:linePitch="360"/>
-        </w:sectPr>
-      </w:pPr>
-    </w:p>
-    <w:p>
-      <w:pPr>
-        <w:pStyle w:val="H1ListNoSpace"/>
+        <w:pStyle w:val="ListParagraph"/>
         <w:numPr>
           <w:ilvl w:val="0"/>
-          <w:numId w:val="0"/>
+          <w:numId w:val="39"/>
         </w:numPr>
-        <w:ind w:left="360"/>
-      </w:pPr>
-    </w:p>
-    <w:p>
-      <w:pPr>
-        <w:pStyle w:val="H1ListNoSpace"/>
-      </w:pPr>
-      <w:r>
-        <w:t>Rectification</w:t>
-      </w:r>
-    </w:p>
-    <w:p>
-      <w:pPr>
         <w:jc w:val="both"/>
       </w:pPr>
       <w:r>
-        <w:t>To</w:t>
-      </w:r>
-      <w:r>
-        <w:t xml:space="preserve"> review a document</w:t>
-      </w:r>
-      <w:r>
-        <w:t xml:space="preserve">, the </w:t>
-      </w:r>
-      <w:r>
-        <w:t xml:space="preserve">document </w:t>
-      </w:r>
-      <w:r>
-        <w:t xml:space="preserve">must </w:t>
-      </w:r>
-      <w:r>
-        <w:t xml:space="preserve">contain </w:t>
-      </w:r>
-      <w:r>
-        <w:t xml:space="preserve">a </w:t>
-      </w:r>
-      <w:proofErr w:type="gramStart"/>
-      <w:r>
-        <w:t>watermark</w:t>
-      </w:r>
-      <w:proofErr w:type="gramEnd"/>
-      <w:r>
-        <w:t xml:space="preserve"> and these are in the database. </w:t>
-      </w:r>
-    </w:p>
-    <w:p>
-      <w:pPr>
-        <w:jc w:val="both"/>
-      </w:pPr>
-      <w:r>
-        <w:t xml:space="preserve">The program is going to try decoding barcode 128 based on footer, and if </w:t>
-      </w:r>
-      <w:r>
-        <w:t>it</w:t>
-      </w:r>
-      <w:r>
-        <w:t xml:space="preserve"> succeed</w:t>
-      </w:r>
-      <w:r>
-        <w:t>s</w:t>
-      </w:r>
-      <w:r>
-        <w:t xml:space="preserve">, the program </w:t>
-      </w:r>
-      <w:r>
-        <w:t>will</w:t>
-      </w:r>
-      <w:r>
-        <w:t xml:space="preserve"> show the information of the metadata in the database to the user</w:t>
-      </w:r>
-      <w:r>
-        <w:t xml:space="preserve"> (</w:t>
-      </w:r>
-      <w:r>
-        <w:fldChar w:fldCharType="begin"/>
-      </w:r>
-      <w:r>
-        <w:instrText xml:space="preserve"> REF _Ref136437804 \h </w:instrText>
-      </w:r>
-      <w:r>
-        <w:fldChar w:fldCharType="separate"/>
-      </w:r>
-      <w:r>
-        <w:t xml:space="preserve">Figure </w:t>
-      </w:r>
-      <w:r>
-        <w:rPr>
-          <w:noProof/>
-        </w:rPr>
-        <w:t>1</w:t>
-      </w:r>
-      <w:r>
-        <w:fldChar w:fldCharType="end"/>
-      </w:r>
-      <w:r>
-        <w:t>)</w:t>
-      </w:r>
-    </w:p>
-    <w:p>
-      <w:pPr>
-        <w:jc w:val="both"/>
-      </w:pPr>
-      <w:r>
-        <w:t xml:space="preserve">If the information doesn’t appear to be equal, then the user can click to </w:t>
-      </w:r>
-      <w:r>
-        <w:t>verify</w:t>
-      </w:r>
-      <w:r>
-        <w:t xml:space="preserve"> the integrity.</w:t>
-      </w:r>
-    </w:p>
-    <w:p>
-      <w:pPr>
-        <w:keepNext/>
-        <w:jc w:val="both"/>
-      </w:pPr>
-      <w:r>
-        <w:rPr>
-          <w:rFonts w:eastAsia="Arial MT"/>
-          <w:noProof/>
-        </w:rPr>
-        <w:drawing>
-          <wp:inline distT="0" distB="0" distL="0" distR="0" wp14:anchorId="76ECD1DE" wp14:editId="46A71412">
-            <wp:extent cx="2598644" cy="1489231"/>
-            <wp:effectExtent l="19050" t="19050" r="11430" b="15875"/>
-            <wp:docPr id="66" name="Picture 66" descr="Graphical user interface, text, email&#10;&#10;Description automatically generated"/>
-            <wp:cNvGraphicFramePr>
-              <a:graphicFrameLocks xmlns:a="http://schemas.openxmlformats.org/drawingml/2006/main" noChangeAspect="1"/>
-            </wp:cNvGraphicFramePr>
-            <a:graphic xmlns:a="http://schemas.openxmlformats.org/drawingml/2006/main">
-              <a:graphicData uri="http://schemas.openxmlformats.org/drawingml/2006/picture">
-                <pic:pic xmlns:pic="http://schemas.openxmlformats.org/drawingml/2006/picture">
-                  <pic:nvPicPr>
-                    <pic:cNvPr id="66" name="Picture 66" descr="Graphical user interface, text, email&#10;&#10;Description automatically generated"/>
-                    <pic:cNvPicPr/>
-                  </pic:nvPicPr>
-                  <pic:blipFill>
-                    <a:blip r:embed="rId10"/>
-                    <a:stretch>
-                      <a:fillRect/>
-                    </a:stretch>
-                  </pic:blipFill>
-                  <pic:spPr>
-                    <a:xfrm>
-                      <a:off x="0" y="0"/>
-                      <a:ext cx="2620055" cy="1501501"/>
-                    </a:xfrm>
-                    <a:prstGeom prst="rect">
-                      <a:avLst/>
-                    </a:prstGeom>
-                    <a:ln>
-                      <a:solidFill>
-                        <a:schemeClr val="tx1"/>
-                      </a:solidFill>
-                    </a:ln>
-                  </pic:spPr>
-                </pic:pic>
-              </a:graphicData>
-            </a:graphic>
-          </wp:inline>
-        </w:drawing>
-      </w:r>
-    </w:p>
-    <w:p>
-      <w:pPr>
-        <w:pStyle w:val="Caption"/>
-        <w:jc w:val="both"/>
-      </w:pPr>
-      <w:bookmarkStart w:id="9" w:name="_Ref136437804"/>
-      <w:r>
-        <w:t xml:space="preserve">Figure </w:t>
-      </w:r>
-      <w:r>
-        <w:fldChar w:fldCharType="begin"/>
-      </w:r>
-      <w:r>
-        <w:instrText xml:space="preserve"> SEQ Figure \* ARABIC </w:instrText>
-      </w:r>
-      <w:r>
-        <w:fldChar w:fldCharType="separate"/>
-      </w:r>
-      <w:r>
-        <w:rPr>
-          <w:noProof/>
-        </w:rPr>
-        <w:t>1</w:t>
-      </w:r>
-      <w:r>
-        <w:fldChar w:fldCharType="end"/>
-      </w:r>
-      <w:bookmarkEnd w:id="9"/>
-      <w:r>
-        <w:t xml:space="preserve"> </w:t>
-      </w:r>
-      <w:r>
-        <w:t>–</w:t>
-      </w:r>
-      <w:r>
-        <w:t xml:space="preserve"> </w:t>
-      </w:r>
-      <w:r>
-        <w:t>Verification D</w:t>
-      </w:r>
-      <w:r>
-        <w:t>ocument</w:t>
-      </w:r>
-    </w:p>
-    <w:p>
-      <w:pPr>
-        <w:jc w:val="both"/>
-      </w:pPr>
-      <w:r>
-        <w:tab/>
-      </w:r>
-    </w:p>
-    <w:p>
-      <w:pPr>
-        <w:pStyle w:val="H1ListNoSpace"/>
-      </w:pPr>
-      <w:r>
-        <w:t>Integrity</w:t>
-      </w:r>
-    </w:p>
-    <w:p>
-      <w:pPr>
-        <w:jc w:val="both"/>
-      </w:pPr>
-      <w:r>
-        <w:t xml:space="preserve">Before explaining the integrity of the algorithm </w:t>
-      </w:r>
-      <w:r>
-        <w:t>there must be an introduction to the</w:t>
-      </w:r>
-      <w:r>
-        <w:t xml:space="preserve"> concept entropy.</w:t>
-      </w:r>
-    </w:p>
-    <w:p>
-      <w:pPr>
-        <w:jc w:val="both"/>
-      </w:pPr>
-      <w:r>
-        <w:t>The entropy of document consists in evaluat</w:t>
-      </w:r>
-      <w:r>
-        <w:t>ing</w:t>
-      </w:r>
-      <w:r>
-        <w:t xml:space="preserve"> </w:t>
-      </w:r>
-      <w:r>
-        <w:t>how</w:t>
-      </w:r>
-      <w:r>
-        <w:t xml:space="preserve"> good a document </w:t>
-      </w:r>
-      <w:r>
-        <w:t>is</w:t>
-      </w:r>
-      <w:r>
-        <w:t xml:space="preserve"> protected. The bigger entropy the bigger the security of a document. To achieve that </w:t>
-      </w:r>
-      <w:r>
-        <w:t>it</w:t>
-      </w:r>
-      <w:r>
-        <w:t xml:space="preserve"> is</w:t>
-      </w:r>
-      <w:r>
-        <w:t xml:space="preserve"> necessary</w:t>
-      </w:r>
-      <w:r>
-        <w:t xml:space="preserve"> to add </w:t>
-      </w:r>
-      <w:proofErr w:type="gramStart"/>
-      <w:r>
-        <w:t>the</w:t>
-      </w:r>
-      <w:r>
-        <w:t xml:space="preserve"> random</w:t>
-      </w:r>
-      <w:r>
-        <w:t xml:space="preserve"> component</w:t>
-      </w:r>
-      <w:proofErr w:type="gramEnd"/>
-      <w:r>
-        <w:t xml:space="preserve"> in the algorithm.</w:t>
-      </w:r>
-    </w:p>
-    <w:p>
-      <w:pPr>
-        <w:jc w:val="both"/>
-      </w:pPr>
-      <w:r>
-        <w:t>The algorithm consists in read</w:t>
-      </w:r>
-      <w:r>
-        <w:t>ing</w:t>
-      </w:r>
-      <w:r>
-        <w:t xml:space="preserve"> the position of barcode 128 in the footer and calculate 9 positions on the documents, where in these 9, 3 are going to be added randomly</w:t>
-      </w:r>
-      <w:r>
-        <w:t xml:space="preserve">. </w:t>
-      </w:r>
-      <w:r>
-        <w:t>I</w:t>
-      </w:r>
-      <w:r>
-        <w:t>n these</w:t>
-      </w:r>
-      <w:r>
-        <w:t xml:space="preserve"> there</w:t>
-      </w:r>
-      <w:r>
-        <w:t xml:space="preserve"> are going </w:t>
-      </w:r>
-      <w:r>
-        <w:t xml:space="preserve">to </w:t>
-      </w:r>
-      <w:r>
-        <w:t>be created</w:t>
-      </w:r>
-      <w:r>
-        <w:t xml:space="preserve"> </w:t>
-      </w:r>
-      <w:r>
-        <w:t>3-line</w:t>
-      </w:r>
-      <w:r>
-        <w:t xml:space="preserve"> segments, equivalent to 81 points (9</w:t>
-      </w:r>
-      <m:oMath>
-        <m:r>
-          <w:rPr>
-            <w:rFonts w:ascii="Cambria Math" w:hAnsi="Cambria Math"/>
-          </w:rPr>
-          <m:t>×</m:t>
-        </m:r>
-      </m:oMath>
-      <w:r>
-        <w:t xml:space="preserve">(3+3+3)). </w:t>
-      </w:r>
-    </w:p>
-    <w:p>
-      <w:pPr>
-        <w:jc w:val="both"/>
-      </w:pPr>
-      <w:r>
-        <w:t>The main objective of using line segments is to calculate the intersection between them, and check if the point is on the letter of the document.</w:t>
+        <w:t>Verify the document's integrity. If the verification fails or if the user wants to proceed regardless, the process involves comparing the letters in the document with those in the database. This is done by converting the PDF document into an image, placing the letters and their respective points, and then converting it back to PDF. In this approach, it was found that multiple intersection points could be inserted within the same letter, but with different values. This made it difficult to visualize the document, so duplicates were subsequently eliminated, resulting in multiple letters in the same area being displayed as a single letter, which ultimately led to the removal of duplicates</w:t>
+      </w:r>
+      <w:r>
+        <w:t>.</w:t>
       </w:r>
     </w:p>
     <w:p/>
@@ -1771,7 +743,7 @@
         <w:pStyle w:val="H1ListNoSpace"/>
       </w:pPr>
       <w:r>
-        <w:t>Example</w:t>
+        <w:t>Tests</w:t>
       </w:r>
     </w:p>
     <w:p>
@@ -1807,7 +779,7 @@
         <w:rPr>
           <w:noProof/>
         </w:rPr>
-        <w:t>2</w:t>
+        <w:t>1</w:t>
       </w:r>
       <w:r>
         <w:fldChar w:fldCharType="end"/>
@@ -1846,7 +818,7 @@
         <w:rPr>
           <w:noProof/>
         </w:rPr>
-        <w:t>3</w:t>
+        <w:t>2</w:t>
       </w:r>
       <w:r>
         <w:fldChar w:fldCharType="end"/>
@@ -1894,15 +866,7 @@
         <w:t xml:space="preserve">For testing the integrity of the document, </w:t>
       </w:r>
       <w:r>
-        <w:t>the word “</w:t>
-      </w:r>
-      <w:proofErr w:type="spellStart"/>
-      <w:r>
-        <w:t>importante</w:t>
-      </w:r>
-      <w:proofErr w:type="spellEnd"/>
-      <w:r>
-        <w:t xml:space="preserve">” </w:t>
+        <w:t xml:space="preserve">the word “importante” </w:t>
       </w:r>
       <w:r>
         <w:t>i</w:t>
@@ -1917,15 +881,7 @@
         <w:t xml:space="preserve">, </w:t>
       </w:r>
       <w:r>
-        <w:t>where “n” is associated in database, to “</w:t>
-      </w:r>
-      <w:proofErr w:type="spellStart"/>
-      <w:r>
-        <w:t>necessário</w:t>
-      </w:r>
-      <w:proofErr w:type="spellEnd"/>
-      <w:r>
-        <w:t>” (</w:t>
+        <w:t>where “n” is associated in database, to “necessário” (</w:t>
       </w:r>
       <w:r>
         <w:fldChar w:fldCharType="begin"/>
@@ -1943,7 +899,7 @@
         <w:rPr>
           <w:noProof/>
         </w:rPr>
-        <w:t>4</w:t>
+        <w:t>3</w:t>
       </w:r>
       <w:r>
         <w:fldChar w:fldCharType="end"/>
@@ -1988,7 +944,7 @@
         <w:rPr>
           <w:noProof/>
         </w:rPr>
-        <w:t>5</w:t>
+        <w:t>4</w:t>
       </w:r>
       <w:r>
         <w:fldChar w:fldCharType="end"/>
@@ -2009,7 +965,7 @@
           <w:noProof/>
         </w:rPr>
         <w:drawing>
-          <wp:inline distT="0" distB="0" distL="0" distR="0" wp14:anchorId="3C9FFED5" wp14:editId="54CEEF47">
+          <wp:inline distT="0" distB="0" distL="0" distR="0" wp14:anchorId="3C9FFED5" wp14:editId="03865E05">
             <wp:extent cx="2335842" cy="1227044"/>
             <wp:effectExtent l="19050" t="19050" r="26670" b="11430"/>
             <wp:docPr id="1025379078" name="Picture 1" descr="A close-up of a document&#10;&#10;Description automatically generated with low confidence"/>
@@ -2054,7 +1010,7 @@
       <w:pPr>
         <w:pStyle w:val="Caption"/>
       </w:pPr>
-      <w:bookmarkStart w:id="10" w:name="_Ref136437820"/>
+      <w:bookmarkStart w:id="6" w:name="_Ref136437820"/>
       <w:r>
         <w:t xml:space="preserve">Figure </w:t>
       </w:r>
@@ -2071,12 +1027,12 @@
         <w:rPr>
           <w:noProof/>
         </w:rPr>
-        <w:t>2</w:t>
+        <w:t>1</w:t>
       </w:r>
       <w:r>
         <w:fldChar w:fldCharType="end"/>
       </w:r>
-      <w:bookmarkEnd w:id="10"/>
+      <w:bookmarkEnd w:id="6"/>
       <w:r>
         <w:t xml:space="preserve"> - Original </w:t>
       </w:r>
@@ -2151,7 +1107,7 @@
       <w:pPr>
         <w:pStyle w:val="Caption"/>
       </w:pPr>
-      <w:bookmarkStart w:id="11" w:name="_Ref136437830"/>
+      <w:bookmarkStart w:id="7" w:name="_Ref136437830"/>
       <w:r>
         <w:t xml:space="preserve">Figure </w:t>
       </w:r>
@@ -2168,12 +1124,12 @@
         <w:rPr>
           <w:noProof/>
         </w:rPr>
-        <w:t>3</w:t>
+        <w:t>2</w:t>
       </w:r>
       <w:r>
         <w:fldChar w:fldCharType="end"/>
       </w:r>
-      <w:bookmarkEnd w:id="11"/>
+      <w:bookmarkEnd w:id="7"/>
       <w:r>
         <w:t xml:space="preserve"> - Integrity</w:t>
       </w:r>
@@ -2182,6 +1138,86 @@
       <w:pPr>
         <w:keepNext/>
       </w:pPr>
+      <w:r>
+        <w:rPr>
+          <w:noProof/>
+        </w:rPr>
+        <mc:AlternateContent>
+          <mc:Choice Requires="wps">
+            <w:drawing>
+              <wp:anchor distT="0" distB="0" distL="114300" distR="114300" simplePos="0" relativeHeight="251659264" behindDoc="0" locked="0" layoutInCell="1" allowOverlap="1" wp14:anchorId="6ABA169F" wp14:editId="3EF64776">
+                <wp:simplePos x="0" y="0"/>
+                <wp:positionH relativeFrom="column">
+                  <wp:posOffset>405933</wp:posOffset>
+                </wp:positionH>
+                <wp:positionV relativeFrom="paragraph">
+                  <wp:posOffset>722256</wp:posOffset>
+                </wp:positionV>
+                <wp:extent cx="285118" cy="78000"/>
+                <wp:effectExtent l="0" t="0" r="19685" b="17780"/>
+                <wp:wrapNone/>
+                <wp:docPr id="1626592570" name="Rectangle 1"/>
+                <wp:cNvGraphicFramePr/>
+                <a:graphic xmlns:a="http://schemas.openxmlformats.org/drawingml/2006/main">
+                  <a:graphicData uri="http://schemas.microsoft.com/office/word/2010/wordprocessingShape">
+                    <wps:wsp>
+                      <wps:cNvSpPr/>
+                      <wps:spPr>
+                        <a:xfrm>
+                          <a:off x="0" y="0"/>
+                          <a:ext cx="285118" cy="78000"/>
+                        </a:xfrm>
+                        <a:prstGeom prst="rect">
+                          <a:avLst/>
+                        </a:prstGeom>
+                        <a:noFill/>
+                        <a:ln w="6350">
+                          <a:solidFill>
+                            <a:schemeClr val="tx1"/>
+                          </a:solidFill>
+                        </a:ln>
+                      </wps:spPr>
+                      <wps:style>
+                        <a:lnRef idx="2">
+                          <a:schemeClr val="accent1">
+                            <a:shade val="50000"/>
+                          </a:schemeClr>
+                        </a:lnRef>
+                        <a:fillRef idx="1">
+                          <a:schemeClr val="accent1"/>
+                        </a:fillRef>
+                        <a:effectRef idx="0">
+                          <a:schemeClr val="accent1"/>
+                        </a:effectRef>
+                        <a:fontRef idx="minor">
+                          <a:schemeClr val="lt1"/>
+                        </a:fontRef>
+                      </wps:style>
+                      <wps:bodyPr rot="0" spcFirstLastPara="0" vertOverflow="overflow" horzOverflow="overflow" vert="horz" wrap="square" lIns="91440" tIns="45720" rIns="91440" bIns="45720" numCol="1" spcCol="0" rtlCol="0" fromWordArt="0" anchor="ctr" anchorCtr="0" forceAA="0" compatLnSpc="1">
+                        <a:prstTxWarp prst="textNoShape">
+                          <a:avLst/>
+                        </a:prstTxWarp>
+                        <a:noAutofit/>
+                      </wps:bodyPr>
+                    </wps:wsp>
+                  </a:graphicData>
+                </a:graphic>
+                <wp14:sizeRelH relativeFrom="margin">
+                  <wp14:pctWidth>0</wp14:pctWidth>
+                </wp14:sizeRelH>
+                <wp14:sizeRelV relativeFrom="margin">
+                  <wp14:pctHeight>0</wp14:pctHeight>
+                </wp14:sizeRelV>
+              </wp:anchor>
+            </w:drawing>
+          </mc:Choice>
+          <mc:Fallback>
+            <w:pict>
+              <v:rect w14:anchorId="4BB1004A" id="Rectangle 1" o:spid="_x0000_s1026" style="position:absolute;margin-left:31.95pt;margin-top:56.85pt;width:22.45pt;height:6.15pt;z-index:251659264;visibility:visible;mso-wrap-style:square;mso-width-percent:0;mso-height-percent:0;mso-wrap-distance-left:9pt;mso-wrap-distance-top:0;mso-wrap-distance-right:9pt;mso-wrap-distance-bottom:0;mso-position-horizontal:absolute;mso-position-horizontal-relative:text;mso-position-vertical:absolute;mso-position-vertical-relative:text;mso-width-percent:0;mso-height-percent:0;mso-width-relative:margin;mso-height-relative:margin;v-text-anchor:middle" o:gfxdata="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" filled="f" strokecolor="black [3213]" strokeweight=".5pt"/>
+            </w:pict>
+          </mc:Fallback>
+        </mc:AlternateContent>
+      </w:r>
       <w:r>
         <w:rPr>
           <w:noProof/>
@@ -2232,7 +1268,7 @@
       <w:pPr>
         <w:pStyle w:val="Caption"/>
       </w:pPr>
-      <w:bookmarkStart w:id="12" w:name="_Ref136437837"/>
+      <w:bookmarkStart w:id="8" w:name="_Ref136437837"/>
       <w:r>
         <w:t xml:space="preserve">Figure </w:t>
       </w:r>
@@ -2249,12 +1285,12 @@
         <w:rPr>
           <w:noProof/>
         </w:rPr>
-        <w:t>4</w:t>
+        <w:t>3</w:t>
       </w:r>
       <w:r>
         <w:fldChar w:fldCharType="end"/>
       </w:r>
-      <w:bookmarkEnd w:id="12"/>
+      <w:bookmarkEnd w:id="8"/>
       <w:r>
         <w:t xml:space="preserve"> - Replace </w:t>
       </w:r>
@@ -2269,6 +1305,80 @@
       <w:pPr>
         <w:keepNext/>
       </w:pPr>
+      <w:r>
+        <w:rPr>
+          <w:noProof/>
+        </w:rPr>
+        <mc:AlternateContent>
+          <mc:Choice Requires="wps">
+            <w:drawing>
+              <wp:anchor distT="0" distB="0" distL="114300" distR="114300" simplePos="0" relativeHeight="251660288" behindDoc="0" locked="0" layoutInCell="1" allowOverlap="1" wp14:anchorId="373D6373" wp14:editId="5E8A0C2A">
+                <wp:simplePos x="0" y="0"/>
+                <wp:positionH relativeFrom="column">
+                  <wp:posOffset>232028</wp:posOffset>
+                </wp:positionH>
+                <wp:positionV relativeFrom="paragraph">
+                  <wp:posOffset>571917</wp:posOffset>
+                </wp:positionV>
+                <wp:extent cx="2070022" cy="45719"/>
+                <wp:effectExtent l="0" t="0" r="26035" b="12065"/>
+                <wp:wrapNone/>
+                <wp:docPr id="566198612" name="Rectangle 2"/>
+                <wp:cNvGraphicFramePr/>
+                <a:graphic xmlns:a="http://schemas.openxmlformats.org/drawingml/2006/main">
+                  <a:graphicData uri="http://schemas.microsoft.com/office/word/2010/wordprocessingShape">
+                    <wps:wsp>
+                      <wps:cNvSpPr/>
+                      <wps:spPr>
+                        <a:xfrm>
+                          <a:off x="0" y="0"/>
+                          <a:ext cx="2070022" cy="45719"/>
+                        </a:xfrm>
+                        <a:prstGeom prst="rect">
+                          <a:avLst/>
+                        </a:prstGeom>
+                        <a:noFill/>
+                        <a:ln w="9525">
+                          <a:solidFill>
+                            <a:schemeClr val="tx1"/>
+                          </a:solidFill>
+                        </a:ln>
+                      </wps:spPr>
+                      <wps:style>
+                        <a:lnRef idx="2">
+                          <a:schemeClr val="accent1">
+                            <a:shade val="50000"/>
+                          </a:schemeClr>
+                        </a:lnRef>
+                        <a:fillRef idx="1">
+                          <a:schemeClr val="accent1"/>
+                        </a:fillRef>
+                        <a:effectRef idx="0">
+                          <a:schemeClr val="accent1"/>
+                        </a:effectRef>
+                        <a:fontRef idx="minor">
+                          <a:schemeClr val="lt1"/>
+                        </a:fontRef>
+                      </wps:style>
+                      <wps:bodyPr rot="0" spcFirstLastPara="0" vertOverflow="overflow" horzOverflow="overflow" vert="horz" wrap="square" lIns="91440" tIns="45720" rIns="91440" bIns="45720" numCol="1" spcCol="0" rtlCol="0" fromWordArt="0" anchor="ctr" anchorCtr="0" forceAA="0" compatLnSpc="1">
+                        <a:prstTxWarp prst="textNoShape">
+                          <a:avLst/>
+                        </a:prstTxWarp>
+                        <a:noAutofit/>
+                      </wps:bodyPr>
+                    </wps:wsp>
+                  </a:graphicData>
+                </a:graphic>
+              </wp:anchor>
+            </w:drawing>
+          </mc:Choice>
+          <mc:Fallback>
+            <w:pict>
+              <v:rect w14:anchorId="2EDFCABE" id="Rectangle 2" o:spid="_x0000_s1026" style="position:absolute;margin-left:18.25pt;margin-top:45.05pt;width:163pt;height:3.6pt;z-index:251660288;visibility:visible;mso-wrap-style:square;mso-wrap-distance-left:9pt;mso-wrap-distance-top:0;mso-wrap-distance-right:9pt;mso-wrap-distance-bottom:0;mso-position-horizontal:absolute;mso-position-horizontal-relative:text;mso-position-vertical:absolute;mso-position-vertical-relative:text;v-text-anchor:middle" o:gfxdata="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" filled="f" strokecolor="black [3213]"/>
+            </w:pict>
+          </mc:Fallback>
+        </mc:AlternateContent>
+      </w:r>
       <w:r>
         <w:rPr>
           <w:noProof/>
@@ -2319,7 +1429,7 @@
       <w:pPr>
         <w:pStyle w:val="Caption"/>
       </w:pPr>
-      <w:bookmarkStart w:id="13" w:name="_Ref136437882"/>
+      <w:bookmarkStart w:id="9" w:name="_Ref136437882"/>
       <w:r>
         <w:t xml:space="preserve">Figure </w:t>
       </w:r>
@@ -2336,12 +1446,12 @@
         <w:rPr>
           <w:noProof/>
         </w:rPr>
-        <w:t>5</w:t>
+        <w:t>4</w:t>
       </w:r>
       <w:r>
         <w:fldChar w:fldCharType="end"/>
       </w:r>
-      <w:bookmarkEnd w:id="13"/>
+      <w:bookmarkEnd w:id="9"/>
       <w:r>
         <w:t xml:space="preserve"> - Remove </w:t>
       </w:r>
@@ -2392,6 +1502,63 @@
     </w:p>
     <w:p>
       <w:pPr>
+        <w:pStyle w:val="PARAIndent"/>
+        <w:ind w:firstLine="0"/>
+      </w:pPr>
+    </w:p>
+    <w:p>
+      <w:pPr>
+        <w:pStyle w:val="H1ListNoSpace"/>
+      </w:pPr>
+      <w:r>
+        <w:t>REFERENCES</w:t>
+      </w:r>
+    </w:p>
+    <w:p>
+      <w:pPr>
+        <w:jc w:val="both"/>
+        <w:rPr>
+          <w:rStyle w:val="Emphasis"/>
+          <w:i w:val="0"/>
+          <w:iCs w:val="0"/>
+          <w:lang w:val="pt-BR"/>
+        </w:rPr>
+      </w:pPr>
+      <w:r>
+        <w:rPr>
+          <w:rStyle w:val="Emphasis"/>
+          <w:i w:val="0"/>
+          <w:iCs w:val="0"/>
+          <w:lang w:val="pt-BR"/>
+        </w:rPr>
+        <w:t>[1]</w:t>
+      </w:r>
+      <w:r>
+        <w:rPr>
+          <w:rStyle w:val="Emphasis"/>
+          <w:i w:val="0"/>
+          <w:iCs w:val="0"/>
+          <w:lang w:val="pt-BR"/>
+        </w:rPr>
+        <w:tab/>
+        <w:t>“Conhecimento é Poder - Significado, origem e autores.” https://conceitosdomundo.pt/conhecimento-e-poder/ (accessed Apr. 31, 2023).</w:t>
+      </w:r>
+    </w:p>
+    <w:p>
+      <w:pPr>
+        <w:pStyle w:val="H1ListNoSpace"/>
+        <w:numPr>
+          <w:ilvl w:val="0"/>
+          <w:numId w:val="0"/>
+        </w:numPr>
+        <w:ind w:left="360" w:hanging="360"/>
+        <w:rPr>
+          <w:lang w:val="pt-BR"/>
+        </w:rPr>
+      </w:pPr>
+    </w:p>
+    <w:p>
+      <w:pPr>
         <w:pStyle w:val="AUBios"/>
         <w:rPr>
           <w:lang w:val="en-GB"/>
@@ -2403,13 +1570,13 @@
         </w:rPr>
         <w:lastRenderedPageBreak/>
         <w:drawing>
-          <wp:anchor distT="0" distB="0" distL="114300" distR="114300" simplePos="0" relativeHeight="251658240" behindDoc="0" locked="0" layoutInCell="1" allowOverlap="1" wp14:anchorId="1178267E" wp14:editId="4F6D4ED1">
+          <wp:anchor distT="0" distB="0" distL="114300" distR="114300" simplePos="0" relativeHeight="251658240" behindDoc="0" locked="0" layoutInCell="1" allowOverlap="1" wp14:anchorId="1178267E" wp14:editId="11E966AC">
             <wp:simplePos x="0" y="0"/>
             <wp:positionH relativeFrom="margin">
-              <wp:align>left</wp:align>
+              <wp:posOffset>145739</wp:posOffset>
             </wp:positionH>
             <wp:positionV relativeFrom="paragraph">
-              <wp:posOffset>3810</wp:posOffset>
+              <wp:posOffset>0</wp:posOffset>
             </wp:positionV>
             <wp:extent cx="648970" cy="667385"/>
             <wp:effectExtent l="0" t="0" r="0" b="0"/>
@@ -2468,31 +1635,39 @@
       <w:r>
         <w:rPr>
           <w:rStyle w:val="AUBiosbd"/>
-          <w:lang w:val="pt-BR"/>
+          <w:lang w:val="en-GB"/>
         </w:rPr>
         <w:t>ANTÓNIO RAMOS</w:t>
       </w:r>
       <w:r>
         <w:rPr>
-          <w:lang w:val="pt-BR"/>
-        </w:rPr>
-        <w:t xml:space="preserve"> was born in Viseu, Por</w:t>
-      </w:r>
-      <w:r>
-        <w:rPr>
-          <w:lang w:val="pt-BR"/>
-        </w:rPr>
-        <w:t>tugal</w:t>
-      </w:r>
-      <w:r>
-        <w:rPr>
-          <w:lang w:val="pt-BR"/>
-        </w:rPr>
-        <w:t xml:space="preserve"> at 1998</w:t>
-      </w:r>
-      <w:r>
-        <w:rPr>
-          <w:lang w:val="pt-BR"/>
+          <w:lang w:val="en-GB"/>
+        </w:rPr>
+        <w:t xml:space="preserve"> was born in Viseu, Portugal</w:t>
+      </w:r>
+      <w:r>
+        <w:rPr>
+          <w:lang w:val="en-GB"/>
+        </w:rPr>
+        <w:t xml:space="preserve"> </w:t>
+      </w:r>
+      <w:proofErr w:type="gramStart"/>
+      <w:r>
+        <w:rPr>
+          <w:lang w:val="en-GB"/>
+        </w:rPr>
+        <w:t>at</w:t>
+      </w:r>
+      <w:proofErr w:type="gramEnd"/>
+      <w:r>
+        <w:rPr>
+          <w:lang w:val="en-GB"/>
+        </w:rPr>
+        <w:t xml:space="preserve"> 1998</w:t>
+      </w:r>
+      <w:r>
+        <w:rPr>
+          <w:lang w:val="en-GB"/>
         </w:rPr>
         <w:t xml:space="preserve">. </w:t>
       </w:r>
@@ -2813,32 +1988,6 @@
       <w:t xml:space="preserve"> 2023)</w:t>
     </w:r>
   </w:p>
-  <w:p>
-    <w:pPr>
-      <w:pStyle w:val="Header"/>
-      <w:pBdr>
-        <w:bottom w:val="single" w:sz="4" w:space="3" w:color="auto"/>
-      </w:pBdr>
-      <w:tabs>
-        <w:tab w:val="clear" w:pos="4320"/>
-        <w:tab w:val="left" w:pos="5532"/>
-        <w:tab w:val="left" w:pos="7489"/>
-      </w:tabs>
-      <w:rPr>
-        <w:rFonts w:ascii="Formata OTF" w:hAnsi="Formata OTF"/>
-        <w:sz w:val="14"/>
-        <w:szCs w:val="14"/>
-      </w:rPr>
-    </w:pPr>
-    <w:r>
-      <w:rPr>
-        <w:rFonts w:ascii="Formata OTF" w:hAnsi="Formata OTF"/>
-        <w:sz w:val="14"/>
-        <w:szCs w:val="14"/>
-      </w:rPr>
-      <w:tab/>
-    </w:r>
-  </w:p>
 </w:hdr>
 </file>
 
@@ -3060,12 +2209,98 @@
     </w:lvl>
   </w:abstractNum>
   <w:abstractNum w:abstractNumId="2" w15:restartNumberingAfterBreak="0">
+    <w:nsid w:val="05B51C56"/>
+    <w:multiLevelType w:val="hybridMultilevel"/>
+    <w:tmpl w:val="72849A18"/>
+    <w:lvl w:ilvl="0" w:tplc="0809000F">
+      <w:start w:val="1"/>
+      <w:numFmt w:val="decimal"/>
+      <w:lvlText w:val="%1."/>
+      <w:lvlJc w:val="left"/>
+      <w:pPr>
+        <w:ind w:left="720" w:hanging="360"/>
+      </w:pPr>
+    </w:lvl>
+    <w:lvl w:ilvl="1" w:tplc="08090019" w:tentative="1">
+      <w:start w:val="1"/>
+      <w:numFmt w:val="lowerLetter"/>
+      <w:lvlText w:val="%2."/>
+      <w:lvlJc w:val="left"/>
+      <w:pPr>
+        <w:ind w:left="1440" w:hanging="360"/>
+      </w:pPr>
+    </w:lvl>
+    <w:lvl w:ilvl="2" w:tplc="0809001B" w:tentative="1">
+      <w:start w:val="1"/>
+      <w:numFmt w:val="lowerRoman"/>
+      <w:lvlText w:val="%3."/>
+      <w:lvlJc w:val="right"/>
+      <w:pPr>
+        <w:ind w:left="2160" w:hanging="180"/>
+      </w:pPr>
+    </w:lvl>
+    <w:lvl w:ilvl="3" w:tplc="0809000F" w:tentative="1">
+      <w:start w:val="1"/>
+      <w:numFmt w:val="decimal"/>
+      <w:lvlText w:val="%4."/>
+      <w:lvlJc w:val="left"/>
+      <w:pPr>
+        <w:ind w:left="2880" w:hanging="360"/>
+      </w:pPr>
+    </w:lvl>
+    <w:lvl w:ilvl="4" w:tplc="08090019" w:tentative="1">
+      <w:start w:val="1"/>
+      <w:numFmt w:val="lowerLetter"/>
+      <w:lvlText w:val="%5."/>
+      <w:lvlJc w:val="left"/>
+      <w:pPr>
+        <w:ind w:left="3600" w:hanging="360"/>
+      </w:pPr>
+    </w:lvl>
+    <w:lvl w:ilvl="5" w:tplc="0809001B" w:tentative="1">
+      <w:start w:val="1"/>
+      <w:numFmt w:val="lowerRoman"/>
+      <w:lvlText w:val="%6."/>
+      <w:lvlJc w:val="right"/>
+      <w:pPr>
+        <w:ind w:left="4320" w:hanging="180"/>
+      </w:pPr>
+    </w:lvl>
+    <w:lvl w:ilvl="6" w:tplc="0809000F" w:tentative="1">
+      <w:start w:val="1"/>
+      <w:numFmt w:val="decimal"/>
+      <w:lvlText w:val="%7."/>
+      <w:lvlJc w:val="left"/>
+      <w:pPr>
+        <w:ind w:left="5040" w:hanging="360"/>
+      </w:pPr>
+    </w:lvl>
+    <w:lvl w:ilvl="7" w:tplc="08090019" w:tentative="1">
+      <w:start w:val="1"/>
+      <w:numFmt w:val="lowerLetter"/>
+      <w:lvlText w:val="%8."/>
+      <w:lvlJc w:val="left"/>
+      <w:pPr>
+        <w:ind w:left="5760" w:hanging="360"/>
+      </w:pPr>
+    </w:lvl>
+    <w:lvl w:ilvl="8" w:tplc="0809001B" w:tentative="1">
+      <w:start w:val="1"/>
+      <w:numFmt w:val="lowerRoman"/>
+      <w:lvlText w:val="%9."/>
+      <w:lvlJc w:val="right"/>
+      <w:pPr>
+        <w:ind w:left="6480" w:hanging="180"/>
+      </w:pPr>
+    </w:lvl>
+  </w:abstractNum>
+  <w:abstractNum w:abstractNumId="3" w15:restartNumberingAfterBreak="0">
     <w:nsid w:val="06453F57"/>
     <w:multiLevelType w:val="multilevel"/>
     <w:tmpl w:val="CD96871E"/>
     <w:numStyleLink w:val="H2Restart"/>
   </w:abstractNum>
-  <w:abstractNum w:abstractNumId="3" w15:restartNumberingAfterBreak="0">
+  <w:abstractNum w:abstractNumId="4" w15:restartNumberingAfterBreak="0">
     <w:nsid w:val="07C07FDF"/>
     <w:multiLevelType w:val="multilevel"/>
     <w:tmpl w:val="CD96871E"/>
@@ -3180,13 +2415,13 @@
       </w:rPr>
     </w:lvl>
   </w:abstractNum>
-  <w:abstractNum w:abstractNumId="4" w15:restartNumberingAfterBreak="0">
+  <w:abstractNum w:abstractNumId="5" w15:restartNumberingAfterBreak="0">
     <w:nsid w:val="096E735E"/>
     <w:multiLevelType w:val="multilevel"/>
     <w:tmpl w:val="CD96871E"/>
     <w:numStyleLink w:val="H2Restart"/>
   </w:abstractNum>
-  <w:abstractNum w:abstractNumId="5" w15:restartNumberingAfterBreak="0">
+  <w:abstractNum w:abstractNumId="6" w15:restartNumberingAfterBreak="0">
     <w:nsid w:val="0DEA0F58"/>
     <w:multiLevelType w:val="multilevel"/>
     <w:tmpl w:val="A3CEC990"/>
@@ -3302,13 +2537,13 @@
       </w:rPr>
     </w:lvl>
   </w:abstractNum>
-  <w:abstractNum w:abstractNumId="6" w15:restartNumberingAfterBreak="0">
+  <w:abstractNum w:abstractNumId="7" w15:restartNumberingAfterBreak="0">
     <w:nsid w:val="197F4013"/>
     <w:multiLevelType w:val="multilevel"/>
     <w:tmpl w:val="CD96871E"/>
     <w:numStyleLink w:val="H2Restart"/>
   </w:abstractNum>
-  <w:abstractNum w:abstractNumId="7" w15:restartNumberingAfterBreak="0">
+  <w:abstractNum w:abstractNumId="8" w15:restartNumberingAfterBreak="0">
     <w:nsid w:val="1AD9271D"/>
     <w:multiLevelType w:val="multilevel"/>
     <w:tmpl w:val="1A824A18"/>
@@ -3423,13 +2658,13 @@
       </w:rPr>
     </w:lvl>
   </w:abstractNum>
-  <w:abstractNum w:abstractNumId="8" w15:restartNumberingAfterBreak="0">
+  <w:abstractNum w:abstractNumId="9" w15:restartNumberingAfterBreak="0">
     <w:nsid w:val="21F74BC5"/>
     <w:multiLevelType w:val="multilevel"/>
     <w:tmpl w:val="CD96871E"/>
     <w:numStyleLink w:val="H2Restart"/>
   </w:abstractNum>
-  <w:abstractNum w:abstractNumId="9" w15:restartNumberingAfterBreak="0">
+  <w:abstractNum w:abstractNumId="10" w15:restartNumberingAfterBreak="0">
     <w:nsid w:val="2517274C"/>
     <w:multiLevelType w:val="singleLevel"/>
     <w:tmpl w:val="04090011"/>
@@ -3446,7 +2681,7 @@
       </w:pPr>
     </w:lvl>
   </w:abstractNum>
-  <w:abstractNum w:abstractNumId="10" w15:restartNumberingAfterBreak="0">
+  <w:abstractNum w:abstractNumId="11" w15:restartNumberingAfterBreak="0">
     <w:nsid w:val="256849EF"/>
     <w:multiLevelType w:val="multilevel"/>
     <w:tmpl w:val="86D4EC90"/>
@@ -3604,7 +2839,7 @@
       </w:rPr>
     </w:lvl>
   </w:abstractNum>
-  <w:abstractNum w:abstractNumId="11" w15:restartNumberingAfterBreak="0">
+  <w:abstractNum w:abstractNumId="12" w15:restartNumberingAfterBreak="0">
     <w:nsid w:val="25E8732C"/>
     <w:multiLevelType w:val="hybridMultilevel"/>
     <w:tmpl w:val="3E06FF38"/>
@@ -3717,25 +2952,25 @@
       </w:rPr>
     </w:lvl>
   </w:abstractNum>
-  <w:abstractNum w:abstractNumId="12" w15:restartNumberingAfterBreak="0">
+  <w:abstractNum w:abstractNumId="13" w15:restartNumberingAfterBreak="0">
     <w:nsid w:val="2A0841DE"/>
     <w:multiLevelType w:val="multilevel"/>
     <w:tmpl w:val="A3CEC990"/>
     <w:numStyleLink w:val="H2afterH1New"/>
   </w:abstractNum>
-  <w:abstractNum w:abstractNumId="13" w15:restartNumberingAfterBreak="0">
+  <w:abstractNum w:abstractNumId="14" w15:restartNumberingAfterBreak="0">
     <w:nsid w:val="2E5117DB"/>
     <w:multiLevelType w:val="multilevel"/>
     <w:tmpl w:val="CD96871E"/>
     <w:numStyleLink w:val="H2Restart"/>
   </w:abstractNum>
-  <w:abstractNum w:abstractNumId="14" w15:restartNumberingAfterBreak="0">
+  <w:abstractNum w:abstractNumId="15" w15:restartNumberingAfterBreak="0">
     <w:nsid w:val="32B34D1D"/>
     <w:multiLevelType w:val="multilevel"/>
     <w:tmpl w:val="CD96871E"/>
     <w:numStyleLink w:val="H2Restart"/>
   </w:abstractNum>
-  <w:abstractNum w:abstractNumId="15" w15:restartNumberingAfterBreak="0">
+  <w:abstractNum w:abstractNumId="16" w15:restartNumberingAfterBreak="0">
     <w:nsid w:val="33E4726D"/>
     <w:multiLevelType w:val="multilevel"/>
     <w:tmpl w:val="90B4B226"/>
@@ -3850,19 +3085,19 @@
       </w:rPr>
     </w:lvl>
   </w:abstractNum>
-  <w:abstractNum w:abstractNumId="16" w15:restartNumberingAfterBreak="0">
+  <w:abstractNum w:abstractNumId="17" w15:restartNumberingAfterBreak="0">
     <w:nsid w:val="34BF4C83"/>
     <w:multiLevelType w:val="multilevel"/>
     <w:tmpl w:val="CD96871E"/>
     <w:numStyleLink w:val="H2Restart"/>
   </w:abstractNum>
-  <w:abstractNum w:abstractNumId="17" w15:restartNumberingAfterBreak="0">
+  <w:abstractNum w:abstractNumId="18" w15:restartNumberingAfterBreak="0">
     <w:nsid w:val="357A45C8"/>
     <w:multiLevelType w:val="multilevel"/>
     <w:tmpl w:val="CD96871E"/>
     <w:numStyleLink w:val="H2Restart"/>
   </w:abstractNum>
-  <w:abstractNum w:abstractNumId="18" w15:restartNumberingAfterBreak="0">
+  <w:abstractNum w:abstractNumId="19" w15:restartNumberingAfterBreak="0">
     <w:nsid w:val="3A877D64"/>
     <w:multiLevelType w:val="singleLevel"/>
     <w:tmpl w:val="37E4B88C"/>
@@ -3883,7 +3118,7 @@
       </w:rPr>
     </w:lvl>
   </w:abstractNum>
-  <w:abstractNum w:abstractNumId="19" w15:restartNumberingAfterBreak="0">
+  <w:abstractNum w:abstractNumId="20" w15:restartNumberingAfterBreak="0">
     <w:nsid w:val="3B142FBD"/>
     <w:multiLevelType w:val="multilevel"/>
     <w:tmpl w:val="C2281CF6"/>
@@ -3998,7 +3233,7 @@
       </w:rPr>
     </w:lvl>
   </w:abstractNum>
-  <w:abstractNum w:abstractNumId="20" w15:restartNumberingAfterBreak="0">
+  <w:abstractNum w:abstractNumId="21" w15:restartNumberingAfterBreak="0">
     <w:nsid w:val="3B240BA4"/>
     <w:multiLevelType w:val="multilevel"/>
     <w:tmpl w:val="ACAAA3AA"/>
@@ -4115,19 +3350,19 @@
       </w:rPr>
     </w:lvl>
   </w:abstractNum>
-  <w:abstractNum w:abstractNumId="21" w15:restartNumberingAfterBreak="0">
+  <w:abstractNum w:abstractNumId="22" w15:restartNumberingAfterBreak="0">
     <w:nsid w:val="3D90722D"/>
     <w:multiLevelType w:val="multilevel"/>
     <w:tmpl w:val="CD96871E"/>
     <w:numStyleLink w:val="H2Restart"/>
   </w:abstractNum>
-  <w:abstractNum w:abstractNumId="22" w15:restartNumberingAfterBreak="0">
+  <w:abstractNum w:abstractNumId="23" w15:restartNumberingAfterBreak="0">
     <w:nsid w:val="442B60CD"/>
     <w:multiLevelType w:val="multilevel"/>
     <w:tmpl w:val="CD96871E"/>
     <w:numStyleLink w:val="H2Restart"/>
   </w:abstractNum>
-  <w:abstractNum w:abstractNumId="23" w15:restartNumberingAfterBreak="0">
+  <w:abstractNum w:abstractNumId="24" w15:restartNumberingAfterBreak="0">
     <w:nsid w:val="4A1139B8"/>
     <w:multiLevelType w:val="multilevel"/>
     <w:tmpl w:val="645EC3F4"/>
@@ -4243,13 +3478,13 @@
       </w:rPr>
     </w:lvl>
   </w:abstractNum>
-  <w:abstractNum w:abstractNumId="24" w15:restartNumberingAfterBreak="0">
+  <w:abstractNum w:abstractNumId="25" w15:restartNumberingAfterBreak="0">
     <w:nsid w:val="4A8B0ABB"/>
     <w:multiLevelType w:val="multilevel"/>
     <w:tmpl w:val="CD96871E"/>
     <w:numStyleLink w:val="H2Restart"/>
   </w:abstractNum>
-  <w:abstractNum w:abstractNumId="25" w15:restartNumberingAfterBreak="0">
+  <w:abstractNum w:abstractNumId="26" w15:restartNumberingAfterBreak="0">
     <w:nsid w:val="4AD925CE"/>
     <w:multiLevelType w:val="multilevel"/>
     <w:tmpl w:val="3D72A97E"/>
@@ -4365,31 +3600,31 @@
       </w:rPr>
     </w:lvl>
   </w:abstractNum>
-  <w:abstractNum w:abstractNumId="26" w15:restartNumberingAfterBreak="0">
+  <w:abstractNum w:abstractNumId="27" w15:restartNumberingAfterBreak="0">
     <w:nsid w:val="4D6E47F2"/>
     <w:multiLevelType w:val="multilevel"/>
     <w:tmpl w:val="CD96871E"/>
     <w:numStyleLink w:val="H2Restart"/>
   </w:abstractNum>
-  <w:abstractNum w:abstractNumId="27" w15:restartNumberingAfterBreak="0">
+  <w:abstractNum w:abstractNumId="28" w15:restartNumberingAfterBreak="0">
     <w:nsid w:val="50410D7D"/>
     <w:multiLevelType w:val="multilevel"/>
     <w:tmpl w:val="CD96871E"/>
     <w:numStyleLink w:val="H2Restart"/>
   </w:abstractNum>
-  <w:abstractNum w:abstractNumId="28" w15:restartNumberingAfterBreak="0">
+  <w:abstractNum w:abstractNumId="29" w15:restartNumberingAfterBreak="0">
     <w:nsid w:val="58021B99"/>
     <w:multiLevelType w:val="multilevel"/>
     <w:tmpl w:val="CD96871E"/>
     <w:numStyleLink w:val="H2Restart"/>
   </w:abstractNum>
-  <w:abstractNum w:abstractNumId="29" w15:restartNumberingAfterBreak="0">
+  <w:abstractNum w:abstractNumId="30" w15:restartNumberingAfterBreak="0">
     <w:nsid w:val="5E744E82"/>
     <w:multiLevelType w:val="multilevel"/>
     <w:tmpl w:val="CD96871E"/>
     <w:numStyleLink w:val="H2Restart"/>
   </w:abstractNum>
-  <w:abstractNum w:abstractNumId="30" w15:restartNumberingAfterBreak="0">
+  <w:abstractNum w:abstractNumId="31" w15:restartNumberingAfterBreak="0">
     <w:nsid w:val="61C20FDB"/>
     <w:multiLevelType w:val="multilevel"/>
     <w:tmpl w:val="AE8490E4"/>
@@ -4507,25 +3742,25 @@
       </w:rPr>
     </w:lvl>
   </w:abstractNum>
-  <w:abstractNum w:abstractNumId="31" w15:restartNumberingAfterBreak="0">
+  <w:abstractNum w:abstractNumId="32" w15:restartNumberingAfterBreak="0">
     <w:nsid w:val="64D460AA"/>
     <w:multiLevelType w:val="multilevel"/>
     <w:tmpl w:val="CD96871E"/>
     <w:numStyleLink w:val="H2Restart"/>
   </w:abstractNum>
-  <w:abstractNum w:abstractNumId="32" w15:restartNumberingAfterBreak="0">
+  <w:abstractNum w:abstractNumId="33" w15:restartNumberingAfterBreak="0">
     <w:nsid w:val="651D64E4"/>
     <w:multiLevelType w:val="multilevel"/>
     <w:tmpl w:val="CD96871E"/>
     <w:numStyleLink w:val="H2Restart"/>
   </w:abstractNum>
-  <w:abstractNum w:abstractNumId="33" w15:restartNumberingAfterBreak="0">
+  <w:abstractNum w:abstractNumId="34" w15:restartNumberingAfterBreak="0">
     <w:nsid w:val="685D76CD"/>
     <w:multiLevelType w:val="multilevel"/>
     <w:tmpl w:val="CD96871E"/>
     <w:numStyleLink w:val="H2Restart"/>
   </w:abstractNum>
-  <w:abstractNum w:abstractNumId="34" w15:restartNumberingAfterBreak="0">
+  <w:abstractNum w:abstractNumId="35" w15:restartNumberingAfterBreak="0">
     <w:nsid w:val="6BFE4F79"/>
     <w:multiLevelType w:val="hybridMultilevel"/>
     <w:tmpl w:val="2E865934"/>
@@ -4539,7 +3774,7 @@
         <w:ind w:left="720" w:hanging="360"/>
       </w:pPr>
     </w:lvl>
-    <w:lvl w:ilvl="1" w:tplc="40090019" w:tentative="1">
+    <w:lvl w:ilvl="1" w:tplc="40090019">
       <w:start w:val="1"/>
       <w:numFmt w:val="lowerLetter"/>
       <w:lvlText w:val="%2."/>
@@ -4612,7 +3847,93 @@
       </w:pPr>
     </w:lvl>
   </w:abstractNum>
-  <w:abstractNum w:abstractNumId="35" w15:restartNumberingAfterBreak="0">
+  <w:abstractNum w:abstractNumId="36" w15:restartNumberingAfterBreak="0">
+    <w:nsid w:val="6D36700C"/>
+    <w:multiLevelType w:val="hybridMultilevel"/>
+    <w:tmpl w:val="8572D3C0"/>
+    <w:lvl w:ilvl="0" w:tplc="0809000F">
+      <w:start w:val="1"/>
+      <w:numFmt w:val="decimal"/>
+      <w:lvlText w:val="%1."/>
+      <w:lvlJc w:val="left"/>
+      <w:pPr>
+        <w:ind w:left="720" w:hanging="360"/>
+      </w:pPr>
+    </w:lvl>
+    <w:lvl w:ilvl="1" w:tplc="08090019" w:tentative="1">
+      <w:start w:val="1"/>
+      <w:numFmt w:val="lowerLetter"/>
+      <w:lvlText w:val="%2."/>
+      <w:lvlJc w:val="left"/>
+      <w:pPr>
+        <w:ind w:left="1440" w:hanging="360"/>
+      </w:pPr>
+    </w:lvl>
+    <w:lvl w:ilvl="2" w:tplc="0809001B" w:tentative="1">
+      <w:start w:val="1"/>
+      <w:numFmt w:val="lowerRoman"/>
+      <w:lvlText w:val="%3."/>
+      <w:lvlJc w:val="right"/>
+      <w:pPr>
+        <w:ind w:left="2160" w:hanging="180"/>
+      </w:pPr>
+    </w:lvl>
+    <w:lvl w:ilvl="3" w:tplc="0809000F" w:tentative="1">
+      <w:start w:val="1"/>
+      <w:numFmt w:val="decimal"/>
+      <w:lvlText w:val="%4."/>
+      <w:lvlJc w:val="left"/>
+      <w:pPr>
+        <w:ind w:left="2880" w:hanging="360"/>
+      </w:pPr>
+    </w:lvl>
+    <w:lvl w:ilvl="4" w:tplc="08090019" w:tentative="1">
+      <w:start w:val="1"/>
+      <w:numFmt w:val="lowerLetter"/>
+      <w:lvlText w:val="%5."/>
+      <w:lvlJc w:val="left"/>
+      <w:pPr>
+        <w:ind w:left="3600" w:hanging="360"/>
+      </w:pPr>
+    </w:lvl>
+    <w:lvl w:ilvl="5" w:tplc="0809001B" w:tentative="1">
+      <w:start w:val="1"/>
+      <w:numFmt w:val="lowerRoman"/>
+      <w:lvlText w:val="%6."/>
+      <w:lvlJc w:val="right"/>
+      <w:pPr>
+        <w:ind w:left="4320" w:hanging="180"/>
+      </w:pPr>
+    </w:lvl>
+    <w:lvl w:ilvl="6" w:tplc="0809000F" w:tentative="1">
+      <w:start w:val="1"/>
+      <w:numFmt w:val="decimal"/>
+      <w:lvlText w:val="%7."/>
+      <w:lvlJc w:val="left"/>
+      <w:pPr>
+        <w:ind w:left="5040" w:hanging="360"/>
+      </w:pPr>
+    </w:lvl>
+    <w:lvl w:ilvl="7" w:tplc="08090019" w:tentative="1">
+      <w:start w:val="1"/>
+      <w:numFmt w:val="lowerLetter"/>
+      <w:lvlText w:val="%8."/>
+      <w:lvlJc w:val="left"/>
+      <w:pPr>
+        <w:ind w:left="5760" w:hanging="360"/>
+      </w:pPr>
+    </w:lvl>
+    <w:lvl w:ilvl="8" w:tplc="0809001B" w:tentative="1">
+      <w:start w:val="1"/>
+      <w:numFmt w:val="lowerRoman"/>
+      <w:lvlText w:val="%9."/>
+      <w:lvlJc w:val="right"/>
+      <w:pPr>
+        <w:ind w:left="6480" w:hanging="180"/>
+      </w:pPr>
+    </w:lvl>
+  </w:abstractNum>
+  <w:abstractNum w:abstractNumId="37" w15:restartNumberingAfterBreak="0">
     <w:nsid w:val="72FC6D80"/>
     <w:multiLevelType w:val="multilevel"/>
     <w:tmpl w:val="CD96871E"/>
@@ -4622,43 +3943,43 @@
     <w:abstractNumId w:val="0"/>
   </w:num>
   <w:num w:numId="2" w16cid:durableId="1307469832">
-    <w:abstractNumId w:val="9"/>
+    <w:abstractNumId w:val="10"/>
   </w:num>
   <w:num w:numId="3" w16cid:durableId="387144320">
-    <w:abstractNumId w:val="18"/>
+    <w:abstractNumId w:val="19"/>
   </w:num>
   <w:num w:numId="4" w16cid:durableId="23405766">
-    <w:abstractNumId w:val="15"/>
+    <w:abstractNumId w:val="16"/>
   </w:num>
   <w:num w:numId="5" w16cid:durableId="583993926">
+    <w:abstractNumId w:val="31"/>
+  </w:num>
+  <w:num w:numId="6" w16cid:durableId="1683968227">
+    <w:abstractNumId w:val="21"/>
+  </w:num>
+  <w:num w:numId="7" w16cid:durableId="1194922408">
+    <w:abstractNumId w:val="8"/>
+  </w:num>
+  <w:num w:numId="8" w16cid:durableId="319848131">
+    <w:abstractNumId w:val="13"/>
+  </w:num>
+  <w:num w:numId="9" w16cid:durableId="316226122">
+    <w:abstractNumId w:val="26"/>
+  </w:num>
+  <w:num w:numId="10" w16cid:durableId="475494520">
+    <w:abstractNumId w:val="6"/>
+  </w:num>
+  <w:num w:numId="11" w16cid:durableId="1855341797">
     <w:abstractNumId w:val="30"/>
   </w:num>
-  <w:num w:numId="6" w16cid:durableId="1683968227">
-    <w:abstractNumId w:val="20"/>
-  </w:num>
-  <w:num w:numId="7" w16cid:durableId="1194922408">
-    <w:abstractNumId w:val="7"/>
-  </w:num>
-  <w:num w:numId="8" w16cid:durableId="319848131">
-    <w:abstractNumId w:val="12"/>
-  </w:num>
-  <w:num w:numId="9" w16cid:durableId="316226122">
-    <w:abstractNumId w:val="25"/>
-  </w:num>
-  <w:num w:numId="10" w16cid:durableId="475494520">
-    <w:abstractNumId w:val="5"/>
-  </w:num>
-  <w:num w:numId="11" w16cid:durableId="1855341797">
-    <w:abstractNumId w:val="29"/>
-  </w:num>
   <w:num w:numId="12" w16cid:durableId="688988604">
-    <w:abstractNumId w:val="26"/>
+    <w:abstractNumId w:val="27"/>
   </w:num>
   <w:num w:numId="13" w16cid:durableId="773937017">
-    <w:abstractNumId w:val="3"/>
+    <w:abstractNumId w:val="4"/>
   </w:num>
   <w:num w:numId="14" w16cid:durableId="2095082150">
-    <w:abstractNumId w:val="4"/>
+    <w:abstractNumId w:val="5"/>
     <w:lvlOverride w:ilvl="0">
       <w:lvl w:ilvl="0">
         <w:start w:val="1"/>
@@ -4676,13 +3997,13 @@
     </w:lvlOverride>
   </w:num>
   <w:num w:numId="15" w16cid:durableId="788106">
-    <w:abstractNumId w:val="10"/>
+    <w:abstractNumId w:val="11"/>
   </w:num>
   <w:num w:numId="16" w16cid:durableId="1039360296">
-    <w:abstractNumId w:val="23"/>
+    <w:abstractNumId w:val="24"/>
   </w:num>
   <w:num w:numId="17" w16cid:durableId="851266294">
-    <w:abstractNumId w:val="20"/>
+    <w:abstractNumId w:val="21"/>
     <w:lvlOverride w:ilvl="0">
       <w:startOverride w:val="1"/>
     </w:lvlOverride>
@@ -4712,64 +4033,70 @@
     </w:lvlOverride>
   </w:num>
   <w:num w:numId="18" w16cid:durableId="1573539676">
-    <w:abstractNumId w:val="34"/>
+    <w:abstractNumId w:val="35"/>
   </w:num>
   <w:num w:numId="19" w16cid:durableId="793599563">
-    <w:abstractNumId w:val="2"/>
+    <w:abstractNumId w:val="3"/>
   </w:num>
   <w:num w:numId="20" w16cid:durableId="1381437188">
     <w:abstractNumId w:val="1"/>
   </w:num>
   <w:num w:numId="21" w16cid:durableId="1785269135">
-    <w:abstractNumId w:val="21"/>
+    <w:abstractNumId w:val="22"/>
   </w:num>
   <w:num w:numId="22" w16cid:durableId="844591984">
-    <w:abstractNumId w:val="6"/>
+    <w:abstractNumId w:val="7"/>
   </w:num>
   <w:num w:numId="23" w16cid:durableId="1160803947">
+    <w:abstractNumId w:val="15"/>
+  </w:num>
+  <w:num w:numId="24" w16cid:durableId="612320527">
+    <w:abstractNumId w:val="33"/>
+  </w:num>
+  <w:num w:numId="25" w16cid:durableId="1066489548">
+    <w:abstractNumId w:val="25"/>
+  </w:num>
+  <w:num w:numId="26" w16cid:durableId="2109422136">
+    <w:abstractNumId w:val="29"/>
+  </w:num>
+  <w:num w:numId="27" w16cid:durableId="1367022758">
+    <w:abstractNumId w:val="17"/>
+  </w:num>
+  <w:num w:numId="28" w16cid:durableId="1689135763">
+    <w:abstractNumId w:val="23"/>
+  </w:num>
+  <w:num w:numId="29" w16cid:durableId="5518336">
+    <w:abstractNumId w:val="37"/>
+  </w:num>
+  <w:num w:numId="30" w16cid:durableId="1832479496">
+    <w:abstractNumId w:val="9"/>
+  </w:num>
+  <w:num w:numId="31" w16cid:durableId="722948744">
+    <w:abstractNumId w:val="34"/>
+  </w:num>
+  <w:num w:numId="32" w16cid:durableId="649746331">
+    <w:abstractNumId w:val="18"/>
+  </w:num>
+  <w:num w:numId="33" w16cid:durableId="1404910624">
+    <w:abstractNumId w:val="32"/>
+  </w:num>
+  <w:num w:numId="34" w16cid:durableId="1392580611">
+    <w:abstractNumId w:val="28"/>
+  </w:num>
+  <w:num w:numId="35" w16cid:durableId="699861608">
+    <w:abstractNumId w:val="20"/>
+  </w:num>
+  <w:num w:numId="36" w16cid:durableId="1115716349">
     <w:abstractNumId w:val="14"/>
   </w:num>
-  <w:num w:numId="24" w16cid:durableId="612320527">
-    <w:abstractNumId w:val="32"/>
+  <w:num w:numId="37" w16cid:durableId="1016922179">
+    <w:abstractNumId w:val="12"/>
   </w:num>
-  <w:num w:numId="25" w16cid:durableId="1066489548">
-    <w:abstractNumId w:val="24"/>
+  <w:num w:numId="38" w16cid:durableId="576328918">
+    <w:abstractNumId w:val="2"/>
   </w:num>
-  <w:num w:numId="26" w16cid:durableId="2109422136">
-    <w:abstractNumId w:val="28"/>
-  </w:num>
-  <w:num w:numId="27" w16cid:durableId="1367022758">
-    <w:abstractNumId w:val="16"/>
-  </w:num>
-  <w:num w:numId="28" w16cid:durableId="1689135763">
-    <w:abstractNumId w:val="22"/>
-  </w:num>
-  <w:num w:numId="29" w16cid:durableId="5518336">
-    <w:abstractNumId w:val="35"/>
-  </w:num>
-  <w:num w:numId="30" w16cid:durableId="1832479496">
-    <w:abstractNumId w:val="8"/>
-  </w:num>
-  <w:num w:numId="31" w16cid:durableId="722948744">
-    <w:abstractNumId w:val="33"/>
-  </w:num>
-  <w:num w:numId="32" w16cid:durableId="649746331">
-    <w:abstractNumId w:val="17"/>
-  </w:num>
-  <w:num w:numId="33" w16cid:durableId="1404910624">
-    <w:abstractNumId w:val="31"/>
-  </w:num>
-  <w:num w:numId="34" w16cid:durableId="1392580611">
-    <w:abstractNumId w:val="27"/>
-  </w:num>
-  <w:num w:numId="35" w16cid:durableId="699861608">
-    <w:abstractNumId w:val="19"/>
-  </w:num>
-  <w:num w:numId="36" w16cid:durableId="1115716349">
-    <w:abstractNumId w:val="13"/>
-  </w:num>
-  <w:num w:numId="37" w16cid:durableId="1016922179">
-    <w:abstractNumId w:val="11"/>
+  <w:num w:numId="39" w16cid:durableId="321541978">
+    <w:abstractNumId w:val="36"/>
   </w:num>
   <w:numIdMacAtCleanup w:val="20"/>
 </w:numbering>
@@ -6190,6 +5517,32 @@
       <w:lang w:val="en-US" w:eastAsia="en-US"/>
     </w:rPr>
   </w:style>
+  <w:style w:type="paragraph" w:customStyle="1" w:styleId="textos-normais">
+    <w:name w:val="textos-normais"/>
+    <w:basedOn w:val="Normal"/>
+    <w:rsid w:val="001A5AE8"/>
+    <w:pPr>
+      <w:jc w:val="both"/>
+    </w:pPr>
+    <w:rPr>
+      <w:rFonts w:ascii="Helvetica" w:hAnsi="Helvetica"/>
+      <w:snapToGrid w:val="0"/>
+      <w:color w:val="000000"/>
+      <w:szCs w:val="20"/>
+      <w:lang w:val="pt-PT"/>
+    </w:rPr>
+  </w:style>
+  <w:style w:type="paragraph" w:styleId="ListParagraph">
+    <w:name w:val="List Paragraph"/>
+    <w:basedOn w:val="Normal"/>
+    <w:uiPriority w:val="34"/>
+    <w:qFormat/>
+    <w:rsid w:val="00B84592"/>
+    <w:pPr>
+      <w:ind w:left="720"/>
+      <w:contextualSpacing/>
+    </w:pPr>
+  </w:style>
 </w:styles>
 </file>
 

</xml_diff>